<commit_message>
Refactored to use multicase in place of diagraphs, and diacritics.
</commit_message>
<xml_diff>
--- a/experimental/gff/gff_mwangwego/source/Mwangwego-Typing-English.docx
+++ b/experimental/gff/gff_mwangwego/source/Mwangwego-Typing-English.docx
@@ -1704,13 +1704,13 @@
               <w:widowControl w:val="0"/>
               <w:jc w:val="center"/>
               <w:rPr>
-                <w:rFonts w:ascii="Mwangwego12" w:hAnsi="Mwangwego12" w:cstheme="minorHAnsi"/>
+                <w:rFonts w:ascii="Mwangwego13" w:hAnsi="Mwangwego13" w:cstheme="minorHAnsi"/>
                 <w14:cntxtAlts/>
               </w:rPr>
             </w:pPr>
             <w:r>
               <w:rPr>
-                <w:rFonts w:ascii="Mwangwego12" w:hAnsi="Mwangwego12"/>
+                <w:rFonts w:ascii="Mwangwego13" w:hAnsi="Mwangwego13"/>
                 <w:color w:val="000000"/>
               </w:rPr>
               <w:t></w:t>
@@ -1734,12 +1734,12 @@
               <w:widowControl w:val="0"/>
               <w:jc w:val="center"/>
               <w:rPr>
-                <w:rFonts w:ascii="Mwangwego12" w:hAnsi="Mwangwego12" w:cstheme="minorHAnsi"/>
-              </w:rPr>
-            </w:pPr>
-            <w:r>
-              <w:rPr>
-                <w:rFonts w:ascii="Mwangwego12" w:hAnsi="Mwangwego12"/>
+                <w:rFonts w:ascii="Mwangwego13" w:hAnsi="Mwangwego13" w:cstheme="minorHAnsi"/>
+              </w:rPr>
+            </w:pPr>
+            <w:r>
+              <w:rPr>
+                <w:rFonts w:ascii="Mwangwego13" w:hAnsi="Mwangwego13"/>
                 <w:color w:val="000000"/>
               </w:rPr>
               <w:t></w:t>
@@ -1763,12 +1763,12 @@
               <w:widowControl w:val="0"/>
               <w:jc w:val="center"/>
               <w:rPr>
-                <w:rFonts w:ascii="Mwangwego12" w:hAnsi="Mwangwego12" w:cstheme="minorHAnsi"/>
-              </w:rPr>
-            </w:pPr>
-            <w:r>
-              <w:rPr>
-                <w:rFonts w:ascii="Mwangwego12" w:hAnsi="Mwangwego12"/>
+                <w:rFonts w:ascii="Mwangwego13" w:hAnsi="Mwangwego13" w:cstheme="minorHAnsi"/>
+              </w:rPr>
+            </w:pPr>
+            <w:r>
+              <w:rPr>
+                <w:rFonts w:ascii="Mwangwego13" w:hAnsi="Mwangwego13"/>
                 <w:color w:val="000000"/>
               </w:rPr>
               <w:t></w:t>
@@ -1792,12 +1792,12 @@
               <w:widowControl w:val="0"/>
               <w:jc w:val="center"/>
               <w:rPr>
-                <w:rFonts w:ascii="Mwangwego12" w:hAnsi="Mwangwego12" w:cstheme="minorHAnsi"/>
-              </w:rPr>
-            </w:pPr>
-            <w:r>
-              <w:rPr>
-                <w:rFonts w:ascii="Mwangwego12" w:hAnsi="Mwangwego12"/>
+                <w:rFonts w:ascii="Mwangwego13" w:hAnsi="Mwangwego13" w:cstheme="minorHAnsi"/>
+              </w:rPr>
+            </w:pPr>
+            <w:r>
+              <w:rPr>
+                <w:rFonts w:ascii="Mwangwego13" w:hAnsi="Mwangwego13"/>
                 <w:color w:val="000000"/>
               </w:rPr>
               <w:t></w:t>
@@ -1821,12 +1821,12 @@
               <w:widowControl w:val="0"/>
               <w:jc w:val="center"/>
               <w:rPr>
-                <w:rFonts w:ascii="Mwangwego12" w:hAnsi="Mwangwego12" w:cstheme="minorHAnsi"/>
-              </w:rPr>
-            </w:pPr>
-            <w:r>
-              <w:rPr>
-                <w:rFonts w:ascii="Mwangwego12" w:hAnsi="Mwangwego12"/>
+                <w:rFonts w:ascii="Mwangwego13" w:hAnsi="Mwangwego13" w:cstheme="minorHAnsi"/>
+              </w:rPr>
+            </w:pPr>
+            <w:r>
+              <w:rPr>
+                <w:rFonts w:ascii="Mwangwego13" w:hAnsi="Mwangwego13"/>
                 <w:color w:val="000000"/>
               </w:rPr>
               <w:t></w:t>
@@ -1909,12 +1909,12 @@
               <w:widowControl w:val="0"/>
               <w:jc w:val="center"/>
               <w:rPr>
-                <w:rFonts w:ascii="Mwangwego12" w:hAnsi="Mwangwego12" w:cstheme="minorHAnsi"/>
-              </w:rPr>
-            </w:pPr>
-            <w:r>
-              <w:rPr>
-                <w:rFonts w:ascii="Mwangwego12" w:hAnsi="Mwangwego12"/>
+                <w:rFonts w:ascii="Mwangwego13" w:hAnsi="Mwangwego13" w:cstheme="minorHAnsi"/>
+              </w:rPr>
+            </w:pPr>
+            <w:r>
+              <w:rPr>
+                <w:rFonts w:ascii="Mwangwego13" w:hAnsi="Mwangwego13"/>
                 <w:color w:val="000000"/>
               </w:rPr>
               <w:t></w:t>
@@ -1938,12 +1938,12 @@
               <w:widowControl w:val="0"/>
               <w:jc w:val="center"/>
               <w:rPr>
-                <w:rFonts w:ascii="Mwangwego12" w:hAnsi="Mwangwego12" w:cstheme="minorHAnsi"/>
-              </w:rPr>
-            </w:pPr>
-            <w:r>
-              <w:rPr>
-                <w:rFonts w:ascii="Mwangwego12" w:hAnsi="Mwangwego12"/>
+                <w:rFonts w:ascii="Mwangwego13" w:hAnsi="Mwangwego13" w:cstheme="minorHAnsi"/>
+              </w:rPr>
+            </w:pPr>
+            <w:r>
+              <w:rPr>
+                <w:rFonts w:ascii="Mwangwego13" w:hAnsi="Mwangwego13"/>
                 <w:color w:val="000000"/>
               </w:rPr>
               <w:t></w:t>
@@ -1967,12 +1967,12 @@
               <w:widowControl w:val="0"/>
               <w:jc w:val="center"/>
               <w:rPr>
-                <w:rFonts w:ascii="Mwangwego12" w:hAnsi="Mwangwego12" w:cstheme="minorHAnsi"/>
-              </w:rPr>
-            </w:pPr>
-            <w:r>
-              <w:rPr>
-                <w:rFonts w:ascii="Mwangwego12" w:hAnsi="Mwangwego12"/>
+                <w:rFonts w:ascii="Mwangwego13" w:hAnsi="Mwangwego13" w:cstheme="minorHAnsi"/>
+              </w:rPr>
+            </w:pPr>
+            <w:r>
+              <w:rPr>
+                <w:rFonts w:ascii="Mwangwego13" w:hAnsi="Mwangwego13"/>
                 <w:color w:val="000000"/>
               </w:rPr>
               <w:t></w:t>
@@ -1996,12 +1996,12 @@
               <w:widowControl w:val="0"/>
               <w:jc w:val="center"/>
               <w:rPr>
-                <w:rFonts w:ascii="Mwangwego12" w:hAnsi="Mwangwego12" w:cstheme="minorHAnsi"/>
-              </w:rPr>
-            </w:pPr>
-            <w:r>
-              <w:rPr>
-                <w:rFonts w:ascii="Mwangwego12" w:hAnsi="Mwangwego12"/>
+                <w:rFonts w:ascii="Mwangwego13" w:hAnsi="Mwangwego13" w:cstheme="minorHAnsi"/>
+              </w:rPr>
+            </w:pPr>
+            <w:r>
+              <w:rPr>
+                <w:rFonts w:ascii="Mwangwego13" w:hAnsi="Mwangwego13"/>
                 <w:color w:val="000000"/>
               </w:rPr>
               <w:t></w:t>
@@ -2025,12 +2025,12 @@
               <w:widowControl w:val="0"/>
               <w:jc w:val="center"/>
               <w:rPr>
-                <w:rFonts w:ascii="Mwangwego12" w:hAnsi="Mwangwego12" w:cstheme="minorHAnsi"/>
-              </w:rPr>
-            </w:pPr>
-            <w:r>
-              <w:rPr>
-                <w:rFonts w:ascii="Mwangwego12" w:hAnsi="Mwangwego12"/>
+                <w:rFonts w:ascii="Mwangwego13" w:hAnsi="Mwangwego13" w:cstheme="minorHAnsi"/>
+              </w:rPr>
+            </w:pPr>
+            <w:r>
+              <w:rPr>
+                <w:rFonts w:ascii="Mwangwego13" w:hAnsi="Mwangwego13"/>
                 <w:color w:val="000000"/>
               </w:rPr>
               <w:t></w:t>
@@ -2090,9 +2090,10 @@
             </w:pPr>
             <w:r>
               <w:rPr>
-                <w:rFonts w:ascii="Mwangwego11" w:hAnsi="Mwangwego11" w:cstheme="minorHAnsi"/>
-              </w:rPr>
-              <w:t>ch</w:t>
+                <w:rFonts w:ascii="Mwangwego11" w:hAnsi="Mwangwego11" w:cs="Calibri"/>
+                <w:color w:val="000000"/>
+              </w:rPr>
+              <w:t>C</w:t>
             </w:r>
           </w:p>
         </w:tc>
@@ -2113,12 +2114,12 @@
               <w:widowControl w:val="0"/>
               <w:jc w:val="center"/>
               <w:rPr>
-                <w:rFonts w:ascii="Mwangwego12" w:hAnsi="Mwangwego12" w:cstheme="minorHAnsi"/>
-              </w:rPr>
-            </w:pPr>
-            <w:r>
-              <w:rPr>
-                <w:rFonts w:ascii="Mwangwego12" w:hAnsi="Mwangwego12"/>
+                <w:rFonts w:ascii="Mwangwego13" w:hAnsi="Mwangwego13" w:cstheme="minorHAnsi"/>
+              </w:rPr>
+            </w:pPr>
+            <w:r>
+              <w:rPr>
+                <w:rFonts w:ascii="Mwangwego13" w:hAnsi="Mwangwego13"/>
                 <w:color w:val="000000"/>
               </w:rPr>
               <w:t></w:t>
@@ -2142,12 +2143,12 @@
               <w:widowControl w:val="0"/>
               <w:jc w:val="center"/>
               <w:rPr>
-                <w:rFonts w:ascii="Mwangwego12" w:hAnsi="Mwangwego12" w:cstheme="minorHAnsi"/>
-              </w:rPr>
-            </w:pPr>
-            <w:r>
-              <w:rPr>
-                <w:rFonts w:ascii="Mwangwego12" w:hAnsi="Mwangwego12"/>
+                <w:rFonts w:ascii="Mwangwego13" w:hAnsi="Mwangwego13" w:cstheme="minorHAnsi"/>
+              </w:rPr>
+            </w:pPr>
+            <w:r>
+              <w:rPr>
+                <w:rFonts w:ascii="Mwangwego13" w:hAnsi="Mwangwego13"/>
                 <w:color w:val="000000"/>
               </w:rPr>
               <w:t></w:t>
@@ -2171,12 +2172,12 @@
               <w:widowControl w:val="0"/>
               <w:jc w:val="center"/>
               <w:rPr>
-                <w:rFonts w:ascii="Mwangwego12" w:hAnsi="Mwangwego12" w:cstheme="minorHAnsi"/>
-              </w:rPr>
-            </w:pPr>
-            <w:r>
-              <w:rPr>
-                <w:rFonts w:ascii="Mwangwego12" w:hAnsi="Mwangwego12"/>
+                <w:rFonts w:ascii="Mwangwego13" w:hAnsi="Mwangwego13" w:cstheme="minorHAnsi"/>
+              </w:rPr>
+            </w:pPr>
+            <w:r>
+              <w:rPr>
+                <w:rFonts w:ascii="Mwangwego13" w:hAnsi="Mwangwego13"/>
                 <w:color w:val="000000"/>
               </w:rPr>
               <w:t></w:t>
@@ -2200,12 +2201,12 @@
               <w:widowControl w:val="0"/>
               <w:jc w:val="center"/>
               <w:rPr>
-                <w:rFonts w:ascii="Mwangwego12" w:hAnsi="Mwangwego12" w:cstheme="minorHAnsi"/>
-              </w:rPr>
-            </w:pPr>
-            <w:r>
-              <w:rPr>
-                <w:rFonts w:ascii="Mwangwego12" w:hAnsi="Mwangwego12"/>
+                <w:rFonts w:ascii="Mwangwego13" w:hAnsi="Mwangwego13" w:cstheme="minorHAnsi"/>
+              </w:rPr>
+            </w:pPr>
+            <w:r>
+              <w:rPr>
+                <w:rFonts w:ascii="Mwangwego13" w:hAnsi="Mwangwego13"/>
                 <w:color w:val="000000"/>
               </w:rPr>
               <w:t></w:t>
@@ -2229,12 +2230,12 @@
               <w:widowControl w:val="0"/>
               <w:jc w:val="center"/>
               <w:rPr>
-                <w:rFonts w:ascii="Mwangwego12" w:hAnsi="Mwangwego12" w:cstheme="minorHAnsi"/>
-              </w:rPr>
-            </w:pPr>
-            <w:r>
-              <w:rPr>
-                <w:rFonts w:ascii="Mwangwego12" w:hAnsi="Mwangwego12"/>
+                <w:rFonts w:ascii="Mwangwego13" w:hAnsi="Mwangwego13" w:cstheme="minorHAnsi"/>
+              </w:rPr>
+            </w:pPr>
+            <w:r>
+              <w:rPr>
+                <w:rFonts w:ascii="Mwangwego13" w:hAnsi="Mwangwego13"/>
                 <w:color w:val="000000"/>
               </w:rPr>
               <w:t></w:t>
@@ -2317,12 +2318,12 @@
               <w:widowControl w:val="0"/>
               <w:jc w:val="center"/>
               <w:rPr>
-                <w:rFonts w:ascii="Mwangwego12" w:hAnsi="Mwangwego12" w:cstheme="minorHAnsi"/>
-              </w:rPr>
-            </w:pPr>
-            <w:r>
-              <w:rPr>
-                <w:rFonts w:ascii="Mwangwego12" w:hAnsi="Mwangwego12"/>
+                <w:rFonts w:ascii="Mwangwego13" w:hAnsi="Mwangwego13" w:cstheme="minorHAnsi"/>
+              </w:rPr>
+            </w:pPr>
+            <w:r>
+              <w:rPr>
+                <w:rFonts w:ascii="Mwangwego13" w:hAnsi="Mwangwego13"/>
                 <w:color w:val="000000"/>
               </w:rPr>
               <w:t></w:t>
@@ -2346,12 +2347,12 @@
               <w:widowControl w:val="0"/>
               <w:jc w:val="center"/>
               <w:rPr>
-                <w:rFonts w:ascii="Mwangwego12" w:hAnsi="Mwangwego12" w:cstheme="minorHAnsi"/>
-              </w:rPr>
-            </w:pPr>
-            <w:r>
-              <w:rPr>
-                <w:rFonts w:ascii="Mwangwego12" w:hAnsi="Mwangwego12"/>
+                <w:rFonts w:ascii="Mwangwego13" w:hAnsi="Mwangwego13" w:cstheme="minorHAnsi"/>
+              </w:rPr>
+            </w:pPr>
+            <w:r>
+              <w:rPr>
+                <w:rFonts w:ascii="Mwangwego13" w:hAnsi="Mwangwego13"/>
                 <w:color w:val="000000"/>
               </w:rPr>
               <w:t></w:t>
@@ -2375,12 +2376,12 @@
               <w:widowControl w:val="0"/>
               <w:jc w:val="center"/>
               <w:rPr>
-                <w:rFonts w:ascii="Mwangwego12" w:hAnsi="Mwangwego12" w:cstheme="minorHAnsi"/>
-              </w:rPr>
-            </w:pPr>
-            <w:r>
-              <w:rPr>
-                <w:rFonts w:ascii="Mwangwego12" w:hAnsi="Mwangwego12"/>
+                <w:rFonts w:ascii="Mwangwego13" w:hAnsi="Mwangwego13" w:cstheme="minorHAnsi"/>
+              </w:rPr>
+            </w:pPr>
+            <w:r>
+              <w:rPr>
+                <w:rFonts w:ascii="Mwangwego13" w:hAnsi="Mwangwego13"/>
                 <w:color w:val="000000"/>
               </w:rPr>
               <w:t></w:t>
@@ -2404,12 +2405,12 @@
               <w:widowControl w:val="0"/>
               <w:jc w:val="center"/>
               <w:rPr>
-                <w:rFonts w:ascii="Mwangwego12" w:hAnsi="Mwangwego12" w:cstheme="minorHAnsi"/>
-              </w:rPr>
-            </w:pPr>
-            <w:r>
-              <w:rPr>
-                <w:rFonts w:ascii="Mwangwego12" w:hAnsi="Mwangwego12"/>
+                <w:rFonts w:ascii="Mwangwego13" w:hAnsi="Mwangwego13" w:cstheme="minorHAnsi"/>
+              </w:rPr>
+            </w:pPr>
+            <w:r>
+              <w:rPr>
+                <w:rFonts w:ascii="Mwangwego13" w:hAnsi="Mwangwego13"/>
                 <w:color w:val="000000"/>
               </w:rPr>
               <w:t></w:t>
@@ -2433,12 +2434,12 @@
               <w:widowControl w:val="0"/>
               <w:jc w:val="center"/>
               <w:rPr>
-                <w:rFonts w:ascii="Mwangwego12" w:hAnsi="Mwangwego12" w:cstheme="minorHAnsi"/>
-              </w:rPr>
-            </w:pPr>
-            <w:r>
-              <w:rPr>
-                <w:rFonts w:ascii="Mwangwego12" w:hAnsi="Mwangwego12"/>
+                <w:rFonts w:ascii="Mwangwego13" w:hAnsi="Mwangwego13" w:cstheme="minorHAnsi"/>
+              </w:rPr>
+            </w:pPr>
+            <w:r>
+              <w:rPr>
+                <w:rFonts w:ascii="Mwangwego13" w:hAnsi="Mwangwego13"/>
                 <w:color w:val="000000"/>
               </w:rPr>
               <w:t></w:t>
@@ -2521,12 +2522,12 @@
               <w:widowControl w:val="0"/>
               <w:jc w:val="center"/>
               <w:rPr>
-                <w:rFonts w:ascii="Mwangwego12" w:hAnsi="Mwangwego12" w:cstheme="minorHAnsi"/>
-              </w:rPr>
-            </w:pPr>
-            <w:r>
-              <w:rPr>
-                <w:rFonts w:ascii="Mwangwego12" w:hAnsi="Mwangwego12"/>
+                <w:rFonts w:ascii="Mwangwego13" w:hAnsi="Mwangwego13" w:cstheme="minorHAnsi"/>
+              </w:rPr>
+            </w:pPr>
+            <w:r>
+              <w:rPr>
+                <w:rFonts w:ascii="Mwangwego13" w:hAnsi="Mwangwego13"/>
                 <w:color w:val="000000"/>
               </w:rPr>
               <w:t></w:t>
@@ -2550,12 +2551,12 @@
               <w:widowControl w:val="0"/>
               <w:jc w:val="center"/>
               <w:rPr>
-                <w:rFonts w:ascii="Mwangwego12" w:hAnsi="Mwangwego12" w:cstheme="minorHAnsi"/>
-              </w:rPr>
-            </w:pPr>
-            <w:r>
-              <w:rPr>
-                <w:rFonts w:ascii="Mwangwego12" w:hAnsi="Mwangwego12"/>
+                <w:rFonts w:ascii="Mwangwego13" w:hAnsi="Mwangwego13" w:cstheme="minorHAnsi"/>
+              </w:rPr>
+            </w:pPr>
+            <w:r>
+              <w:rPr>
+                <w:rFonts w:ascii="Mwangwego13" w:hAnsi="Mwangwego13"/>
                 <w:color w:val="000000"/>
               </w:rPr>
               <w:t></w:t>
@@ -2579,12 +2580,12 @@
               <w:widowControl w:val="0"/>
               <w:jc w:val="center"/>
               <w:rPr>
-                <w:rFonts w:ascii="Mwangwego12" w:hAnsi="Mwangwego12" w:cstheme="minorHAnsi"/>
-              </w:rPr>
-            </w:pPr>
-            <w:r>
-              <w:rPr>
-                <w:rFonts w:ascii="Mwangwego12" w:hAnsi="Mwangwego12"/>
+                <w:rFonts w:ascii="Mwangwego13" w:hAnsi="Mwangwego13" w:cstheme="minorHAnsi"/>
+              </w:rPr>
+            </w:pPr>
+            <w:r>
+              <w:rPr>
+                <w:rFonts w:ascii="Mwangwego13" w:hAnsi="Mwangwego13"/>
                 <w:color w:val="000000"/>
               </w:rPr>
               <w:t></w:t>
@@ -2608,12 +2609,12 @@
               <w:widowControl w:val="0"/>
               <w:jc w:val="center"/>
               <w:rPr>
-                <w:rFonts w:ascii="Mwangwego12" w:hAnsi="Mwangwego12" w:cstheme="minorHAnsi"/>
-              </w:rPr>
-            </w:pPr>
-            <w:r>
-              <w:rPr>
-                <w:rFonts w:ascii="Mwangwego12" w:hAnsi="Mwangwego12"/>
+                <w:rFonts w:ascii="Mwangwego13" w:hAnsi="Mwangwego13" w:cstheme="minorHAnsi"/>
+              </w:rPr>
+            </w:pPr>
+            <w:r>
+              <w:rPr>
+                <w:rFonts w:ascii="Mwangwego13" w:hAnsi="Mwangwego13"/>
                 <w:color w:val="000000"/>
               </w:rPr>
               <w:t></w:t>
@@ -2637,12 +2638,12 @@
               <w:widowControl w:val="0"/>
               <w:jc w:val="center"/>
               <w:rPr>
-                <w:rFonts w:ascii="Mwangwego12" w:hAnsi="Mwangwego12" w:cstheme="minorHAnsi"/>
-              </w:rPr>
-            </w:pPr>
-            <w:r>
-              <w:rPr>
-                <w:rFonts w:ascii="Mwangwego12" w:hAnsi="Mwangwego12"/>
+                <w:rFonts w:ascii="Mwangwego13" w:hAnsi="Mwangwego13" w:cstheme="minorHAnsi"/>
+              </w:rPr>
+            </w:pPr>
+            <w:r>
+              <w:rPr>
+                <w:rFonts w:ascii="Mwangwego13" w:hAnsi="Mwangwego13"/>
                 <w:color w:val="000000"/>
               </w:rPr>
               <w:t></w:t>
@@ -2725,12 +2726,12 @@
               <w:widowControl w:val="0"/>
               <w:jc w:val="center"/>
               <w:rPr>
-                <w:rFonts w:ascii="Mwangwego12" w:hAnsi="Mwangwego12" w:cstheme="minorHAnsi"/>
-              </w:rPr>
-            </w:pPr>
-            <w:r>
-              <w:rPr>
-                <w:rFonts w:ascii="Mwangwego12" w:hAnsi="Mwangwego12"/>
+                <w:rFonts w:ascii="Mwangwego13" w:hAnsi="Mwangwego13" w:cstheme="minorHAnsi"/>
+              </w:rPr>
+            </w:pPr>
+            <w:r>
+              <w:rPr>
+                <w:rFonts w:ascii="Mwangwego13" w:hAnsi="Mwangwego13"/>
                 <w:color w:val="000000"/>
               </w:rPr>
               <w:t></w:t>
@@ -2754,12 +2755,12 @@
               <w:widowControl w:val="0"/>
               <w:jc w:val="center"/>
               <w:rPr>
-                <w:rFonts w:ascii="Mwangwego12" w:hAnsi="Mwangwego12" w:cstheme="minorHAnsi"/>
-              </w:rPr>
-            </w:pPr>
-            <w:r>
-              <w:rPr>
-                <w:rFonts w:ascii="Mwangwego12" w:hAnsi="Mwangwego12"/>
+                <w:rFonts w:ascii="Mwangwego13" w:hAnsi="Mwangwego13" w:cstheme="minorHAnsi"/>
+              </w:rPr>
+            </w:pPr>
+            <w:r>
+              <w:rPr>
+                <w:rFonts w:ascii="Mwangwego13" w:hAnsi="Mwangwego13"/>
                 <w:color w:val="000000"/>
               </w:rPr>
               <w:t></w:t>
@@ -2783,12 +2784,12 @@
               <w:widowControl w:val="0"/>
               <w:jc w:val="center"/>
               <w:rPr>
-                <w:rFonts w:ascii="Mwangwego12" w:hAnsi="Mwangwego12" w:cstheme="minorHAnsi"/>
-              </w:rPr>
-            </w:pPr>
-            <w:r>
-              <w:rPr>
-                <w:rFonts w:ascii="Mwangwego12" w:hAnsi="Mwangwego12"/>
+                <w:rFonts w:ascii="Mwangwego13" w:hAnsi="Mwangwego13" w:cstheme="minorHAnsi"/>
+              </w:rPr>
+            </w:pPr>
+            <w:r>
+              <w:rPr>
+                <w:rFonts w:ascii="Mwangwego13" w:hAnsi="Mwangwego13"/>
                 <w:color w:val="000000"/>
               </w:rPr>
               <w:t></w:t>
@@ -2812,12 +2813,12 @@
               <w:widowControl w:val="0"/>
               <w:jc w:val="center"/>
               <w:rPr>
-                <w:rFonts w:ascii="Mwangwego12" w:hAnsi="Mwangwego12" w:cstheme="minorHAnsi"/>
-              </w:rPr>
-            </w:pPr>
-            <w:r>
-              <w:rPr>
-                <w:rFonts w:ascii="Mwangwego12" w:hAnsi="Mwangwego12"/>
+                <w:rFonts w:ascii="Mwangwego13" w:hAnsi="Mwangwego13" w:cstheme="minorHAnsi"/>
+              </w:rPr>
+            </w:pPr>
+            <w:r>
+              <w:rPr>
+                <w:rFonts w:ascii="Mwangwego13" w:hAnsi="Mwangwego13"/>
                 <w:color w:val="000000"/>
               </w:rPr>
               <w:t></w:t>
@@ -2841,12 +2842,12 @@
               <w:widowControl w:val="0"/>
               <w:jc w:val="center"/>
               <w:rPr>
-                <w:rFonts w:ascii="Mwangwego12" w:hAnsi="Mwangwego12" w:cstheme="minorHAnsi"/>
-              </w:rPr>
-            </w:pPr>
-            <w:r>
-              <w:rPr>
-                <w:rFonts w:ascii="Mwangwego12" w:hAnsi="Mwangwego12"/>
+                <w:rFonts w:ascii="Mwangwego13" w:hAnsi="Mwangwego13" w:cstheme="minorHAnsi"/>
+              </w:rPr>
+            </w:pPr>
+            <w:r>
+              <w:rPr>
+                <w:rFonts w:ascii="Mwangwego13" w:hAnsi="Mwangwego13"/>
                 <w:color w:val="000000"/>
               </w:rPr>
               <w:t></w:t>
@@ -2906,9 +2907,10 @@
             </w:pPr>
             <w:r>
               <w:rPr>
-                <w:rFonts w:ascii="Mwangwego11" w:hAnsi="Mwangwego11" w:cstheme="minorHAnsi"/>
-              </w:rPr>
-              <w:t>gh</w:t>
+                <w:rFonts w:ascii="Mwangwego11" w:hAnsi="Mwangwego11" w:cs="Calibri"/>
+                <w:color w:val="000000"/>
+              </w:rPr>
+              <w:t>G</w:t>
             </w:r>
           </w:p>
         </w:tc>
@@ -2929,12 +2931,12 @@
               <w:widowControl w:val="0"/>
               <w:jc w:val="center"/>
               <w:rPr>
-                <w:rFonts w:ascii="Mwangwego12" w:hAnsi="Mwangwego12" w:cstheme="minorHAnsi"/>
-              </w:rPr>
-            </w:pPr>
-            <w:r>
-              <w:rPr>
-                <w:rFonts w:ascii="Mwangwego12" w:hAnsi="Mwangwego12"/>
+                <w:rFonts w:ascii="Mwangwego13" w:hAnsi="Mwangwego13" w:cstheme="minorHAnsi"/>
+              </w:rPr>
+            </w:pPr>
+            <w:r>
+              <w:rPr>
+                <w:rFonts w:ascii="Mwangwego13" w:hAnsi="Mwangwego13"/>
                 <w:color w:val="000000"/>
               </w:rPr>
               <w:t></w:t>
@@ -2958,12 +2960,12 @@
               <w:widowControl w:val="0"/>
               <w:jc w:val="center"/>
               <w:rPr>
-                <w:rFonts w:ascii="Mwangwego12" w:hAnsi="Mwangwego12" w:cstheme="minorHAnsi"/>
-              </w:rPr>
-            </w:pPr>
-            <w:r>
-              <w:rPr>
-                <w:rFonts w:ascii="Mwangwego12" w:hAnsi="Mwangwego12"/>
+                <w:rFonts w:ascii="Mwangwego13" w:hAnsi="Mwangwego13" w:cstheme="minorHAnsi"/>
+              </w:rPr>
+            </w:pPr>
+            <w:r>
+              <w:rPr>
+                <w:rFonts w:ascii="Mwangwego13" w:hAnsi="Mwangwego13"/>
                 <w:color w:val="000000"/>
               </w:rPr>
               <w:t></w:t>
@@ -2987,12 +2989,12 @@
               <w:widowControl w:val="0"/>
               <w:jc w:val="center"/>
               <w:rPr>
-                <w:rFonts w:ascii="Mwangwego12" w:hAnsi="Mwangwego12" w:cstheme="minorHAnsi"/>
-              </w:rPr>
-            </w:pPr>
-            <w:r>
-              <w:rPr>
-                <w:rFonts w:ascii="Mwangwego12" w:hAnsi="Mwangwego12"/>
+                <w:rFonts w:ascii="Mwangwego13" w:hAnsi="Mwangwego13" w:cstheme="minorHAnsi"/>
+              </w:rPr>
+            </w:pPr>
+            <w:r>
+              <w:rPr>
+                <w:rFonts w:ascii="Mwangwego13" w:hAnsi="Mwangwego13"/>
                 <w:color w:val="000000"/>
               </w:rPr>
               <w:t></w:t>
@@ -3016,12 +3018,12 @@
               <w:widowControl w:val="0"/>
               <w:jc w:val="center"/>
               <w:rPr>
-                <w:rFonts w:ascii="Mwangwego12" w:hAnsi="Mwangwego12" w:cstheme="minorHAnsi"/>
-              </w:rPr>
-            </w:pPr>
-            <w:r>
-              <w:rPr>
-                <w:rFonts w:ascii="Mwangwego12" w:hAnsi="Mwangwego12"/>
+                <w:rFonts w:ascii="Mwangwego13" w:hAnsi="Mwangwego13" w:cstheme="minorHAnsi"/>
+              </w:rPr>
+            </w:pPr>
+            <w:r>
+              <w:rPr>
+                <w:rFonts w:ascii="Mwangwego13" w:hAnsi="Mwangwego13"/>
                 <w:color w:val="000000"/>
               </w:rPr>
               <w:t></w:t>
@@ -3045,12 +3047,12 @@
               <w:widowControl w:val="0"/>
               <w:jc w:val="center"/>
               <w:rPr>
-                <w:rFonts w:ascii="Mwangwego12" w:hAnsi="Mwangwego12" w:cstheme="minorHAnsi"/>
-              </w:rPr>
-            </w:pPr>
-            <w:r>
-              <w:rPr>
-                <w:rFonts w:ascii="Mwangwego12" w:hAnsi="Mwangwego12"/>
+                <w:rFonts w:ascii="Mwangwego13" w:hAnsi="Mwangwego13" w:cstheme="minorHAnsi"/>
+              </w:rPr>
+            </w:pPr>
+            <w:r>
+              <w:rPr>
+                <w:rFonts w:ascii="Mwangwego13" w:hAnsi="Mwangwego13"/>
                 <w:color w:val="000000"/>
               </w:rPr>
               <w:t></w:t>
@@ -3133,12 +3135,12 @@
               <w:widowControl w:val="0"/>
               <w:jc w:val="center"/>
               <w:rPr>
-                <w:rFonts w:ascii="Mwangwego12" w:hAnsi="Mwangwego12" w:cstheme="minorHAnsi"/>
-              </w:rPr>
-            </w:pPr>
-            <w:r>
-              <w:rPr>
-                <w:rFonts w:ascii="Mwangwego12" w:hAnsi="Mwangwego12"/>
+                <w:rFonts w:ascii="Mwangwego13" w:hAnsi="Mwangwego13" w:cstheme="minorHAnsi"/>
+              </w:rPr>
+            </w:pPr>
+            <w:r>
+              <w:rPr>
+                <w:rFonts w:ascii="Mwangwego13" w:hAnsi="Mwangwego13"/>
                 <w:color w:val="000000"/>
               </w:rPr>
               <w:t></w:t>
@@ -3162,12 +3164,12 @@
               <w:widowControl w:val="0"/>
               <w:jc w:val="center"/>
               <w:rPr>
-                <w:rFonts w:ascii="Mwangwego12" w:hAnsi="Mwangwego12" w:cstheme="minorHAnsi"/>
-              </w:rPr>
-            </w:pPr>
-            <w:r>
-              <w:rPr>
-                <w:rFonts w:ascii="Mwangwego12" w:hAnsi="Mwangwego12"/>
+                <w:rFonts w:ascii="Mwangwego13" w:hAnsi="Mwangwego13" w:cstheme="minorHAnsi"/>
+              </w:rPr>
+            </w:pPr>
+            <w:r>
+              <w:rPr>
+                <w:rFonts w:ascii="Mwangwego13" w:hAnsi="Mwangwego13"/>
                 <w:color w:val="000000"/>
               </w:rPr>
               <w:t></w:t>
@@ -3191,12 +3193,12 @@
               <w:widowControl w:val="0"/>
               <w:jc w:val="center"/>
               <w:rPr>
-                <w:rFonts w:ascii="Mwangwego12" w:hAnsi="Mwangwego12" w:cstheme="minorHAnsi"/>
-              </w:rPr>
-            </w:pPr>
-            <w:r>
-              <w:rPr>
-                <w:rFonts w:ascii="Mwangwego12" w:hAnsi="Mwangwego12"/>
+                <w:rFonts w:ascii="Mwangwego13" w:hAnsi="Mwangwego13" w:cstheme="minorHAnsi"/>
+              </w:rPr>
+            </w:pPr>
+            <w:r>
+              <w:rPr>
+                <w:rFonts w:ascii="Mwangwego13" w:hAnsi="Mwangwego13"/>
                 <w:color w:val="000000"/>
               </w:rPr>
               <w:t></w:t>
@@ -3220,12 +3222,12 @@
               <w:widowControl w:val="0"/>
               <w:jc w:val="center"/>
               <w:rPr>
-                <w:rFonts w:ascii="Mwangwego12" w:hAnsi="Mwangwego12" w:cstheme="minorHAnsi"/>
-              </w:rPr>
-            </w:pPr>
-            <w:r>
-              <w:rPr>
-                <w:rFonts w:ascii="Mwangwego12" w:hAnsi="Mwangwego12"/>
+                <w:rFonts w:ascii="Mwangwego13" w:hAnsi="Mwangwego13" w:cstheme="minorHAnsi"/>
+              </w:rPr>
+            </w:pPr>
+            <w:r>
+              <w:rPr>
+                <w:rFonts w:ascii="Mwangwego13" w:hAnsi="Mwangwego13"/>
                 <w:color w:val="000000"/>
               </w:rPr>
               <w:t></w:t>
@@ -3249,12 +3251,12 @@
               <w:widowControl w:val="0"/>
               <w:jc w:val="center"/>
               <w:rPr>
-                <w:rFonts w:ascii="Mwangwego12" w:hAnsi="Mwangwego12" w:cstheme="minorHAnsi"/>
-              </w:rPr>
-            </w:pPr>
-            <w:r>
-              <w:rPr>
-                <w:rFonts w:ascii="Mwangwego12" w:hAnsi="Mwangwego12"/>
+                <w:rFonts w:ascii="Mwangwego13" w:hAnsi="Mwangwego13" w:cstheme="minorHAnsi"/>
+              </w:rPr>
+            </w:pPr>
+            <w:r>
+              <w:rPr>
+                <w:rFonts w:ascii="Mwangwego13" w:hAnsi="Mwangwego13"/>
                 <w:color w:val="000000"/>
               </w:rPr>
               <w:t></w:t>
@@ -3337,12 +3339,12 @@
               <w:widowControl w:val="0"/>
               <w:jc w:val="center"/>
               <w:rPr>
-                <w:rFonts w:ascii="Mwangwego12" w:hAnsi="Mwangwego12" w:cstheme="minorHAnsi"/>
-              </w:rPr>
-            </w:pPr>
-            <w:r>
-              <w:rPr>
-                <w:rFonts w:ascii="Mwangwego12" w:hAnsi="Mwangwego12"/>
+                <w:rFonts w:ascii="Mwangwego13" w:hAnsi="Mwangwego13" w:cstheme="minorHAnsi"/>
+              </w:rPr>
+            </w:pPr>
+            <w:r>
+              <w:rPr>
+                <w:rFonts w:ascii="Mwangwego13" w:hAnsi="Mwangwego13"/>
                 <w:color w:val="000000"/>
               </w:rPr>
               <w:t></w:t>
@@ -3366,12 +3368,12 @@
               <w:widowControl w:val="0"/>
               <w:jc w:val="center"/>
               <w:rPr>
-                <w:rFonts w:ascii="Mwangwego12" w:hAnsi="Mwangwego12" w:cstheme="minorHAnsi"/>
-              </w:rPr>
-            </w:pPr>
-            <w:r>
-              <w:rPr>
-                <w:rFonts w:ascii="Mwangwego12" w:hAnsi="Mwangwego12"/>
+                <w:rFonts w:ascii="Mwangwego13" w:hAnsi="Mwangwego13" w:cstheme="minorHAnsi"/>
+              </w:rPr>
+            </w:pPr>
+            <w:r>
+              <w:rPr>
+                <w:rFonts w:ascii="Mwangwego13" w:hAnsi="Mwangwego13"/>
                 <w:color w:val="000000"/>
               </w:rPr>
               <w:t></w:t>
@@ -3395,12 +3397,12 @@
               <w:widowControl w:val="0"/>
               <w:jc w:val="center"/>
               <w:rPr>
-                <w:rFonts w:ascii="Mwangwego12" w:hAnsi="Mwangwego12" w:cstheme="minorHAnsi"/>
-              </w:rPr>
-            </w:pPr>
-            <w:r>
-              <w:rPr>
-                <w:rFonts w:ascii="Mwangwego12" w:hAnsi="Mwangwego12"/>
+                <w:rFonts w:ascii="Mwangwego13" w:hAnsi="Mwangwego13" w:cstheme="minorHAnsi"/>
+              </w:rPr>
+            </w:pPr>
+            <w:r>
+              <w:rPr>
+                <w:rFonts w:ascii="Mwangwego13" w:hAnsi="Mwangwego13"/>
                 <w:color w:val="000000"/>
               </w:rPr>
               <w:t></w:t>
@@ -3424,12 +3426,12 @@
               <w:widowControl w:val="0"/>
               <w:jc w:val="center"/>
               <w:rPr>
-                <w:rFonts w:ascii="Mwangwego12" w:hAnsi="Mwangwego12" w:cstheme="minorHAnsi"/>
-              </w:rPr>
-            </w:pPr>
-            <w:r>
-              <w:rPr>
-                <w:rFonts w:ascii="Mwangwego12" w:hAnsi="Mwangwego12"/>
+                <w:rFonts w:ascii="Mwangwego13" w:hAnsi="Mwangwego13" w:cstheme="minorHAnsi"/>
+              </w:rPr>
+            </w:pPr>
+            <w:r>
+              <w:rPr>
+                <w:rFonts w:ascii="Mwangwego13" w:hAnsi="Mwangwego13"/>
                 <w:color w:val="000000"/>
               </w:rPr>
               <w:t></w:t>
@@ -3453,12 +3455,12 @@
               <w:widowControl w:val="0"/>
               <w:jc w:val="center"/>
               <w:rPr>
-                <w:rFonts w:ascii="Mwangwego12" w:hAnsi="Mwangwego12" w:cstheme="minorHAnsi"/>
-              </w:rPr>
-            </w:pPr>
-            <w:r>
-              <w:rPr>
-                <w:rFonts w:ascii="Mwangwego12" w:hAnsi="Mwangwego12"/>
+                <w:rFonts w:ascii="Mwangwego13" w:hAnsi="Mwangwego13" w:cstheme="minorHAnsi"/>
+              </w:rPr>
+            </w:pPr>
+            <w:r>
+              <w:rPr>
+                <w:rFonts w:ascii="Mwangwego13" w:hAnsi="Mwangwego13"/>
                 <w:color w:val="000000"/>
               </w:rPr>
               <w:t></w:t>
@@ -3518,9 +3520,10 @@
             </w:pPr>
             <w:r>
               <w:rPr>
-                <w:rFonts w:ascii="Mwangwego11" w:hAnsi="Mwangwego11" w:cstheme="minorHAnsi"/>
-              </w:rPr>
-              <w:t>zh</w:t>
+                <w:rFonts w:ascii="Mwangwego11" w:hAnsi="Mwangwego11" w:cs="Calibri"/>
+                <w:color w:val="000000"/>
+              </w:rPr>
+              <w:t>Z</w:t>
             </w:r>
           </w:p>
         </w:tc>
@@ -3541,12 +3544,12 @@
               <w:widowControl w:val="0"/>
               <w:jc w:val="center"/>
               <w:rPr>
-                <w:rFonts w:ascii="Mwangwego12" w:hAnsi="Mwangwego12" w:cstheme="minorHAnsi"/>
-              </w:rPr>
-            </w:pPr>
-            <w:r>
-              <w:rPr>
-                <w:rFonts w:ascii="Mwangwego12" w:hAnsi="Mwangwego12"/>
+                <w:rFonts w:ascii="Mwangwego13" w:hAnsi="Mwangwego13" w:cstheme="minorHAnsi"/>
+              </w:rPr>
+            </w:pPr>
+            <w:r>
+              <w:rPr>
+                <w:rFonts w:ascii="Mwangwego13" w:hAnsi="Mwangwego13"/>
                 <w:color w:val="000000"/>
               </w:rPr>
               <w:t></w:t>
@@ -3570,12 +3573,12 @@
               <w:widowControl w:val="0"/>
               <w:jc w:val="center"/>
               <w:rPr>
-                <w:rFonts w:ascii="Mwangwego12" w:hAnsi="Mwangwego12" w:cstheme="minorHAnsi"/>
-              </w:rPr>
-            </w:pPr>
-            <w:r>
-              <w:rPr>
-                <w:rFonts w:ascii="Mwangwego12" w:hAnsi="Mwangwego12"/>
+                <w:rFonts w:ascii="Mwangwego13" w:hAnsi="Mwangwego13" w:cstheme="minorHAnsi"/>
+              </w:rPr>
+            </w:pPr>
+            <w:r>
+              <w:rPr>
+                <w:rFonts w:ascii="Mwangwego13" w:hAnsi="Mwangwego13"/>
                 <w:color w:val="000000"/>
               </w:rPr>
               <w:t></w:t>
@@ -3599,12 +3602,12 @@
               <w:widowControl w:val="0"/>
               <w:jc w:val="center"/>
               <w:rPr>
-                <w:rFonts w:ascii="Mwangwego12" w:hAnsi="Mwangwego12" w:cstheme="minorHAnsi"/>
-              </w:rPr>
-            </w:pPr>
-            <w:r>
-              <w:rPr>
-                <w:rFonts w:ascii="Mwangwego12" w:hAnsi="Mwangwego12"/>
+                <w:rFonts w:ascii="Mwangwego13" w:hAnsi="Mwangwego13" w:cstheme="minorHAnsi"/>
+              </w:rPr>
+            </w:pPr>
+            <w:r>
+              <w:rPr>
+                <w:rFonts w:ascii="Mwangwego13" w:hAnsi="Mwangwego13"/>
                 <w:color w:val="000000"/>
               </w:rPr>
               <w:t></w:t>
@@ -3628,12 +3631,12 @@
               <w:widowControl w:val="0"/>
               <w:jc w:val="center"/>
               <w:rPr>
-                <w:rFonts w:ascii="Mwangwego12" w:hAnsi="Mwangwego12" w:cstheme="minorHAnsi"/>
-              </w:rPr>
-            </w:pPr>
-            <w:r>
-              <w:rPr>
-                <w:rFonts w:ascii="Mwangwego12" w:hAnsi="Mwangwego12"/>
+                <w:rFonts w:ascii="Mwangwego13" w:hAnsi="Mwangwego13" w:cstheme="minorHAnsi"/>
+              </w:rPr>
+            </w:pPr>
+            <w:r>
+              <w:rPr>
+                <w:rFonts w:ascii="Mwangwego13" w:hAnsi="Mwangwego13"/>
                 <w:color w:val="000000"/>
               </w:rPr>
               <w:t></w:t>
@@ -3657,12 +3660,12 @@
               <w:widowControl w:val="0"/>
               <w:jc w:val="center"/>
               <w:rPr>
-                <w:rFonts w:ascii="Mwangwego12" w:hAnsi="Mwangwego12" w:cstheme="minorHAnsi"/>
-              </w:rPr>
-            </w:pPr>
-            <w:r>
-              <w:rPr>
-                <w:rFonts w:ascii="Mwangwego12" w:hAnsi="Mwangwego12"/>
+                <w:rFonts w:ascii="Mwangwego13" w:hAnsi="Mwangwego13" w:cstheme="minorHAnsi"/>
+              </w:rPr>
+            </w:pPr>
+            <w:r>
+              <w:rPr>
+                <w:rFonts w:ascii="Mwangwego13" w:hAnsi="Mwangwego13"/>
                 <w:color w:val="000000"/>
               </w:rPr>
               <w:t></w:t>
@@ -3745,12 +3748,12 @@
               <w:widowControl w:val="0"/>
               <w:jc w:val="center"/>
               <w:rPr>
-                <w:rFonts w:ascii="Mwangwego12" w:hAnsi="Mwangwego12" w:cstheme="minorHAnsi"/>
-              </w:rPr>
-            </w:pPr>
-            <w:r>
-              <w:rPr>
-                <w:rFonts w:ascii="Mwangwego12" w:hAnsi="Mwangwego12"/>
+                <w:rFonts w:ascii="Mwangwego13" w:hAnsi="Mwangwego13" w:cstheme="minorHAnsi"/>
+              </w:rPr>
+            </w:pPr>
+            <w:r>
+              <w:rPr>
+                <w:rFonts w:ascii="Mwangwego13" w:hAnsi="Mwangwego13"/>
                 <w:color w:val="000000"/>
               </w:rPr>
               <w:t></w:t>
@@ -3774,12 +3777,12 @@
               <w:widowControl w:val="0"/>
               <w:jc w:val="center"/>
               <w:rPr>
-                <w:rFonts w:ascii="Mwangwego12" w:hAnsi="Mwangwego12" w:cstheme="minorHAnsi"/>
-              </w:rPr>
-            </w:pPr>
-            <w:r>
-              <w:rPr>
-                <w:rFonts w:ascii="Mwangwego12" w:hAnsi="Mwangwego12"/>
+                <w:rFonts w:ascii="Mwangwego13" w:hAnsi="Mwangwego13" w:cstheme="minorHAnsi"/>
+              </w:rPr>
+            </w:pPr>
+            <w:r>
+              <w:rPr>
+                <w:rFonts w:ascii="Mwangwego13" w:hAnsi="Mwangwego13"/>
                 <w:color w:val="000000"/>
               </w:rPr>
               <w:t></w:t>
@@ -3803,12 +3806,12 @@
               <w:widowControl w:val="0"/>
               <w:jc w:val="center"/>
               <w:rPr>
-                <w:rFonts w:ascii="Mwangwego12" w:hAnsi="Mwangwego12" w:cstheme="minorHAnsi"/>
-              </w:rPr>
-            </w:pPr>
-            <w:r>
-              <w:rPr>
-                <w:rFonts w:ascii="Mwangwego12" w:hAnsi="Mwangwego12"/>
+                <w:rFonts w:ascii="Mwangwego13" w:hAnsi="Mwangwego13" w:cstheme="minorHAnsi"/>
+              </w:rPr>
+            </w:pPr>
+            <w:r>
+              <w:rPr>
+                <w:rFonts w:ascii="Mwangwego13" w:hAnsi="Mwangwego13"/>
                 <w:color w:val="000000"/>
               </w:rPr>
               <w:t></w:t>
@@ -3832,12 +3835,12 @@
               <w:widowControl w:val="0"/>
               <w:jc w:val="center"/>
               <w:rPr>
-                <w:rFonts w:ascii="Mwangwego12" w:hAnsi="Mwangwego12" w:cstheme="minorHAnsi"/>
-              </w:rPr>
-            </w:pPr>
-            <w:r>
-              <w:rPr>
-                <w:rFonts w:ascii="Mwangwego12" w:hAnsi="Mwangwego12"/>
+                <w:rFonts w:ascii="Mwangwego13" w:hAnsi="Mwangwego13" w:cstheme="minorHAnsi"/>
+              </w:rPr>
+            </w:pPr>
+            <w:r>
+              <w:rPr>
+                <w:rFonts w:ascii="Mwangwego13" w:hAnsi="Mwangwego13"/>
                 <w:color w:val="000000"/>
               </w:rPr>
               <w:t></w:t>
@@ -3861,12 +3864,12 @@
               <w:widowControl w:val="0"/>
               <w:jc w:val="center"/>
               <w:rPr>
-                <w:rFonts w:ascii="Mwangwego12" w:hAnsi="Mwangwego12" w:cstheme="minorHAnsi"/>
-              </w:rPr>
-            </w:pPr>
-            <w:r>
-              <w:rPr>
-                <w:rFonts w:ascii="Mwangwego12" w:hAnsi="Mwangwego12"/>
+                <w:rFonts w:ascii="Mwangwego13" w:hAnsi="Mwangwego13" w:cstheme="minorHAnsi"/>
+              </w:rPr>
+            </w:pPr>
+            <w:r>
+              <w:rPr>
+                <w:rFonts w:ascii="Mwangwego13" w:hAnsi="Mwangwego13"/>
                 <w:color w:val="000000"/>
               </w:rPr>
               <w:t></w:t>
@@ -3949,12 +3952,12 @@
               <w:widowControl w:val="0"/>
               <w:jc w:val="center"/>
               <w:rPr>
-                <w:rFonts w:ascii="Mwangwego12" w:hAnsi="Mwangwego12" w:cstheme="minorHAnsi"/>
-              </w:rPr>
-            </w:pPr>
-            <w:r>
-              <w:rPr>
-                <w:rFonts w:ascii="Mwangwego12" w:hAnsi="Mwangwego12"/>
+                <w:rFonts w:ascii="Mwangwego13" w:hAnsi="Mwangwego13" w:cstheme="minorHAnsi"/>
+              </w:rPr>
+            </w:pPr>
+            <w:r>
+              <w:rPr>
+                <w:rFonts w:ascii="Mwangwego13" w:hAnsi="Mwangwego13"/>
                 <w:color w:val="000000"/>
               </w:rPr>
               <w:t></w:t>
@@ -3978,12 +3981,12 @@
               <w:widowControl w:val="0"/>
               <w:jc w:val="center"/>
               <w:rPr>
-                <w:rFonts w:ascii="Mwangwego12" w:hAnsi="Mwangwego12" w:cstheme="minorHAnsi"/>
-              </w:rPr>
-            </w:pPr>
-            <w:r>
-              <w:rPr>
-                <w:rFonts w:ascii="Mwangwego12" w:hAnsi="Mwangwego12"/>
+                <w:rFonts w:ascii="Mwangwego13" w:hAnsi="Mwangwego13" w:cstheme="minorHAnsi"/>
+              </w:rPr>
+            </w:pPr>
+            <w:r>
+              <w:rPr>
+                <w:rFonts w:ascii="Mwangwego13" w:hAnsi="Mwangwego13"/>
                 <w:color w:val="000000"/>
               </w:rPr>
               <w:t></w:t>
@@ -4007,12 +4010,12 @@
               <w:widowControl w:val="0"/>
               <w:jc w:val="center"/>
               <w:rPr>
-                <w:rFonts w:ascii="Mwangwego12" w:hAnsi="Mwangwego12" w:cstheme="minorHAnsi"/>
-              </w:rPr>
-            </w:pPr>
-            <w:r>
-              <w:rPr>
-                <w:rFonts w:ascii="Mwangwego12" w:hAnsi="Mwangwego12"/>
+                <w:rFonts w:ascii="Mwangwego13" w:hAnsi="Mwangwego13" w:cstheme="minorHAnsi"/>
+              </w:rPr>
+            </w:pPr>
+            <w:r>
+              <w:rPr>
+                <w:rFonts w:ascii="Mwangwego13" w:hAnsi="Mwangwego13"/>
                 <w:color w:val="000000"/>
               </w:rPr>
               <w:t></w:t>
@@ -4036,12 +4039,12 @@
               <w:widowControl w:val="0"/>
               <w:jc w:val="center"/>
               <w:rPr>
-                <w:rFonts w:ascii="Mwangwego12" w:hAnsi="Mwangwego12" w:cstheme="minorHAnsi"/>
-              </w:rPr>
-            </w:pPr>
-            <w:r>
-              <w:rPr>
-                <w:rFonts w:ascii="Mwangwego12" w:hAnsi="Mwangwego12"/>
+                <w:rFonts w:ascii="Mwangwego13" w:hAnsi="Mwangwego13" w:cstheme="minorHAnsi"/>
+              </w:rPr>
+            </w:pPr>
+            <w:r>
+              <w:rPr>
+                <w:rFonts w:ascii="Mwangwego13" w:hAnsi="Mwangwego13"/>
                 <w:color w:val="000000"/>
               </w:rPr>
               <w:t></w:t>
@@ -4065,12 +4068,12 @@
               <w:widowControl w:val="0"/>
               <w:jc w:val="center"/>
               <w:rPr>
-                <w:rFonts w:ascii="Mwangwego12" w:hAnsi="Mwangwego12" w:cstheme="minorHAnsi"/>
-              </w:rPr>
-            </w:pPr>
-            <w:r>
-              <w:rPr>
-                <w:rFonts w:ascii="Mwangwego12" w:hAnsi="Mwangwego12"/>
+                <w:rFonts w:ascii="Mwangwego13" w:hAnsi="Mwangwego13" w:cstheme="minorHAnsi"/>
+              </w:rPr>
+            </w:pPr>
+            <w:r>
+              <w:rPr>
+                <w:rFonts w:ascii="Mwangwego13" w:hAnsi="Mwangwego13"/>
                 <w:color w:val="000000"/>
               </w:rPr>
               <w:t></w:t>
@@ -4153,12 +4156,12 @@
               <w:widowControl w:val="0"/>
               <w:jc w:val="center"/>
               <w:rPr>
-                <w:rFonts w:ascii="Mwangwego12" w:hAnsi="Mwangwego12" w:cstheme="minorHAnsi"/>
-              </w:rPr>
-            </w:pPr>
-            <w:r>
-              <w:rPr>
-                <w:rFonts w:ascii="Mwangwego12" w:hAnsi="Mwangwego12"/>
+                <w:rFonts w:ascii="Mwangwego13" w:hAnsi="Mwangwego13" w:cstheme="minorHAnsi"/>
+              </w:rPr>
+            </w:pPr>
+            <w:r>
+              <w:rPr>
+                <w:rFonts w:ascii="Mwangwego13" w:hAnsi="Mwangwego13"/>
                 <w:color w:val="000000"/>
               </w:rPr>
               <w:t></w:t>
@@ -4182,12 +4185,12 @@
               <w:widowControl w:val="0"/>
               <w:jc w:val="center"/>
               <w:rPr>
-                <w:rFonts w:ascii="Mwangwego12" w:hAnsi="Mwangwego12" w:cstheme="minorHAnsi"/>
-              </w:rPr>
-            </w:pPr>
-            <w:r>
-              <w:rPr>
-                <w:rFonts w:ascii="Mwangwego12" w:hAnsi="Mwangwego12"/>
+                <w:rFonts w:ascii="Mwangwego13" w:hAnsi="Mwangwego13" w:cstheme="minorHAnsi"/>
+              </w:rPr>
+            </w:pPr>
+            <w:r>
+              <w:rPr>
+                <w:rFonts w:ascii="Mwangwego13" w:hAnsi="Mwangwego13"/>
                 <w:color w:val="000000"/>
               </w:rPr>
               <w:t></w:t>
@@ -4211,12 +4214,12 @@
               <w:widowControl w:val="0"/>
               <w:jc w:val="center"/>
               <w:rPr>
-                <w:rFonts w:ascii="Mwangwego12" w:hAnsi="Mwangwego12" w:cstheme="minorHAnsi"/>
-              </w:rPr>
-            </w:pPr>
-            <w:r>
-              <w:rPr>
-                <w:rFonts w:ascii="Mwangwego12" w:hAnsi="Mwangwego12"/>
+                <w:rFonts w:ascii="Mwangwego13" w:hAnsi="Mwangwego13" w:cstheme="minorHAnsi"/>
+              </w:rPr>
+            </w:pPr>
+            <w:r>
+              <w:rPr>
+                <w:rFonts w:ascii="Mwangwego13" w:hAnsi="Mwangwego13"/>
                 <w:color w:val="000000"/>
               </w:rPr>
               <w:t></w:t>
@@ -4240,12 +4243,12 @@
               <w:widowControl w:val="0"/>
               <w:jc w:val="center"/>
               <w:rPr>
-                <w:rFonts w:ascii="Mwangwego12" w:hAnsi="Mwangwego12" w:cstheme="minorHAnsi"/>
-              </w:rPr>
-            </w:pPr>
-            <w:r>
-              <w:rPr>
-                <w:rFonts w:ascii="Mwangwego12" w:hAnsi="Mwangwego12"/>
+                <w:rFonts w:ascii="Mwangwego13" w:hAnsi="Mwangwego13" w:cstheme="minorHAnsi"/>
+              </w:rPr>
+            </w:pPr>
+            <w:r>
+              <w:rPr>
+                <w:rFonts w:ascii="Mwangwego13" w:hAnsi="Mwangwego13"/>
                 <w:color w:val="000000"/>
               </w:rPr>
               <w:t></w:t>
@@ -4269,12 +4272,12 @@
               <w:widowControl w:val="0"/>
               <w:jc w:val="center"/>
               <w:rPr>
-                <w:rFonts w:ascii="Mwangwego12" w:hAnsi="Mwangwego12" w:cstheme="minorHAnsi"/>
-              </w:rPr>
-            </w:pPr>
-            <w:r>
-              <w:rPr>
-                <w:rFonts w:ascii="Mwangwego12" w:hAnsi="Mwangwego12"/>
+                <w:rFonts w:ascii="Mwangwego13" w:hAnsi="Mwangwego13" w:cstheme="minorHAnsi"/>
+              </w:rPr>
+            </w:pPr>
+            <w:r>
+              <w:rPr>
+                <w:rFonts w:ascii="Mwangwego13" w:hAnsi="Mwangwego13"/>
                 <w:color w:val="000000"/>
               </w:rPr>
               <w:t></w:t>
@@ -4357,12 +4360,12 @@
               <w:widowControl w:val="0"/>
               <w:jc w:val="center"/>
               <w:rPr>
-                <w:rFonts w:ascii="Mwangwego12" w:hAnsi="Mwangwego12" w:cstheme="minorHAnsi"/>
-              </w:rPr>
-            </w:pPr>
-            <w:r>
-              <w:rPr>
-                <w:rFonts w:ascii="Mwangwego12" w:hAnsi="Mwangwego12"/>
+                <w:rFonts w:ascii="Mwangwego13" w:hAnsi="Mwangwego13" w:cstheme="minorHAnsi"/>
+              </w:rPr>
+            </w:pPr>
+            <w:r>
+              <w:rPr>
+                <w:rFonts w:ascii="Mwangwego13" w:hAnsi="Mwangwego13"/>
                 <w:color w:val="000000"/>
               </w:rPr>
               <w:t></w:t>
@@ -4386,12 +4389,12 @@
               <w:widowControl w:val="0"/>
               <w:jc w:val="center"/>
               <w:rPr>
-                <w:rFonts w:ascii="Mwangwego12" w:hAnsi="Mwangwego12" w:cstheme="minorHAnsi"/>
-              </w:rPr>
-            </w:pPr>
-            <w:r>
-              <w:rPr>
-                <w:rFonts w:ascii="Mwangwego12" w:hAnsi="Mwangwego12"/>
+                <w:rFonts w:ascii="Mwangwego13" w:hAnsi="Mwangwego13" w:cstheme="minorHAnsi"/>
+              </w:rPr>
+            </w:pPr>
+            <w:r>
+              <w:rPr>
+                <w:rFonts w:ascii="Mwangwego13" w:hAnsi="Mwangwego13"/>
                 <w:color w:val="000000"/>
               </w:rPr>
               <w:t></w:t>
@@ -4415,12 +4418,12 @@
               <w:widowControl w:val="0"/>
               <w:jc w:val="center"/>
               <w:rPr>
-                <w:rFonts w:ascii="Mwangwego12" w:hAnsi="Mwangwego12" w:cstheme="minorHAnsi"/>
-              </w:rPr>
-            </w:pPr>
-            <w:r>
-              <w:rPr>
-                <w:rFonts w:ascii="Mwangwego12" w:hAnsi="Mwangwego12"/>
+                <w:rFonts w:ascii="Mwangwego13" w:hAnsi="Mwangwego13" w:cstheme="minorHAnsi"/>
+              </w:rPr>
+            </w:pPr>
+            <w:r>
+              <w:rPr>
+                <w:rFonts w:ascii="Mwangwego13" w:hAnsi="Mwangwego13"/>
                 <w:color w:val="000000"/>
               </w:rPr>
               <w:t></w:t>
@@ -4444,12 +4447,12 @@
               <w:widowControl w:val="0"/>
               <w:jc w:val="center"/>
               <w:rPr>
-                <w:rFonts w:ascii="Mwangwego12" w:hAnsi="Mwangwego12" w:cstheme="minorHAnsi"/>
-              </w:rPr>
-            </w:pPr>
-            <w:r>
-              <w:rPr>
-                <w:rFonts w:ascii="Mwangwego12" w:hAnsi="Mwangwego12"/>
+                <w:rFonts w:ascii="Mwangwego13" w:hAnsi="Mwangwego13" w:cstheme="minorHAnsi"/>
+              </w:rPr>
+            </w:pPr>
+            <w:r>
+              <w:rPr>
+                <w:rFonts w:ascii="Mwangwego13" w:hAnsi="Mwangwego13"/>
                 <w:color w:val="000000"/>
               </w:rPr>
               <w:t></w:t>
@@ -4473,12 +4476,12 @@
               <w:widowControl w:val="0"/>
               <w:jc w:val="center"/>
               <w:rPr>
-                <w:rFonts w:ascii="Mwangwego12" w:hAnsi="Mwangwego12" w:cstheme="minorHAnsi"/>
-              </w:rPr>
-            </w:pPr>
-            <w:r>
-              <w:rPr>
-                <w:rFonts w:ascii="Mwangwego12" w:hAnsi="Mwangwego12"/>
+                <w:rFonts w:ascii="Mwangwego13" w:hAnsi="Mwangwego13" w:cstheme="minorHAnsi"/>
+              </w:rPr>
+            </w:pPr>
+            <w:r>
+              <w:rPr>
+                <w:rFonts w:ascii="Mwangwego13" w:hAnsi="Mwangwego13"/>
                 <w:color w:val="000000"/>
               </w:rPr>
               <w:t></w:t>
@@ -4538,9 +4541,10 @@
             </w:pPr>
             <w:r>
               <w:rPr>
-                <w:rFonts w:ascii="Mwangwego11" w:hAnsi="Mwangwego11" w:cstheme="minorHAnsi"/>
-              </w:rPr>
-              <w:t>ny</w:t>
+                <w:rFonts w:ascii="Mwangwego11" w:hAnsi="Mwangwego11" w:cs="Calibri"/>
+                <w:color w:val="000000"/>
+              </w:rPr>
+              <w:t>N</w:t>
             </w:r>
           </w:p>
         </w:tc>
@@ -4561,12 +4565,12 @@
               <w:widowControl w:val="0"/>
               <w:jc w:val="center"/>
               <w:rPr>
-                <w:rFonts w:ascii="Mwangwego12" w:hAnsi="Mwangwego12" w:cstheme="minorHAnsi"/>
-              </w:rPr>
-            </w:pPr>
-            <w:r>
-              <w:rPr>
-                <w:rFonts w:ascii="Mwangwego12" w:hAnsi="Mwangwego12"/>
+                <w:rFonts w:ascii="Mwangwego13" w:hAnsi="Mwangwego13" w:cstheme="minorHAnsi"/>
+              </w:rPr>
+            </w:pPr>
+            <w:r>
+              <w:rPr>
+                <w:rFonts w:ascii="Mwangwego13" w:hAnsi="Mwangwego13"/>
                 <w:color w:val="000000"/>
               </w:rPr>
               <w:t></w:t>
@@ -4590,12 +4594,12 @@
               <w:widowControl w:val="0"/>
               <w:jc w:val="center"/>
               <w:rPr>
-                <w:rFonts w:ascii="Mwangwego12" w:hAnsi="Mwangwego12" w:cstheme="minorHAnsi"/>
-              </w:rPr>
-            </w:pPr>
-            <w:r>
-              <w:rPr>
-                <w:rFonts w:ascii="Mwangwego12" w:hAnsi="Mwangwego12"/>
+                <w:rFonts w:ascii="Mwangwego13" w:hAnsi="Mwangwego13" w:cstheme="minorHAnsi"/>
+              </w:rPr>
+            </w:pPr>
+            <w:r>
+              <w:rPr>
+                <w:rFonts w:ascii="Mwangwego13" w:hAnsi="Mwangwego13"/>
                 <w:color w:val="000000"/>
               </w:rPr>
               <w:t></w:t>
@@ -4619,12 +4623,12 @@
               <w:widowControl w:val="0"/>
               <w:jc w:val="center"/>
               <w:rPr>
-                <w:rFonts w:ascii="Mwangwego12" w:hAnsi="Mwangwego12" w:cstheme="minorHAnsi"/>
-              </w:rPr>
-            </w:pPr>
-            <w:r>
-              <w:rPr>
-                <w:rFonts w:ascii="Mwangwego12" w:hAnsi="Mwangwego12"/>
+                <w:rFonts w:ascii="Mwangwego13" w:hAnsi="Mwangwego13" w:cstheme="minorHAnsi"/>
+              </w:rPr>
+            </w:pPr>
+            <w:r>
+              <w:rPr>
+                <w:rFonts w:ascii="Mwangwego13" w:hAnsi="Mwangwego13"/>
                 <w:color w:val="000000"/>
               </w:rPr>
               <w:t></w:t>
@@ -4648,12 +4652,12 @@
               <w:widowControl w:val="0"/>
               <w:jc w:val="center"/>
               <w:rPr>
-                <w:rFonts w:ascii="Mwangwego12" w:hAnsi="Mwangwego12" w:cstheme="minorHAnsi"/>
-              </w:rPr>
-            </w:pPr>
-            <w:r>
-              <w:rPr>
-                <w:rFonts w:ascii="Mwangwego12" w:hAnsi="Mwangwego12"/>
+                <w:rFonts w:ascii="Mwangwego13" w:hAnsi="Mwangwego13" w:cstheme="minorHAnsi"/>
+              </w:rPr>
+            </w:pPr>
+            <w:r>
+              <w:rPr>
+                <w:rFonts w:ascii="Mwangwego13" w:hAnsi="Mwangwego13"/>
                 <w:color w:val="000000"/>
               </w:rPr>
               <w:t></w:t>
@@ -4677,12 +4681,12 @@
               <w:widowControl w:val="0"/>
               <w:jc w:val="center"/>
               <w:rPr>
-                <w:rFonts w:ascii="Mwangwego12" w:hAnsi="Mwangwego12" w:cstheme="minorHAnsi"/>
-              </w:rPr>
-            </w:pPr>
-            <w:r>
-              <w:rPr>
-                <w:rFonts w:ascii="Mwangwego12" w:hAnsi="Mwangwego12"/>
+                <w:rFonts w:ascii="Mwangwego13" w:hAnsi="Mwangwego13" w:cstheme="minorHAnsi"/>
+              </w:rPr>
+            </w:pPr>
+            <w:r>
+              <w:rPr>
+                <w:rFonts w:ascii="Mwangwego13" w:hAnsi="Mwangwego13"/>
                 <w:color w:val="000000"/>
               </w:rPr>
               <w:t></w:t>
@@ -4765,12 +4769,12 @@
               <w:widowControl w:val="0"/>
               <w:jc w:val="center"/>
               <w:rPr>
-                <w:rFonts w:ascii="Mwangwego12" w:hAnsi="Mwangwego12" w:cstheme="minorHAnsi"/>
-              </w:rPr>
-            </w:pPr>
-            <w:r>
-              <w:rPr>
-                <w:rFonts w:ascii="Mwangwego12" w:hAnsi="Mwangwego12"/>
+                <w:rFonts w:ascii="Mwangwego13" w:hAnsi="Mwangwego13" w:cstheme="minorHAnsi"/>
+              </w:rPr>
+            </w:pPr>
+            <w:r>
+              <w:rPr>
+                <w:rFonts w:ascii="Mwangwego13" w:hAnsi="Mwangwego13"/>
                 <w:color w:val="000000"/>
               </w:rPr>
               <w:t></w:t>
@@ -4794,12 +4798,12 @@
               <w:widowControl w:val="0"/>
               <w:jc w:val="center"/>
               <w:rPr>
-                <w:rFonts w:ascii="Mwangwego12" w:hAnsi="Mwangwego12" w:cstheme="minorHAnsi"/>
-              </w:rPr>
-            </w:pPr>
-            <w:r>
-              <w:rPr>
-                <w:rFonts w:ascii="Mwangwego12" w:hAnsi="Mwangwego12"/>
+                <w:rFonts w:ascii="Mwangwego13" w:hAnsi="Mwangwego13" w:cstheme="minorHAnsi"/>
+              </w:rPr>
+            </w:pPr>
+            <w:r>
+              <w:rPr>
+                <w:rFonts w:ascii="Mwangwego13" w:hAnsi="Mwangwego13"/>
                 <w:color w:val="000000"/>
               </w:rPr>
               <w:t></w:t>
@@ -4823,12 +4827,12 @@
               <w:widowControl w:val="0"/>
               <w:jc w:val="center"/>
               <w:rPr>
-                <w:rFonts w:ascii="Mwangwego12" w:hAnsi="Mwangwego12" w:cstheme="minorHAnsi"/>
-              </w:rPr>
-            </w:pPr>
-            <w:r>
-              <w:rPr>
-                <w:rFonts w:ascii="Mwangwego12" w:hAnsi="Mwangwego12"/>
+                <w:rFonts w:ascii="Mwangwego13" w:hAnsi="Mwangwego13" w:cstheme="minorHAnsi"/>
+              </w:rPr>
+            </w:pPr>
+            <w:r>
+              <w:rPr>
+                <w:rFonts w:ascii="Mwangwego13" w:hAnsi="Mwangwego13"/>
                 <w:color w:val="000000"/>
               </w:rPr>
               <w:t></w:t>
@@ -4852,12 +4856,12 @@
               <w:widowControl w:val="0"/>
               <w:jc w:val="center"/>
               <w:rPr>
-                <w:rFonts w:ascii="Mwangwego12" w:hAnsi="Mwangwego12" w:cstheme="minorHAnsi"/>
-              </w:rPr>
-            </w:pPr>
-            <w:r>
-              <w:rPr>
-                <w:rFonts w:ascii="Mwangwego12" w:hAnsi="Mwangwego12"/>
+                <w:rFonts w:ascii="Mwangwego13" w:hAnsi="Mwangwego13" w:cstheme="minorHAnsi"/>
+              </w:rPr>
+            </w:pPr>
+            <w:r>
+              <w:rPr>
+                <w:rFonts w:ascii="Mwangwego13" w:hAnsi="Mwangwego13"/>
                 <w:color w:val="000000"/>
               </w:rPr>
               <w:t></w:t>
@@ -4881,12 +4885,12 @@
               <w:widowControl w:val="0"/>
               <w:jc w:val="center"/>
               <w:rPr>
-                <w:rFonts w:ascii="Mwangwego12" w:hAnsi="Mwangwego12" w:cstheme="minorHAnsi"/>
-              </w:rPr>
-            </w:pPr>
-            <w:r>
-              <w:rPr>
-                <w:rFonts w:ascii="Mwangwego12" w:hAnsi="Mwangwego12"/>
+                <w:rFonts w:ascii="Mwangwego13" w:hAnsi="Mwangwego13" w:cstheme="minorHAnsi"/>
+              </w:rPr>
+            </w:pPr>
+            <w:r>
+              <w:rPr>
+                <w:rFonts w:ascii="Mwangwego13" w:hAnsi="Mwangwego13"/>
                 <w:color w:val="000000"/>
               </w:rPr>
               <w:t></w:t>
@@ -4969,12 +4973,12 @@
               <w:widowControl w:val="0"/>
               <w:jc w:val="center"/>
               <w:rPr>
-                <w:rFonts w:ascii="Mwangwego12" w:hAnsi="Mwangwego12" w:cstheme="minorHAnsi"/>
-              </w:rPr>
-            </w:pPr>
-            <w:r>
-              <w:rPr>
-                <w:rFonts w:ascii="Mwangwego12" w:hAnsi="Mwangwego12"/>
+                <w:rFonts w:ascii="Mwangwego13" w:hAnsi="Mwangwego13" w:cstheme="minorHAnsi"/>
+              </w:rPr>
+            </w:pPr>
+            <w:r>
+              <w:rPr>
+                <w:rFonts w:ascii="Mwangwego13" w:hAnsi="Mwangwego13"/>
                 <w:color w:val="000000"/>
               </w:rPr>
               <w:t></w:t>
@@ -4998,12 +5002,12 @@
               <w:widowControl w:val="0"/>
               <w:jc w:val="center"/>
               <w:rPr>
-                <w:rFonts w:ascii="Mwangwego12" w:hAnsi="Mwangwego12" w:cstheme="minorHAnsi"/>
-              </w:rPr>
-            </w:pPr>
-            <w:r>
-              <w:rPr>
-                <w:rFonts w:ascii="Mwangwego12" w:hAnsi="Mwangwego12"/>
+                <w:rFonts w:ascii="Mwangwego13" w:hAnsi="Mwangwego13" w:cstheme="minorHAnsi"/>
+              </w:rPr>
+            </w:pPr>
+            <w:r>
+              <w:rPr>
+                <w:rFonts w:ascii="Mwangwego13" w:hAnsi="Mwangwego13"/>
                 <w:color w:val="000000"/>
               </w:rPr>
               <w:t></w:t>
@@ -5027,12 +5031,12 @@
               <w:widowControl w:val="0"/>
               <w:jc w:val="center"/>
               <w:rPr>
-                <w:rFonts w:ascii="Mwangwego12" w:hAnsi="Mwangwego12" w:cstheme="minorHAnsi"/>
-              </w:rPr>
-            </w:pPr>
-            <w:r>
-              <w:rPr>
-                <w:rFonts w:ascii="Mwangwego12" w:hAnsi="Mwangwego12"/>
+                <w:rFonts w:ascii="Mwangwego13" w:hAnsi="Mwangwego13" w:cstheme="minorHAnsi"/>
+              </w:rPr>
+            </w:pPr>
+            <w:r>
+              <w:rPr>
+                <w:rFonts w:ascii="Mwangwego13" w:hAnsi="Mwangwego13"/>
                 <w:color w:val="000000"/>
               </w:rPr>
               <w:t></w:t>
@@ -5056,12 +5060,12 @@
               <w:widowControl w:val="0"/>
               <w:jc w:val="center"/>
               <w:rPr>
-                <w:rFonts w:ascii="Mwangwego12" w:hAnsi="Mwangwego12" w:cstheme="minorHAnsi"/>
-              </w:rPr>
-            </w:pPr>
-            <w:r>
-              <w:rPr>
-                <w:rFonts w:ascii="Mwangwego12" w:hAnsi="Mwangwego12"/>
+                <w:rFonts w:ascii="Mwangwego13" w:hAnsi="Mwangwego13" w:cstheme="minorHAnsi"/>
+              </w:rPr>
+            </w:pPr>
+            <w:r>
+              <w:rPr>
+                <w:rFonts w:ascii="Mwangwego13" w:hAnsi="Mwangwego13"/>
                 <w:color w:val="000000"/>
               </w:rPr>
               <w:t></w:t>
@@ -5085,12 +5089,12 @@
               <w:widowControl w:val="0"/>
               <w:jc w:val="center"/>
               <w:rPr>
-                <w:rFonts w:ascii="Mwangwego12" w:hAnsi="Mwangwego12" w:cstheme="minorHAnsi"/>
-              </w:rPr>
-            </w:pPr>
-            <w:r>
-              <w:rPr>
-                <w:rFonts w:ascii="Mwangwego12" w:hAnsi="Mwangwego12"/>
+                <w:rFonts w:ascii="Mwangwego13" w:hAnsi="Mwangwego13" w:cstheme="minorHAnsi"/>
+              </w:rPr>
+            </w:pPr>
+            <w:r>
+              <w:rPr>
+                <w:rFonts w:ascii="Mwangwego13" w:hAnsi="Mwangwego13"/>
                 <w:color w:val="000000"/>
               </w:rPr>
               <w:t></w:t>
@@ -5173,12 +5177,12 @@
               <w:widowControl w:val="0"/>
               <w:jc w:val="center"/>
               <w:rPr>
-                <w:rFonts w:ascii="Mwangwego12" w:hAnsi="Mwangwego12" w:cstheme="minorHAnsi"/>
-              </w:rPr>
-            </w:pPr>
-            <w:r>
-              <w:rPr>
-                <w:rFonts w:ascii="Mwangwego12" w:hAnsi="Mwangwego12"/>
+                <w:rFonts w:ascii="Mwangwego13" w:hAnsi="Mwangwego13" w:cstheme="minorHAnsi"/>
+              </w:rPr>
+            </w:pPr>
+            <w:r>
+              <w:rPr>
+                <w:rFonts w:ascii="Mwangwego13" w:hAnsi="Mwangwego13"/>
                 <w:color w:val="000000"/>
               </w:rPr>
               <w:t></w:t>
@@ -5202,12 +5206,12 @@
               <w:widowControl w:val="0"/>
               <w:jc w:val="center"/>
               <w:rPr>
-                <w:rFonts w:ascii="Mwangwego12" w:hAnsi="Mwangwego12" w:cstheme="minorHAnsi"/>
-              </w:rPr>
-            </w:pPr>
-            <w:r>
-              <w:rPr>
-                <w:rFonts w:ascii="Mwangwego12" w:hAnsi="Mwangwego12"/>
+                <w:rFonts w:ascii="Mwangwego13" w:hAnsi="Mwangwego13" w:cstheme="minorHAnsi"/>
+              </w:rPr>
+            </w:pPr>
+            <w:r>
+              <w:rPr>
+                <w:rFonts w:ascii="Mwangwego13" w:hAnsi="Mwangwego13"/>
                 <w:color w:val="000000"/>
               </w:rPr>
               <w:t></w:t>
@@ -5231,12 +5235,12 @@
               <w:widowControl w:val="0"/>
               <w:jc w:val="center"/>
               <w:rPr>
-                <w:rFonts w:ascii="Mwangwego12" w:hAnsi="Mwangwego12" w:cstheme="minorHAnsi"/>
-              </w:rPr>
-            </w:pPr>
-            <w:r>
-              <w:rPr>
-                <w:rFonts w:ascii="Mwangwego12" w:hAnsi="Mwangwego12"/>
+                <w:rFonts w:ascii="Mwangwego13" w:hAnsi="Mwangwego13" w:cstheme="minorHAnsi"/>
+              </w:rPr>
+            </w:pPr>
+            <w:r>
+              <w:rPr>
+                <w:rFonts w:ascii="Mwangwego13" w:hAnsi="Mwangwego13"/>
                 <w:color w:val="000000"/>
               </w:rPr>
               <w:t></w:t>
@@ -5260,12 +5264,12 @@
               <w:widowControl w:val="0"/>
               <w:jc w:val="center"/>
               <w:rPr>
-                <w:rFonts w:ascii="Mwangwego12" w:hAnsi="Mwangwego12" w:cstheme="minorHAnsi"/>
-              </w:rPr>
-            </w:pPr>
-            <w:r>
-              <w:rPr>
-                <w:rFonts w:ascii="Mwangwego12" w:hAnsi="Mwangwego12"/>
+                <w:rFonts w:ascii="Mwangwego13" w:hAnsi="Mwangwego13" w:cstheme="minorHAnsi"/>
+              </w:rPr>
+            </w:pPr>
+            <w:r>
+              <w:rPr>
+                <w:rFonts w:ascii="Mwangwego13" w:hAnsi="Mwangwego13"/>
                 <w:color w:val="000000"/>
               </w:rPr>
               <w:t></w:t>
@@ -5289,12 +5293,12 @@
               <w:widowControl w:val="0"/>
               <w:jc w:val="center"/>
               <w:rPr>
-                <w:rFonts w:ascii="Mwangwego12" w:hAnsi="Mwangwego12" w:cstheme="minorHAnsi"/>
-              </w:rPr>
-            </w:pPr>
-            <w:r>
-              <w:rPr>
-                <w:rFonts w:ascii="Mwangwego12" w:hAnsi="Mwangwego12"/>
+                <w:rFonts w:ascii="Mwangwego13" w:hAnsi="Mwangwego13" w:cstheme="minorHAnsi"/>
+              </w:rPr>
+            </w:pPr>
+            <w:r>
+              <w:rPr>
+                <w:rFonts w:ascii="Mwangwego13" w:hAnsi="Mwangwego13"/>
                 <w:color w:val="000000"/>
               </w:rPr>
               <w:t></w:t>
@@ -5354,9 +5358,10 @@
             </w:pPr>
             <w:r>
               <w:rPr>
-                <w:rFonts w:ascii="Mwangwego11" w:hAnsi="Mwangwego11" w:cstheme="minorHAnsi"/>
-              </w:rPr>
-              <w:t>sh</w:t>
+                <w:rFonts w:ascii="Mwangwego11" w:hAnsi="Mwangwego11" w:cs="Calibri"/>
+                <w:color w:val="000000"/>
+              </w:rPr>
+              <w:t>S</w:t>
             </w:r>
           </w:p>
         </w:tc>
@@ -5377,12 +5382,12 @@
               <w:widowControl w:val="0"/>
               <w:jc w:val="center"/>
               <w:rPr>
-                <w:rFonts w:ascii="Mwangwego12" w:hAnsi="Mwangwego12" w:cstheme="minorHAnsi"/>
-              </w:rPr>
-            </w:pPr>
-            <w:r>
-              <w:rPr>
-                <w:rFonts w:ascii="Mwangwego12" w:hAnsi="Mwangwego12"/>
+                <w:rFonts w:ascii="Mwangwego13" w:hAnsi="Mwangwego13" w:cstheme="minorHAnsi"/>
+              </w:rPr>
+            </w:pPr>
+            <w:r>
+              <w:rPr>
+                <w:rFonts w:ascii="Mwangwego13" w:hAnsi="Mwangwego13"/>
                 <w:color w:val="000000"/>
               </w:rPr>
               <w:t></w:t>
@@ -5406,12 +5411,12 @@
               <w:widowControl w:val="0"/>
               <w:jc w:val="center"/>
               <w:rPr>
-                <w:rFonts w:ascii="Mwangwego12" w:hAnsi="Mwangwego12" w:cstheme="minorHAnsi"/>
-              </w:rPr>
-            </w:pPr>
-            <w:r>
-              <w:rPr>
-                <w:rFonts w:ascii="Mwangwego12" w:hAnsi="Mwangwego12"/>
+                <w:rFonts w:ascii="Mwangwego13" w:hAnsi="Mwangwego13" w:cstheme="minorHAnsi"/>
+              </w:rPr>
+            </w:pPr>
+            <w:r>
+              <w:rPr>
+                <w:rFonts w:ascii="Mwangwego13" w:hAnsi="Mwangwego13"/>
                 <w:color w:val="000000"/>
               </w:rPr>
               <w:t></w:t>
@@ -5435,12 +5440,12 @@
               <w:widowControl w:val="0"/>
               <w:jc w:val="center"/>
               <w:rPr>
-                <w:rFonts w:ascii="Mwangwego12" w:hAnsi="Mwangwego12" w:cstheme="minorHAnsi"/>
-              </w:rPr>
-            </w:pPr>
-            <w:r>
-              <w:rPr>
-                <w:rFonts w:ascii="Mwangwego12" w:hAnsi="Mwangwego12"/>
+                <w:rFonts w:ascii="Mwangwego13" w:hAnsi="Mwangwego13" w:cstheme="minorHAnsi"/>
+              </w:rPr>
+            </w:pPr>
+            <w:r>
+              <w:rPr>
+                <w:rFonts w:ascii="Mwangwego13" w:hAnsi="Mwangwego13"/>
                 <w:color w:val="000000"/>
               </w:rPr>
               <w:t></w:t>
@@ -5464,12 +5469,12 @@
               <w:widowControl w:val="0"/>
               <w:jc w:val="center"/>
               <w:rPr>
-                <w:rFonts w:ascii="Mwangwego12" w:hAnsi="Mwangwego12" w:cstheme="minorHAnsi"/>
-              </w:rPr>
-            </w:pPr>
-            <w:r>
-              <w:rPr>
-                <w:rFonts w:ascii="Mwangwego12" w:hAnsi="Mwangwego12"/>
+                <w:rFonts w:ascii="Mwangwego13" w:hAnsi="Mwangwego13" w:cstheme="minorHAnsi"/>
+              </w:rPr>
+            </w:pPr>
+            <w:r>
+              <w:rPr>
+                <w:rFonts w:ascii="Mwangwego13" w:hAnsi="Mwangwego13"/>
                 <w:color w:val="000000"/>
               </w:rPr>
               <w:t></w:t>
@@ -5493,12 +5498,12 @@
               <w:widowControl w:val="0"/>
               <w:jc w:val="center"/>
               <w:rPr>
-                <w:rFonts w:ascii="Mwangwego12" w:hAnsi="Mwangwego12" w:cstheme="minorHAnsi"/>
-              </w:rPr>
-            </w:pPr>
-            <w:r>
-              <w:rPr>
-                <w:rFonts w:ascii="Mwangwego12" w:hAnsi="Mwangwego12"/>
+                <w:rFonts w:ascii="Mwangwego13" w:hAnsi="Mwangwego13" w:cstheme="minorHAnsi"/>
+              </w:rPr>
+            </w:pPr>
+            <w:r>
+              <w:rPr>
+                <w:rFonts w:ascii="Mwangwego13" w:hAnsi="Mwangwego13"/>
                 <w:color w:val="000000"/>
               </w:rPr>
               <w:t></w:t>
@@ -5581,12 +5586,12 @@
               <w:widowControl w:val="0"/>
               <w:jc w:val="center"/>
               <w:rPr>
-                <w:rFonts w:ascii="Mwangwego12" w:hAnsi="Mwangwego12" w:cstheme="minorHAnsi"/>
-              </w:rPr>
-            </w:pPr>
-            <w:r>
-              <w:rPr>
-                <w:rFonts w:ascii="Mwangwego12" w:hAnsi="Mwangwego12"/>
+                <w:rFonts w:ascii="Mwangwego13" w:hAnsi="Mwangwego13" w:cstheme="minorHAnsi"/>
+              </w:rPr>
+            </w:pPr>
+            <w:r>
+              <w:rPr>
+                <w:rFonts w:ascii="Mwangwego13" w:hAnsi="Mwangwego13"/>
                 <w:color w:val="000000"/>
               </w:rPr>
               <w:t></w:t>
@@ -5610,12 +5615,12 @@
               <w:widowControl w:val="0"/>
               <w:jc w:val="center"/>
               <w:rPr>
-                <w:rFonts w:ascii="Mwangwego12" w:hAnsi="Mwangwego12" w:cstheme="minorHAnsi"/>
-              </w:rPr>
-            </w:pPr>
-            <w:r>
-              <w:rPr>
-                <w:rFonts w:ascii="Mwangwego12" w:hAnsi="Mwangwego12"/>
+                <w:rFonts w:ascii="Mwangwego13" w:hAnsi="Mwangwego13" w:cstheme="minorHAnsi"/>
+              </w:rPr>
+            </w:pPr>
+            <w:r>
+              <w:rPr>
+                <w:rFonts w:ascii="Mwangwego13" w:hAnsi="Mwangwego13"/>
                 <w:color w:val="000000"/>
               </w:rPr>
               <w:t></w:t>
@@ -5639,12 +5644,12 @@
               <w:widowControl w:val="0"/>
               <w:jc w:val="center"/>
               <w:rPr>
-                <w:rFonts w:ascii="Mwangwego12" w:hAnsi="Mwangwego12" w:cstheme="minorHAnsi"/>
-              </w:rPr>
-            </w:pPr>
-            <w:r>
-              <w:rPr>
-                <w:rFonts w:ascii="Mwangwego12" w:hAnsi="Mwangwego12"/>
+                <w:rFonts w:ascii="Mwangwego13" w:hAnsi="Mwangwego13" w:cstheme="minorHAnsi"/>
+              </w:rPr>
+            </w:pPr>
+            <w:r>
+              <w:rPr>
+                <w:rFonts w:ascii="Mwangwego13" w:hAnsi="Mwangwego13"/>
                 <w:color w:val="000000"/>
               </w:rPr>
               <w:t></w:t>
@@ -5668,12 +5673,12 @@
               <w:widowControl w:val="0"/>
               <w:jc w:val="center"/>
               <w:rPr>
-                <w:rFonts w:ascii="Mwangwego12" w:hAnsi="Mwangwego12" w:cstheme="minorHAnsi"/>
-              </w:rPr>
-            </w:pPr>
-            <w:r>
-              <w:rPr>
-                <w:rFonts w:ascii="Mwangwego12" w:hAnsi="Mwangwego12"/>
+                <w:rFonts w:ascii="Mwangwego13" w:hAnsi="Mwangwego13" w:cstheme="minorHAnsi"/>
+              </w:rPr>
+            </w:pPr>
+            <w:r>
+              <w:rPr>
+                <w:rFonts w:ascii="Mwangwego13" w:hAnsi="Mwangwego13"/>
                 <w:color w:val="000000"/>
               </w:rPr>
               <w:t></w:t>
@@ -5697,12 +5702,12 @@
               <w:widowControl w:val="0"/>
               <w:jc w:val="center"/>
               <w:rPr>
-                <w:rFonts w:ascii="Mwangwego12" w:hAnsi="Mwangwego12" w:cstheme="minorHAnsi"/>
-              </w:rPr>
-            </w:pPr>
-            <w:r>
-              <w:rPr>
-                <w:rFonts w:ascii="Mwangwego12" w:hAnsi="Mwangwego12"/>
+                <w:rFonts w:ascii="Mwangwego13" w:hAnsi="Mwangwego13" w:cstheme="minorHAnsi"/>
+              </w:rPr>
+            </w:pPr>
+            <w:r>
+              <w:rPr>
+                <w:rFonts w:ascii="Mwangwego13" w:hAnsi="Mwangwego13"/>
                 <w:color w:val="000000"/>
               </w:rPr>
               <w:t></w:t>
@@ -5764,7 +5769,13 @@
               <w:rPr>
                 <w:rFonts w:ascii="Mwangwego11" w:hAnsi="Mwangwego11" w:cstheme="minorHAnsi"/>
               </w:rPr>
-              <w:t>ts</w:t>
+              <w:t>t</w:t>
+            </w:r>
+            <w:r>
+              <w:rPr>
+                <w:rFonts w:ascii="Mwangwego11" w:hAnsi="Mwangwego11" w:cstheme="minorHAnsi"/>
+              </w:rPr>
+              <w:t>t</w:t>
             </w:r>
           </w:p>
         </w:tc>
@@ -5785,12 +5796,12 @@
               <w:widowControl w:val="0"/>
               <w:jc w:val="center"/>
               <w:rPr>
-                <w:rFonts w:ascii="Mwangwego12" w:hAnsi="Mwangwego12" w:cstheme="minorHAnsi"/>
-              </w:rPr>
-            </w:pPr>
-            <w:r>
-              <w:rPr>
-                <w:rFonts w:ascii="Mwangwego12" w:hAnsi="Mwangwego12"/>
+                <w:rFonts w:ascii="Mwangwego13" w:hAnsi="Mwangwego13" w:cstheme="minorHAnsi"/>
+              </w:rPr>
+            </w:pPr>
+            <w:r>
+              <w:rPr>
+                <w:rFonts w:ascii="Mwangwego13" w:hAnsi="Mwangwego13"/>
                 <w:color w:val="000000"/>
               </w:rPr>
               <w:t></w:t>
@@ -5814,12 +5825,12 @@
               <w:widowControl w:val="0"/>
               <w:jc w:val="center"/>
               <w:rPr>
-                <w:rFonts w:ascii="Mwangwego12" w:hAnsi="Mwangwego12" w:cstheme="minorHAnsi"/>
-              </w:rPr>
-            </w:pPr>
-            <w:r>
-              <w:rPr>
-                <w:rFonts w:ascii="Mwangwego12" w:hAnsi="Mwangwego12"/>
+                <w:rFonts w:ascii="Mwangwego13" w:hAnsi="Mwangwego13" w:cstheme="minorHAnsi"/>
+              </w:rPr>
+            </w:pPr>
+            <w:r>
+              <w:rPr>
+                <w:rFonts w:ascii="Mwangwego13" w:hAnsi="Mwangwego13"/>
                 <w:color w:val="000000"/>
               </w:rPr>
               <w:t></w:t>
@@ -5843,12 +5854,12 @@
               <w:widowControl w:val="0"/>
               <w:jc w:val="center"/>
               <w:rPr>
-                <w:rFonts w:ascii="Mwangwego12" w:hAnsi="Mwangwego12" w:cstheme="minorHAnsi"/>
-              </w:rPr>
-            </w:pPr>
-            <w:r>
-              <w:rPr>
-                <w:rFonts w:ascii="Mwangwego12" w:hAnsi="Mwangwego12"/>
+                <w:rFonts w:ascii="Mwangwego13" w:hAnsi="Mwangwego13" w:cstheme="minorHAnsi"/>
+              </w:rPr>
+            </w:pPr>
+            <w:r>
+              <w:rPr>
+                <w:rFonts w:ascii="Mwangwego13" w:hAnsi="Mwangwego13"/>
                 <w:color w:val="000000"/>
               </w:rPr>
               <w:t></w:t>
@@ -5872,12 +5883,12 @@
               <w:widowControl w:val="0"/>
               <w:jc w:val="center"/>
               <w:rPr>
-                <w:rFonts w:ascii="Mwangwego12" w:hAnsi="Mwangwego12" w:cstheme="minorHAnsi"/>
-              </w:rPr>
-            </w:pPr>
-            <w:r>
-              <w:rPr>
-                <w:rFonts w:ascii="Mwangwego12" w:hAnsi="Mwangwego12"/>
+                <w:rFonts w:ascii="Mwangwego13" w:hAnsi="Mwangwego13" w:cstheme="minorHAnsi"/>
+              </w:rPr>
+            </w:pPr>
+            <w:r>
+              <w:rPr>
+                <w:rFonts w:ascii="Mwangwego13" w:hAnsi="Mwangwego13"/>
                 <w:color w:val="000000"/>
               </w:rPr>
               <w:t></w:t>
@@ -5901,12 +5912,12 @@
               <w:widowControl w:val="0"/>
               <w:jc w:val="center"/>
               <w:rPr>
-                <w:rFonts w:ascii="Mwangwego12" w:hAnsi="Mwangwego12" w:cstheme="minorHAnsi"/>
-              </w:rPr>
-            </w:pPr>
-            <w:r>
-              <w:rPr>
-                <w:rFonts w:ascii="Mwangwego12" w:hAnsi="Mwangwego12"/>
+                <w:rFonts w:ascii="Mwangwego13" w:hAnsi="Mwangwego13" w:cstheme="minorHAnsi"/>
+              </w:rPr>
+            </w:pPr>
+            <w:r>
+              <w:rPr>
+                <w:rFonts w:ascii="Mwangwego13" w:hAnsi="Mwangwego13"/>
                 <w:color w:val="000000"/>
               </w:rPr>
               <w:t></w:t>
@@ -5966,9 +5977,10 @@
             </w:pPr>
             <w:r>
               <w:rPr>
-                <w:rFonts w:ascii="Mwangwego11" w:hAnsi="Mwangwego11" w:cstheme="minorHAnsi"/>
-              </w:rPr>
-              <w:t>ps</w:t>
+                <w:rFonts w:ascii="Mwangwego11" w:hAnsi="Mwangwego11" w:cs="Calibri"/>
+                <w:color w:val="000000"/>
+              </w:rPr>
+              <w:t>P</w:t>
             </w:r>
           </w:p>
         </w:tc>
@@ -5989,12 +6001,12 @@
               <w:widowControl w:val="0"/>
               <w:jc w:val="center"/>
               <w:rPr>
-                <w:rFonts w:ascii="Mwangwego12" w:hAnsi="Mwangwego12" w:cstheme="minorHAnsi"/>
-              </w:rPr>
-            </w:pPr>
-            <w:r>
-              <w:rPr>
-                <w:rFonts w:ascii="Mwangwego12" w:hAnsi="Mwangwego12"/>
+                <w:rFonts w:ascii="Mwangwego13" w:hAnsi="Mwangwego13" w:cstheme="minorHAnsi"/>
+              </w:rPr>
+            </w:pPr>
+            <w:r>
+              <w:rPr>
+                <w:rFonts w:ascii="Mwangwego13" w:hAnsi="Mwangwego13"/>
                 <w:color w:val="000000"/>
               </w:rPr>
               <w:t></w:t>
@@ -6018,12 +6030,12 @@
               <w:widowControl w:val="0"/>
               <w:jc w:val="center"/>
               <w:rPr>
-                <w:rFonts w:ascii="Mwangwego12" w:hAnsi="Mwangwego12" w:cstheme="minorHAnsi"/>
-              </w:rPr>
-            </w:pPr>
-            <w:r>
-              <w:rPr>
-                <w:rFonts w:ascii="Mwangwego12" w:hAnsi="Mwangwego12"/>
+                <w:rFonts w:ascii="Mwangwego13" w:hAnsi="Mwangwego13" w:cstheme="minorHAnsi"/>
+              </w:rPr>
+            </w:pPr>
+            <w:r>
+              <w:rPr>
+                <w:rFonts w:ascii="Mwangwego13" w:hAnsi="Mwangwego13"/>
                 <w:color w:val="000000"/>
               </w:rPr>
               <w:t></w:t>
@@ -6047,12 +6059,12 @@
               <w:widowControl w:val="0"/>
               <w:jc w:val="center"/>
               <w:rPr>
-                <w:rFonts w:ascii="Mwangwego12" w:hAnsi="Mwangwego12" w:cstheme="minorHAnsi"/>
-              </w:rPr>
-            </w:pPr>
-            <w:r>
-              <w:rPr>
-                <w:rFonts w:ascii="Mwangwego12" w:hAnsi="Mwangwego12"/>
+                <w:rFonts w:ascii="Mwangwego13" w:hAnsi="Mwangwego13" w:cstheme="minorHAnsi"/>
+              </w:rPr>
+            </w:pPr>
+            <w:r>
+              <w:rPr>
+                <w:rFonts w:ascii="Mwangwego13" w:hAnsi="Mwangwego13"/>
                 <w:color w:val="000000"/>
               </w:rPr>
               <w:t></w:t>
@@ -6076,12 +6088,12 @@
               <w:widowControl w:val="0"/>
               <w:jc w:val="center"/>
               <w:rPr>
-                <w:rFonts w:ascii="Mwangwego12" w:hAnsi="Mwangwego12" w:cstheme="minorHAnsi"/>
-              </w:rPr>
-            </w:pPr>
-            <w:r>
-              <w:rPr>
-                <w:rFonts w:ascii="Mwangwego12" w:hAnsi="Mwangwego12"/>
+                <w:rFonts w:ascii="Mwangwego13" w:hAnsi="Mwangwego13" w:cstheme="minorHAnsi"/>
+              </w:rPr>
+            </w:pPr>
+            <w:r>
+              <w:rPr>
+                <w:rFonts w:ascii="Mwangwego13" w:hAnsi="Mwangwego13"/>
                 <w:color w:val="000000"/>
               </w:rPr>
               <w:t></w:t>
@@ -6105,12 +6117,12 @@
               <w:widowControl w:val="0"/>
               <w:jc w:val="center"/>
               <w:rPr>
-                <w:rFonts w:ascii="Mwangwego12" w:hAnsi="Mwangwego12" w:cstheme="minorHAnsi"/>
-              </w:rPr>
-            </w:pPr>
-            <w:r>
-              <w:rPr>
-                <w:rFonts w:ascii="Mwangwego12" w:hAnsi="Mwangwego12"/>
+                <w:rFonts w:ascii="Mwangwego13" w:hAnsi="Mwangwego13" w:cstheme="minorHAnsi"/>
+              </w:rPr>
+            </w:pPr>
+            <w:r>
+              <w:rPr>
+                <w:rFonts w:ascii="Mwangwego13" w:hAnsi="Mwangwego13"/>
                 <w:color w:val="000000"/>
               </w:rPr>
               <w:t></w:t>
@@ -6193,12 +6205,12 @@
               <w:widowControl w:val="0"/>
               <w:jc w:val="center"/>
               <w:rPr>
-                <w:rFonts w:ascii="Mwangwego12" w:hAnsi="Mwangwego12" w:cstheme="minorHAnsi"/>
-              </w:rPr>
-            </w:pPr>
-            <w:r>
-              <w:rPr>
-                <w:rFonts w:ascii="Mwangwego12" w:hAnsi="Mwangwego12"/>
+                <w:rFonts w:ascii="Mwangwego13" w:hAnsi="Mwangwego13" w:cstheme="minorHAnsi"/>
+              </w:rPr>
+            </w:pPr>
+            <w:r>
+              <w:rPr>
+                <w:rFonts w:ascii="Mwangwego13" w:hAnsi="Mwangwego13"/>
                 <w:color w:val="000000"/>
               </w:rPr>
               <w:t></w:t>
@@ -6222,12 +6234,12 @@
               <w:widowControl w:val="0"/>
               <w:jc w:val="center"/>
               <w:rPr>
-                <w:rFonts w:ascii="Mwangwego12" w:hAnsi="Mwangwego12" w:cstheme="minorHAnsi"/>
-              </w:rPr>
-            </w:pPr>
-            <w:r>
-              <w:rPr>
-                <w:rFonts w:ascii="Mwangwego12" w:hAnsi="Mwangwego12"/>
+                <w:rFonts w:ascii="Mwangwego13" w:hAnsi="Mwangwego13" w:cstheme="minorHAnsi"/>
+              </w:rPr>
+            </w:pPr>
+            <w:r>
+              <w:rPr>
+                <w:rFonts w:ascii="Mwangwego13" w:hAnsi="Mwangwego13"/>
                 <w:color w:val="000000"/>
               </w:rPr>
               <w:t></w:t>
@@ -6251,12 +6263,12 @@
               <w:widowControl w:val="0"/>
               <w:jc w:val="center"/>
               <w:rPr>
-                <w:rFonts w:ascii="Mwangwego12" w:hAnsi="Mwangwego12" w:cstheme="minorHAnsi"/>
-              </w:rPr>
-            </w:pPr>
-            <w:r>
-              <w:rPr>
-                <w:rFonts w:ascii="Mwangwego12" w:hAnsi="Mwangwego12"/>
+                <w:rFonts w:ascii="Mwangwego13" w:hAnsi="Mwangwego13" w:cstheme="minorHAnsi"/>
+              </w:rPr>
+            </w:pPr>
+            <w:r>
+              <w:rPr>
+                <w:rFonts w:ascii="Mwangwego13" w:hAnsi="Mwangwego13"/>
                 <w:color w:val="000000"/>
               </w:rPr>
               <w:t></w:t>
@@ -6280,12 +6292,12 @@
               <w:widowControl w:val="0"/>
               <w:jc w:val="center"/>
               <w:rPr>
-                <w:rFonts w:ascii="Mwangwego12" w:hAnsi="Mwangwego12" w:cstheme="minorHAnsi"/>
-              </w:rPr>
-            </w:pPr>
-            <w:r>
-              <w:rPr>
-                <w:rFonts w:ascii="Mwangwego12" w:hAnsi="Mwangwego12"/>
+                <w:rFonts w:ascii="Mwangwego13" w:hAnsi="Mwangwego13" w:cstheme="minorHAnsi"/>
+              </w:rPr>
+            </w:pPr>
+            <w:r>
+              <w:rPr>
+                <w:rFonts w:ascii="Mwangwego13" w:hAnsi="Mwangwego13"/>
                 <w:color w:val="000000"/>
               </w:rPr>
               <w:t></w:t>
@@ -6309,12 +6321,12 @@
               <w:widowControl w:val="0"/>
               <w:jc w:val="center"/>
               <w:rPr>
-                <w:rFonts w:ascii="Mwangwego12" w:hAnsi="Mwangwego12" w:cstheme="minorHAnsi"/>
-              </w:rPr>
-            </w:pPr>
-            <w:r>
-              <w:rPr>
-                <w:rFonts w:ascii="Mwangwego12" w:hAnsi="Mwangwego12"/>
+                <w:rFonts w:ascii="Mwangwego13" w:hAnsi="Mwangwego13" w:cstheme="minorHAnsi"/>
+              </w:rPr>
+            </w:pPr>
+            <w:r>
+              <w:rPr>
+                <w:rFonts w:ascii="Mwangwego13" w:hAnsi="Mwangwego13"/>
                 <w:color w:val="000000"/>
               </w:rPr>
               <w:t></w:t>
@@ -6397,12 +6409,12 @@
               <w:widowControl w:val="0"/>
               <w:jc w:val="center"/>
               <w:rPr>
-                <w:rFonts w:ascii="Mwangwego12" w:hAnsi="Mwangwego12" w:cstheme="minorHAnsi"/>
-              </w:rPr>
-            </w:pPr>
-            <w:r>
-              <w:rPr>
-                <w:rFonts w:ascii="Mwangwego12" w:hAnsi="Mwangwego12"/>
+                <w:rFonts w:ascii="Mwangwego13" w:hAnsi="Mwangwego13" w:cstheme="minorHAnsi"/>
+              </w:rPr>
+            </w:pPr>
+            <w:r>
+              <w:rPr>
+                <w:rFonts w:ascii="Mwangwego13" w:hAnsi="Mwangwego13"/>
                 <w:color w:val="000000"/>
               </w:rPr>
               <w:t></w:t>
@@ -6426,12 +6438,12 @@
               <w:widowControl w:val="0"/>
               <w:jc w:val="center"/>
               <w:rPr>
-                <w:rFonts w:ascii="Mwangwego12" w:hAnsi="Mwangwego12" w:cstheme="minorHAnsi"/>
-              </w:rPr>
-            </w:pPr>
-            <w:r>
-              <w:rPr>
-                <w:rFonts w:ascii="Mwangwego12" w:hAnsi="Mwangwego12"/>
+                <w:rFonts w:ascii="Mwangwego13" w:hAnsi="Mwangwego13" w:cstheme="minorHAnsi"/>
+              </w:rPr>
+            </w:pPr>
+            <w:r>
+              <w:rPr>
+                <w:rFonts w:ascii="Mwangwego13" w:hAnsi="Mwangwego13"/>
                 <w:color w:val="000000"/>
               </w:rPr>
               <w:t></w:t>
@@ -6455,12 +6467,12 @@
               <w:widowControl w:val="0"/>
               <w:jc w:val="center"/>
               <w:rPr>
-                <w:rFonts w:ascii="Mwangwego12" w:hAnsi="Mwangwego12" w:cstheme="minorHAnsi"/>
-              </w:rPr>
-            </w:pPr>
-            <w:r>
-              <w:rPr>
-                <w:rFonts w:ascii="Mwangwego12" w:hAnsi="Mwangwego12"/>
+                <w:rFonts w:ascii="Mwangwego13" w:hAnsi="Mwangwego13" w:cstheme="minorHAnsi"/>
+              </w:rPr>
+            </w:pPr>
+            <w:r>
+              <w:rPr>
+                <w:rFonts w:ascii="Mwangwego13" w:hAnsi="Mwangwego13"/>
                 <w:color w:val="000000"/>
               </w:rPr>
               <w:t></w:t>
@@ -6484,12 +6496,12 @@
               <w:widowControl w:val="0"/>
               <w:jc w:val="center"/>
               <w:rPr>
-                <w:rFonts w:ascii="Mwangwego12" w:hAnsi="Mwangwego12" w:cstheme="minorHAnsi"/>
-              </w:rPr>
-            </w:pPr>
-            <w:r>
-              <w:rPr>
-                <w:rFonts w:ascii="Mwangwego12" w:hAnsi="Mwangwego12"/>
+                <w:rFonts w:ascii="Mwangwego13" w:hAnsi="Mwangwego13" w:cstheme="minorHAnsi"/>
+              </w:rPr>
+            </w:pPr>
+            <w:r>
+              <w:rPr>
+                <w:rFonts w:ascii="Mwangwego13" w:hAnsi="Mwangwego13"/>
                 <w:color w:val="000000"/>
               </w:rPr>
               <w:t></w:t>
@@ -6513,12 +6525,12 @@
               <w:widowControl w:val="0"/>
               <w:jc w:val="center"/>
               <w:rPr>
-                <w:rFonts w:ascii="Mwangwego12" w:hAnsi="Mwangwego12" w:cstheme="minorHAnsi"/>
-              </w:rPr>
-            </w:pPr>
-            <w:r>
-              <w:rPr>
-                <w:rFonts w:ascii="Mwangwego12" w:hAnsi="Mwangwego12"/>
+                <w:rFonts w:ascii="Mwangwego13" w:hAnsi="Mwangwego13" w:cstheme="minorHAnsi"/>
+              </w:rPr>
+            </w:pPr>
+            <w:r>
+              <w:rPr>
+                <w:rFonts w:ascii="Mwangwego13" w:hAnsi="Mwangwego13"/>
                 <w:color w:val="000000"/>
               </w:rPr>
               <w:t></w:t>
@@ -6601,12 +6613,12 @@
               <w:widowControl w:val="0"/>
               <w:jc w:val="center"/>
               <w:rPr>
-                <w:rFonts w:ascii="Mwangwego12" w:hAnsi="Mwangwego12" w:cstheme="minorHAnsi"/>
-              </w:rPr>
-            </w:pPr>
-            <w:r>
-              <w:rPr>
-                <w:rFonts w:ascii="Mwangwego12" w:hAnsi="Mwangwego12"/>
+                <w:rFonts w:ascii="Mwangwego13" w:hAnsi="Mwangwego13" w:cstheme="minorHAnsi"/>
+              </w:rPr>
+            </w:pPr>
+            <w:r>
+              <w:rPr>
+                <w:rFonts w:ascii="Mwangwego13" w:hAnsi="Mwangwego13"/>
                 <w:color w:val="000000"/>
               </w:rPr>
               <w:t></w:t>
@@ -6630,12 +6642,12 @@
               <w:widowControl w:val="0"/>
               <w:jc w:val="center"/>
               <w:rPr>
-                <w:rFonts w:ascii="Mwangwego12" w:hAnsi="Mwangwego12" w:cstheme="minorHAnsi"/>
-              </w:rPr>
-            </w:pPr>
-            <w:r>
-              <w:rPr>
-                <w:rFonts w:ascii="Mwangwego12" w:hAnsi="Mwangwego12"/>
+                <w:rFonts w:ascii="Mwangwego13" w:hAnsi="Mwangwego13" w:cstheme="minorHAnsi"/>
+              </w:rPr>
+            </w:pPr>
+            <w:r>
+              <w:rPr>
+                <w:rFonts w:ascii="Mwangwego13" w:hAnsi="Mwangwego13"/>
                 <w:color w:val="000000"/>
               </w:rPr>
               <w:t></w:t>
@@ -6659,12 +6671,12 @@
               <w:widowControl w:val="0"/>
               <w:jc w:val="center"/>
               <w:rPr>
-                <w:rFonts w:ascii="Mwangwego12" w:hAnsi="Mwangwego12" w:cstheme="minorHAnsi"/>
-              </w:rPr>
-            </w:pPr>
-            <w:r>
-              <w:rPr>
-                <w:rFonts w:ascii="Mwangwego12" w:hAnsi="Mwangwego12"/>
+                <w:rFonts w:ascii="Mwangwego13" w:hAnsi="Mwangwego13" w:cstheme="minorHAnsi"/>
+              </w:rPr>
+            </w:pPr>
+            <w:r>
+              <w:rPr>
+                <w:rFonts w:ascii="Mwangwego13" w:hAnsi="Mwangwego13"/>
                 <w:color w:val="000000"/>
               </w:rPr>
               <w:t></w:t>
@@ -6688,12 +6700,12 @@
               <w:widowControl w:val="0"/>
               <w:jc w:val="center"/>
               <w:rPr>
-                <w:rFonts w:ascii="Mwangwego12" w:hAnsi="Mwangwego12" w:cstheme="minorHAnsi"/>
-              </w:rPr>
-            </w:pPr>
-            <w:r>
-              <w:rPr>
-                <w:rFonts w:ascii="Mwangwego12" w:hAnsi="Mwangwego12"/>
+                <w:rFonts w:ascii="Mwangwego13" w:hAnsi="Mwangwego13" w:cstheme="minorHAnsi"/>
+              </w:rPr>
+            </w:pPr>
+            <w:r>
+              <w:rPr>
+                <w:rFonts w:ascii="Mwangwego13" w:hAnsi="Mwangwego13"/>
                 <w:color w:val="000000"/>
               </w:rPr>
               <w:t></w:t>
@@ -6717,12 +6729,12 @@
               <w:widowControl w:val="0"/>
               <w:jc w:val="center"/>
               <w:rPr>
-                <w:rFonts w:ascii="Mwangwego12" w:hAnsi="Mwangwego12" w:cstheme="minorHAnsi"/>
-              </w:rPr>
-            </w:pPr>
-            <w:r>
-              <w:rPr>
-                <w:rFonts w:ascii="Mwangwego12" w:hAnsi="Mwangwego12"/>
+                <w:rFonts w:ascii="Mwangwego13" w:hAnsi="Mwangwego13" w:cstheme="minorHAnsi"/>
+              </w:rPr>
+            </w:pPr>
+            <w:r>
+              <w:rPr>
+                <w:rFonts w:ascii="Mwangwego13" w:hAnsi="Mwangwego13"/>
                 <w:color w:val="000000"/>
               </w:rPr>
               <w:t></w:t>
@@ -6805,12 +6817,12 @@
               <w:widowControl w:val="0"/>
               <w:jc w:val="center"/>
               <w:rPr>
-                <w:rFonts w:ascii="Mwangwego12" w:hAnsi="Mwangwego12" w:cstheme="minorHAnsi"/>
-              </w:rPr>
-            </w:pPr>
-            <w:r>
-              <w:rPr>
-                <w:rFonts w:ascii="Mwangwego12" w:hAnsi="Mwangwego12"/>
+                <w:rFonts w:ascii="Mwangwego13" w:hAnsi="Mwangwego13" w:cstheme="minorHAnsi"/>
+              </w:rPr>
+            </w:pPr>
+            <w:r>
+              <w:rPr>
+                <w:rFonts w:ascii="Mwangwego13" w:hAnsi="Mwangwego13"/>
                 <w:color w:val="000000"/>
               </w:rPr>
               <w:t></w:t>
@@ -6834,12 +6846,12 @@
               <w:widowControl w:val="0"/>
               <w:jc w:val="center"/>
               <w:rPr>
-                <w:rFonts w:ascii="Mwangwego12" w:hAnsi="Mwangwego12" w:cstheme="minorHAnsi"/>
-              </w:rPr>
-            </w:pPr>
-            <w:r>
-              <w:rPr>
-                <w:rFonts w:ascii="Mwangwego12" w:hAnsi="Mwangwego12"/>
+                <w:rFonts w:ascii="Mwangwego13" w:hAnsi="Mwangwego13" w:cstheme="minorHAnsi"/>
+              </w:rPr>
+            </w:pPr>
+            <w:r>
+              <w:rPr>
+                <w:rFonts w:ascii="Mwangwego13" w:hAnsi="Mwangwego13"/>
                 <w:color w:val="000000"/>
               </w:rPr>
               <w:t></w:t>
@@ -6863,12 +6875,12 @@
               <w:widowControl w:val="0"/>
               <w:jc w:val="center"/>
               <w:rPr>
-                <w:rFonts w:ascii="Mwangwego12" w:hAnsi="Mwangwego12" w:cstheme="minorHAnsi"/>
-              </w:rPr>
-            </w:pPr>
-            <w:r>
-              <w:rPr>
-                <w:rFonts w:ascii="Mwangwego12" w:hAnsi="Mwangwego12"/>
+                <w:rFonts w:ascii="Mwangwego13" w:hAnsi="Mwangwego13" w:cstheme="minorHAnsi"/>
+              </w:rPr>
+            </w:pPr>
+            <w:r>
+              <w:rPr>
+                <w:rFonts w:ascii="Mwangwego13" w:hAnsi="Mwangwego13"/>
                 <w:color w:val="000000"/>
               </w:rPr>
               <w:t></w:t>
@@ -6892,12 +6904,12 @@
               <w:widowControl w:val="0"/>
               <w:jc w:val="center"/>
               <w:rPr>
-                <w:rFonts w:ascii="Mwangwego12" w:hAnsi="Mwangwego12" w:cstheme="minorHAnsi"/>
-              </w:rPr>
-            </w:pPr>
-            <w:r>
-              <w:rPr>
-                <w:rFonts w:ascii="Mwangwego12" w:hAnsi="Mwangwego12"/>
+                <w:rFonts w:ascii="Mwangwego13" w:hAnsi="Mwangwego13" w:cstheme="minorHAnsi"/>
+              </w:rPr>
+            </w:pPr>
+            <w:r>
+              <w:rPr>
+                <w:rFonts w:ascii="Mwangwego13" w:hAnsi="Mwangwego13"/>
                 <w:color w:val="000000"/>
               </w:rPr>
               <w:t></w:t>
@@ -6921,12 +6933,12 @@
               <w:widowControl w:val="0"/>
               <w:jc w:val="center"/>
               <w:rPr>
-                <w:rFonts w:ascii="Mwangwego12" w:hAnsi="Mwangwego12" w:cstheme="minorHAnsi"/>
-              </w:rPr>
-            </w:pPr>
-            <w:r>
-              <w:rPr>
-                <w:rFonts w:ascii="Mwangwego12" w:hAnsi="Mwangwego12"/>
+                <w:rFonts w:ascii="Mwangwego13" w:hAnsi="Mwangwego13" w:cstheme="minorHAnsi"/>
+              </w:rPr>
+            </w:pPr>
+            <w:r>
+              <w:rPr>
+                <w:rFonts w:ascii="Mwangwego13" w:hAnsi="Mwangwego13"/>
                 <w:color w:val="000000"/>
               </w:rPr>
               <w:t></w:t>
@@ -6986,9 +6998,10 @@
             </w:pPr>
             <w:r>
               <w:rPr>
-                <w:rFonts w:ascii="Mwangwego11" w:hAnsi="Mwangwego11" w:cstheme="minorHAnsi"/>
-              </w:rPr>
-              <w:t>dz</w:t>
+                <w:rFonts w:ascii="Mwangwego11" w:hAnsi="Mwangwego11" w:cs="Calibri"/>
+                <w:color w:val="000000"/>
+              </w:rPr>
+              <w:t>Z</w:t>
             </w:r>
           </w:p>
         </w:tc>
@@ -7009,12 +7022,12 @@
               <w:widowControl w:val="0"/>
               <w:jc w:val="center"/>
               <w:rPr>
-                <w:rFonts w:ascii="Mwangwego12" w:hAnsi="Mwangwego12" w:cstheme="minorHAnsi"/>
-              </w:rPr>
-            </w:pPr>
-            <w:r>
-              <w:rPr>
-                <w:rFonts w:ascii="Mwangwego12" w:hAnsi="Mwangwego12"/>
+                <w:rFonts w:ascii="Mwangwego13" w:hAnsi="Mwangwego13" w:cstheme="minorHAnsi"/>
+              </w:rPr>
+            </w:pPr>
+            <w:r>
+              <w:rPr>
+                <w:rFonts w:ascii="Mwangwego13" w:hAnsi="Mwangwego13"/>
                 <w:color w:val="000000"/>
               </w:rPr>
               <w:t></w:t>
@@ -7038,12 +7051,12 @@
               <w:widowControl w:val="0"/>
               <w:jc w:val="center"/>
               <w:rPr>
-                <w:rFonts w:ascii="Mwangwego12" w:hAnsi="Mwangwego12" w:cstheme="minorHAnsi"/>
-              </w:rPr>
-            </w:pPr>
-            <w:r>
-              <w:rPr>
-                <w:rFonts w:ascii="Mwangwego12" w:hAnsi="Mwangwego12"/>
+                <w:rFonts w:ascii="Mwangwego13" w:hAnsi="Mwangwego13" w:cstheme="minorHAnsi"/>
+              </w:rPr>
+            </w:pPr>
+            <w:r>
+              <w:rPr>
+                <w:rFonts w:ascii="Mwangwego13" w:hAnsi="Mwangwego13"/>
                 <w:color w:val="000000"/>
               </w:rPr>
               <w:t></w:t>
@@ -7067,12 +7080,12 @@
               <w:widowControl w:val="0"/>
               <w:jc w:val="center"/>
               <w:rPr>
-                <w:rFonts w:ascii="Mwangwego12" w:hAnsi="Mwangwego12" w:cstheme="minorHAnsi"/>
-              </w:rPr>
-            </w:pPr>
-            <w:r>
-              <w:rPr>
-                <w:rFonts w:ascii="Mwangwego12" w:hAnsi="Mwangwego12"/>
+                <w:rFonts w:ascii="Mwangwego13" w:hAnsi="Mwangwego13" w:cstheme="minorHAnsi"/>
+              </w:rPr>
+            </w:pPr>
+            <w:r>
+              <w:rPr>
+                <w:rFonts w:ascii="Mwangwego13" w:hAnsi="Mwangwego13"/>
                 <w:color w:val="000000"/>
               </w:rPr>
               <w:t></w:t>
@@ -7096,12 +7109,12 @@
               <w:widowControl w:val="0"/>
               <w:jc w:val="center"/>
               <w:rPr>
-                <w:rFonts w:ascii="Mwangwego12" w:hAnsi="Mwangwego12" w:cstheme="minorHAnsi"/>
-              </w:rPr>
-            </w:pPr>
-            <w:r>
-              <w:rPr>
-                <w:rFonts w:ascii="Mwangwego12" w:hAnsi="Mwangwego12"/>
+                <w:rFonts w:ascii="Mwangwego13" w:hAnsi="Mwangwego13" w:cstheme="minorHAnsi"/>
+              </w:rPr>
+            </w:pPr>
+            <w:r>
+              <w:rPr>
+                <w:rFonts w:ascii="Mwangwego13" w:hAnsi="Mwangwego13"/>
                 <w:color w:val="000000"/>
               </w:rPr>
               <w:t></w:t>
@@ -7125,12 +7138,12 @@
               <w:widowControl w:val="0"/>
               <w:jc w:val="center"/>
               <w:rPr>
-                <w:rFonts w:ascii="Mwangwego12" w:hAnsi="Mwangwego12" w:cstheme="minorHAnsi"/>
-              </w:rPr>
-            </w:pPr>
-            <w:r>
-              <w:rPr>
-                <w:rFonts w:ascii="Mwangwego12" w:hAnsi="Mwangwego12"/>
+                <w:rFonts w:ascii="Mwangwego13" w:hAnsi="Mwangwego13" w:cstheme="minorHAnsi"/>
+              </w:rPr>
+            </w:pPr>
+            <w:r>
+              <w:rPr>
+                <w:rFonts w:ascii="Mwangwego13" w:hAnsi="Mwangwego13"/>
                 <w:color w:val="000000"/>
               </w:rPr>
               <w:t></w:t>
@@ -7190,9 +7203,10 @@
             </w:pPr>
             <w:r>
               <w:rPr>
-                <w:rFonts w:ascii="Mwangwego11" w:hAnsi="Mwangwego11" w:cstheme="minorHAnsi"/>
-              </w:rPr>
-              <w:t>dhl</w:t>
+                <w:rFonts w:ascii="Mwangwego11" w:hAnsi="Mwangwego11" w:cs="Calibri"/>
+                <w:color w:val="000000"/>
+              </w:rPr>
+              <w:t>D</w:t>
             </w:r>
           </w:p>
         </w:tc>
@@ -7213,12 +7227,12 @@
               <w:widowControl w:val="0"/>
               <w:jc w:val="center"/>
               <w:rPr>
-                <w:rFonts w:ascii="Mwangwego12" w:hAnsi="Mwangwego12" w:cstheme="minorHAnsi"/>
-              </w:rPr>
-            </w:pPr>
-            <w:r>
-              <w:rPr>
-                <w:rFonts w:ascii="Mwangwego12" w:hAnsi="Mwangwego12"/>
+                <w:rFonts w:ascii="Mwangwego13" w:hAnsi="Mwangwego13" w:cstheme="minorHAnsi"/>
+              </w:rPr>
+            </w:pPr>
+            <w:r>
+              <w:rPr>
+                <w:rFonts w:ascii="Mwangwego13" w:hAnsi="Mwangwego13"/>
                 <w:color w:val="000000"/>
               </w:rPr>
               <w:t></w:t>
@@ -7242,12 +7256,12 @@
               <w:widowControl w:val="0"/>
               <w:jc w:val="center"/>
               <w:rPr>
-                <w:rFonts w:ascii="Mwangwego12" w:hAnsi="Mwangwego12" w:cstheme="minorHAnsi"/>
-              </w:rPr>
-            </w:pPr>
-            <w:r>
-              <w:rPr>
-                <w:rFonts w:ascii="Mwangwego12" w:hAnsi="Mwangwego12"/>
+                <w:rFonts w:ascii="Mwangwego13" w:hAnsi="Mwangwego13" w:cstheme="minorHAnsi"/>
+              </w:rPr>
+            </w:pPr>
+            <w:r>
+              <w:rPr>
+                <w:rFonts w:ascii="Mwangwego13" w:hAnsi="Mwangwego13"/>
                 <w:color w:val="000000"/>
               </w:rPr>
               <w:t></w:t>
@@ -7271,12 +7285,12 @@
               <w:widowControl w:val="0"/>
               <w:jc w:val="center"/>
               <w:rPr>
-                <w:rFonts w:ascii="Mwangwego12" w:hAnsi="Mwangwego12" w:cstheme="minorHAnsi"/>
-              </w:rPr>
-            </w:pPr>
-            <w:r>
-              <w:rPr>
-                <w:rFonts w:ascii="Mwangwego12" w:hAnsi="Mwangwego12"/>
+                <w:rFonts w:ascii="Mwangwego13" w:hAnsi="Mwangwego13" w:cstheme="minorHAnsi"/>
+              </w:rPr>
+            </w:pPr>
+            <w:r>
+              <w:rPr>
+                <w:rFonts w:ascii="Mwangwego13" w:hAnsi="Mwangwego13"/>
                 <w:color w:val="000000"/>
               </w:rPr>
               <w:t></w:t>
@@ -7300,12 +7314,12 @@
               <w:widowControl w:val="0"/>
               <w:jc w:val="center"/>
               <w:rPr>
-                <w:rFonts w:ascii="Mwangwego12" w:hAnsi="Mwangwego12" w:cstheme="minorHAnsi"/>
-              </w:rPr>
-            </w:pPr>
-            <w:r>
-              <w:rPr>
-                <w:rFonts w:ascii="Mwangwego12" w:hAnsi="Mwangwego12"/>
+                <w:rFonts w:ascii="Mwangwego13" w:hAnsi="Mwangwego13" w:cstheme="minorHAnsi"/>
+              </w:rPr>
+            </w:pPr>
+            <w:r>
+              <w:rPr>
+                <w:rFonts w:ascii="Mwangwego13" w:hAnsi="Mwangwego13"/>
                 <w:color w:val="000000"/>
               </w:rPr>
               <w:t></w:t>
@@ -7329,12 +7343,12 @@
               <w:widowControl w:val="0"/>
               <w:jc w:val="center"/>
               <w:rPr>
-                <w:rFonts w:ascii="Mwangwego12" w:hAnsi="Mwangwego12" w:cstheme="minorHAnsi"/>
-              </w:rPr>
-            </w:pPr>
-            <w:r>
-              <w:rPr>
-                <w:rFonts w:ascii="Mwangwego12" w:hAnsi="Mwangwego12"/>
+                <w:rFonts w:ascii="Mwangwego13" w:hAnsi="Mwangwego13" w:cstheme="minorHAnsi"/>
+              </w:rPr>
+            </w:pPr>
+            <w:r>
+              <w:rPr>
+                <w:rFonts w:ascii="Mwangwego13" w:hAnsi="Mwangwego13"/>
                 <w:color w:val="000000"/>
               </w:rPr>
               <w:t></w:t>
@@ -7394,9 +7408,10 @@
             </w:pPr>
             <w:r>
               <w:rPr>
-                <w:rFonts w:ascii="Mwangwego11" w:hAnsi="Mwangwego11" w:cstheme="minorHAnsi"/>
-              </w:rPr>
-              <w:t>hl</w:t>
+                <w:rFonts w:ascii="Mwangwego11" w:hAnsi="Mwangwego11" w:cs="Calibri"/>
+                <w:color w:val="000000"/>
+              </w:rPr>
+              <w:t>H</w:t>
             </w:r>
           </w:p>
         </w:tc>
@@ -7417,12 +7432,12 @@
               <w:widowControl w:val="0"/>
               <w:jc w:val="center"/>
               <w:rPr>
-                <w:rFonts w:ascii="Mwangwego12" w:hAnsi="Mwangwego12" w:cstheme="minorHAnsi"/>
-              </w:rPr>
-            </w:pPr>
-            <w:r>
-              <w:rPr>
-                <w:rFonts w:ascii="Mwangwego12" w:hAnsi="Mwangwego12"/>
+                <w:rFonts w:ascii="Mwangwego13" w:hAnsi="Mwangwego13" w:cstheme="minorHAnsi"/>
+              </w:rPr>
+            </w:pPr>
+            <w:r>
+              <w:rPr>
+                <w:rFonts w:ascii="Mwangwego13" w:hAnsi="Mwangwego13"/>
                 <w:color w:val="000000"/>
               </w:rPr>
               <w:t></w:t>
@@ -7446,12 +7461,12 @@
               <w:widowControl w:val="0"/>
               <w:jc w:val="center"/>
               <w:rPr>
-                <w:rFonts w:ascii="Mwangwego12" w:hAnsi="Mwangwego12" w:cstheme="minorHAnsi"/>
-              </w:rPr>
-            </w:pPr>
-            <w:r>
-              <w:rPr>
-                <w:rFonts w:ascii="Mwangwego12" w:hAnsi="Mwangwego12"/>
+                <w:rFonts w:ascii="Mwangwego13" w:hAnsi="Mwangwego13" w:cstheme="minorHAnsi"/>
+              </w:rPr>
+            </w:pPr>
+            <w:r>
+              <w:rPr>
+                <w:rFonts w:ascii="Mwangwego13" w:hAnsi="Mwangwego13"/>
                 <w:color w:val="000000"/>
               </w:rPr>
               <w:t></w:t>
@@ -7475,12 +7490,12 @@
               <w:widowControl w:val="0"/>
               <w:jc w:val="center"/>
               <w:rPr>
-                <w:rFonts w:ascii="Mwangwego12" w:hAnsi="Mwangwego12" w:cstheme="minorHAnsi"/>
-              </w:rPr>
-            </w:pPr>
-            <w:r>
-              <w:rPr>
-                <w:rFonts w:ascii="Mwangwego12" w:hAnsi="Mwangwego12"/>
+                <w:rFonts w:ascii="Mwangwego13" w:hAnsi="Mwangwego13" w:cstheme="minorHAnsi"/>
+              </w:rPr>
+            </w:pPr>
+            <w:r>
+              <w:rPr>
+                <w:rFonts w:ascii="Mwangwego13" w:hAnsi="Mwangwego13"/>
                 <w:color w:val="000000"/>
               </w:rPr>
               <w:t></w:t>
@@ -7504,12 +7519,12 @@
               <w:widowControl w:val="0"/>
               <w:jc w:val="center"/>
               <w:rPr>
-                <w:rFonts w:ascii="Mwangwego12" w:hAnsi="Mwangwego12" w:cstheme="minorHAnsi"/>
-              </w:rPr>
-            </w:pPr>
-            <w:r>
-              <w:rPr>
-                <w:rFonts w:ascii="Mwangwego12" w:hAnsi="Mwangwego12"/>
+                <w:rFonts w:ascii="Mwangwego13" w:hAnsi="Mwangwego13" w:cstheme="minorHAnsi"/>
+              </w:rPr>
+            </w:pPr>
+            <w:r>
+              <w:rPr>
+                <w:rFonts w:ascii="Mwangwego13" w:hAnsi="Mwangwego13"/>
                 <w:color w:val="000000"/>
               </w:rPr>
               <w:t></w:t>
@@ -7533,12 +7548,12 @@
               <w:widowControl w:val="0"/>
               <w:jc w:val="center"/>
               <w:rPr>
-                <w:rFonts w:ascii="Mwangwego12" w:hAnsi="Mwangwego12" w:cstheme="minorHAnsi"/>
-              </w:rPr>
-            </w:pPr>
-            <w:r>
-              <w:rPr>
-                <w:rFonts w:ascii="Mwangwego12" w:hAnsi="Mwangwego12"/>
+                <w:rFonts w:ascii="Mwangwego13" w:hAnsi="Mwangwego13" w:cstheme="minorHAnsi"/>
+              </w:rPr>
+            </w:pPr>
+            <w:r>
+              <w:rPr>
+                <w:rFonts w:ascii="Mwangwego13" w:hAnsi="Mwangwego13"/>
                 <w:color w:val="000000"/>
               </w:rPr>
               <w:t></w:t>
@@ -7621,12 +7636,12 @@
               <w:widowControl w:val="0"/>
               <w:jc w:val="center"/>
               <w:rPr>
-                <w:rFonts w:ascii="Mwangwego12" w:hAnsi="Mwangwego12" w:cstheme="minorHAnsi"/>
-              </w:rPr>
-            </w:pPr>
-            <w:r>
-              <w:rPr>
-                <w:rFonts w:ascii="Mwangwego12" w:hAnsi="Mwangwego12"/>
+                <w:rFonts w:ascii="Mwangwego13" w:hAnsi="Mwangwego13" w:cstheme="minorHAnsi"/>
+              </w:rPr>
+            </w:pPr>
+            <w:r>
+              <w:rPr>
+                <w:rFonts w:ascii="Mwangwego13" w:hAnsi="Mwangwego13"/>
                 <w:color w:val="000000"/>
               </w:rPr>
               <w:t></w:t>
@@ -7650,12 +7665,12 @@
               <w:widowControl w:val="0"/>
               <w:jc w:val="center"/>
               <w:rPr>
-                <w:rFonts w:ascii="Mwangwego12" w:hAnsi="Mwangwego12" w:cstheme="minorHAnsi"/>
-              </w:rPr>
-            </w:pPr>
-            <w:r>
-              <w:rPr>
-                <w:rFonts w:ascii="Mwangwego12" w:hAnsi="Mwangwego12"/>
+                <w:rFonts w:ascii="Mwangwego13" w:hAnsi="Mwangwego13" w:cstheme="minorHAnsi"/>
+              </w:rPr>
+            </w:pPr>
+            <w:r>
+              <w:rPr>
+                <w:rFonts w:ascii="Mwangwego13" w:hAnsi="Mwangwego13"/>
                 <w:color w:val="000000"/>
               </w:rPr>
               <w:t></w:t>
@@ -7679,12 +7694,12 @@
               <w:widowControl w:val="0"/>
               <w:jc w:val="center"/>
               <w:rPr>
-                <w:rFonts w:ascii="Mwangwego12" w:hAnsi="Mwangwego12" w:cstheme="minorHAnsi"/>
-              </w:rPr>
-            </w:pPr>
-            <w:r>
-              <w:rPr>
-                <w:rFonts w:ascii="Mwangwego12" w:hAnsi="Mwangwego12"/>
+                <w:rFonts w:ascii="Mwangwego13" w:hAnsi="Mwangwego13" w:cstheme="minorHAnsi"/>
+              </w:rPr>
+            </w:pPr>
+            <w:r>
+              <w:rPr>
+                <w:rFonts w:ascii="Mwangwego13" w:hAnsi="Mwangwego13"/>
                 <w:color w:val="000000"/>
               </w:rPr>
               <w:t></w:t>
@@ -7708,12 +7723,12 @@
               <w:widowControl w:val="0"/>
               <w:jc w:val="center"/>
               <w:rPr>
-                <w:rFonts w:ascii="Mwangwego12" w:hAnsi="Mwangwego12" w:cstheme="minorHAnsi"/>
-              </w:rPr>
-            </w:pPr>
-            <w:r>
-              <w:rPr>
-                <w:rFonts w:ascii="Mwangwego12" w:hAnsi="Mwangwego12"/>
+                <w:rFonts w:ascii="Mwangwego13" w:hAnsi="Mwangwego13" w:cstheme="minorHAnsi"/>
+              </w:rPr>
+            </w:pPr>
+            <w:r>
+              <w:rPr>
+                <w:rFonts w:ascii="Mwangwego13" w:hAnsi="Mwangwego13"/>
                 <w:color w:val="000000"/>
               </w:rPr>
               <w:t></w:t>
@@ -7737,12 +7752,12 @@
               <w:widowControl w:val="0"/>
               <w:jc w:val="center"/>
               <w:rPr>
-                <w:rFonts w:ascii="Mwangwego12" w:hAnsi="Mwangwego12" w:cstheme="minorHAnsi"/>
-              </w:rPr>
-            </w:pPr>
-            <w:r>
-              <w:rPr>
-                <w:rFonts w:ascii="Mwangwego12" w:hAnsi="Mwangwego12"/>
+                <w:rFonts w:ascii="Mwangwego13" w:hAnsi="Mwangwego13" w:cstheme="minorHAnsi"/>
+              </w:rPr>
+            </w:pPr>
+            <w:r>
+              <w:rPr>
+                <w:rFonts w:ascii="Mwangwego13" w:hAnsi="Mwangwego13"/>
                 <w:color w:val="000000"/>
               </w:rPr>
               <w:t></w:t>
@@ -7825,12 +7840,12 @@
               <w:widowControl w:val="0"/>
               <w:jc w:val="center"/>
               <w:rPr>
-                <w:rFonts w:ascii="Mwangwego12" w:hAnsi="Mwangwego12" w:cstheme="minorHAnsi"/>
-              </w:rPr>
-            </w:pPr>
-            <w:r>
-              <w:rPr>
-                <w:rFonts w:ascii="Mwangwego12" w:hAnsi="Mwangwego12"/>
+                <w:rFonts w:ascii="Mwangwego13" w:hAnsi="Mwangwego13" w:cstheme="minorHAnsi"/>
+              </w:rPr>
+            </w:pPr>
+            <w:r>
+              <w:rPr>
+                <w:rFonts w:ascii="Mwangwego13" w:hAnsi="Mwangwego13"/>
                 <w:color w:val="000000"/>
               </w:rPr>
               <w:t></w:t>
@@ -7854,12 +7869,12 @@
               <w:widowControl w:val="0"/>
               <w:jc w:val="center"/>
               <w:rPr>
-                <w:rFonts w:ascii="Mwangwego12" w:hAnsi="Mwangwego12" w:cstheme="minorHAnsi"/>
-              </w:rPr>
-            </w:pPr>
-            <w:r>
-              <w:rPr>
-                <w:rFonts w:ascii="Mwangwego12" w:hAnsi="Mwangwego12"/>
+                <w:rFonts w:ascii="Mwangwego13" w:hAnsi="Mwangwego13" w:cstheme="minorHAnsi"/>
+              </w:rPr>
+            </w:pPr>
+            <w:r>
+              <w:rPr>
+                <w:rFonts w:ascii="Mwangwego13" w:hAnsi="Mwangwego13"/>
                 <w:color w:val="000000"/>
               </w:rPr>
               <w:t></w:t>
@@ -7883,12 +7898,12 @@
               <w:widowControl w:val="0"/>
               <w:jc w:val="center"/>
               <w:rPr>
-                <w:rFonts w:ascii="Mwangwego12" w:hAnsi="Mwangwego12" w:cstheme="minorHAnsi"/>
-              </w:rPr>
-            </w:pPr>
-            <w:r>
-              <w:rPr>
-                <w:rFonts w:ascii="Mwangwego12" w:hAnsi="Mwangwego12"/>
+                <w:rFonts w:ascii="Mwangwego13" w:hAnsi="Mwangwego13" w:cstheme="minorHAnsi"/>
+              </w:rPr>
+            </w:pPr>
+            <w:r>
+              <w:rPr>
+                <w:rFonts w:ascii="Mwangwego13" w:hAnsi="Mwangwego13"/>
                 <w:color w:val="000000"/>
               </w:rPr>
               <w:t></w:t>
@@ -7912,12 +7927,12 @@
               <w:widowControl w:val="0"/>
               <w:jc w:val="center"/>
               <w:rPr>
-                <w:rFonts w:ascii="Mwangwego12" w:hAnsi="Mwangwego12" w:cstheme="minorHAnsi"/>
-              </w:rPr>
-            </w:pPr>
-            <w:r>
-              <w:rPr>
-                <w:rFonts w:ascii="Mwangwego12" w:hAnsi="Mwangwego12"/>
+                <w:rFonts w:ascii="Mwangwego13" w:hAnsi="Mwangwego13" w:cstheme="minorHAnsi"/>
+              </w:rPr>
+            </w:pPr>
+            <w:r>
+              <w:rPr>
+                <w:rFonts w:ascii="Mwangwego13" w:hAnsi="Mwangwego13"/>
                 <w:color w:val="000000"/>
               </w:rPr>
               <w:t></w:t>
@@ -7941,12 +7956,12 @@
               <w:widowControl w:val="0"/>
               <w:jc w:val="center"/>
               <w:rPr>
-                <w:rFonts w:ascii="Mwangwego12" w:hAnsi="Mwangwego12" w:cstheme="minorHAnsi"/>
-              </w:rPr>
-            </w:pPr>
-            <w:r>
-              <w:rPr>
-                <w:rFonts w:ascii="Mwangwego12" w:hAnsi="Mwangwego12"/>
+                <w:rFonts w:ascii="Mwangwego13" w:hAnsi="Mwangwego13" w:cstheme="minorHAnsi"/>
+              </w:rPr>
+            </w:pPr>
+            <w:r>
+              <w:rPr>
+                <w:rFonts w:ascii="Mwangwego13" w:hAnsi="Mwangwego13"/>
                 <w:color w:val="000000"/>
               </w:rPr>
               <w:t></w:t>
@@ -8006,10 +8021,10 @@
             </w:pPr>
             <w:r>
               <w:rPr>
-                <w:rFonts w:ascii="Mwangwego11" w:hAnsi="Mwangwego11"/>
-                <w:color w:val="000000"/>
-              </w:rPr>
-              <w:t>th</w:t>
+                <w:rFonts w:ascii="Mwangwego11" w:hAnsi="Mwangwego11" w:cs="Calibri"/>
+                <w:color w:val="000000"/>
+              </w:rPr>
+              <w:t>T</w:t>
             </w:r>
           </w:p>
         </w:tc>
@@ -8030,13 +8045,13 @@
               <w:widowControl w:val="0"/>
               <w:jc w:val="center"/>
               <w:rPr>
-                <w:rFonts w:ascii="Mwangwego12" w:hAnsi="Mwangwego12" w:cstheme="minorHAnsi"/>
+                <w:rFonts w:ascii="Mwangwego13" w:hAnsi="Mwangwego13" w:cstheme="minorHAnsi"/>
                 <w14:cntxtAlts/>
               </w:rPr>
             </w:pPr>
             <w:r>
               <w:rPr>
-                <w:rFonts w:ascii="Mwangwego12" w:hAnsi="Mwangwego12"/>
+                <w:rFonts w:ascii="Mwangwego13" w:hAnsi="Mwangwego13"/>
                 <w:color w:val="000000"/>
               </w:rPr>
               <w:t></w:t>
@@ -8060,12 +8075,12 @@
               <w:widowControl w:val="0"/>
               <w:jc w:val="center"/>
               <w:rPr>
-                <w:rFonts w:ascii="Mwangwego12" w:hAnsi="Mwangwego12" w:cstheme="minorHAnsi"/>
-              </w:rPr>
-            </w:pPr>
-            <w:r>
-              <w:rPr>
-                <w:rFonts w:ascii="Mwangwego12" w:hAnsi="Mwangwego12"/>
+                <w:rFonts w:ascii="Mwangwego13" w:hAnsi="Mwangwego13" w:cstheme="minorHAnsi"/>
+              </w:rPr>
+            </w:pPr>
+            <w:r>
+              <w:rPr>
+                <w:rFonts w:ascii="Mwangwego13" w:hAnsi="Mwangwego13"/>
                 <w:color w:val="000000"/>
               </w:rPr>
               <w:t></w:t>
@@ -8089,12 +8104,12 @@
               <w:widowControl w:val="0"/>
               <w:jc w:val="center"/>
               <w:rPr>
-                <w:rFonts w:ascii="Mwangwego12" w:hAnsi="Mwangwego12" w:cstheme="minorHAnsi"/>
-              </w:rPr>
-            </w:pPr>
-            <w:r>
-              <w:rPr>
-                <w:rFonts w:ascii="Mwangwego12" w:hAnsi="Mwangwego12"/>
+                <w:rFonts w:ascii="Mwangwego13" w:hAnsi="Mwangwego13" w:cstheme="minorHAnsi"/>
+              </w:rPr>
+            </w:pPr>
+            <w:r>
+              <w:rPr>
+                <w:rFonts w:ascii="Mwangwego13" w:hAnsi="Mwangwego13"/>
                 <w:color w:val="000000"/>
               </w:rPr>
               <w:t></w:t>
@@ -8118,12 +8133,12 @@
               <w:widowControl w:val="0"/>
               <w:jc w:val="center"/>
               <w:rPr>
-                <w:rFonts w:ascii="Mwangwego12" w:hAnsi="Mwangwego12" w:cstheme="minorHAnsi"/>
-              </w:rPr>
-            </w:pPr>
-            <w:r>
-              <w:rPr>
-                <w:rFonts w:ascii="Mwangwego12" w:hAnsi="Mwangwego12"/>
+                <w:rFonts w:ascii="Mwangwego13" w:hAnsi="Mwangwego13" w:cstheme="minorHAnsi"/>
+              </w:rPr>
+            </w:pPr>
+            <w:r>
+              <w:rPr>
+                <w:rFonts w:ascii="Mwangwego13" w:hAnsi="Mwangwego13"/>
                 <w:color w:val="000000"/>
               </w:rPr>
               <w:t></w:t>
@@ -8147,12 +8162,12 @@
               <w:widowControl w:val="0"/>
               <w:jc w:val="center"/>
               <w:rPr>
-                <w:rFonts w:ascii="Mwangwego12" w:hAnsi="Mwangwego12" w:cstheme="minorHAnsi"/>
-              </w:rPr>
-            </w:pPr>
-            <w:r>
-              <w:rPr>
-                <w:rFonts w:ascii="Mwangwego12" w:hAnsi="Mwangwego12"/>
+                <w:rFonts w:ascii="Mwangwego13" w:hAnsi="Mwangwego13" w:cstheme="minorHAnsi"/>
+              </w:rPr>
+            </w:pPr>
+            <w:r>
+              <w:rPr>
+                <w:rFonts w:ascii="Mwangwego13" w:hAnsi="Mwangwego13"/>
                 <w:color w:val="000000"/>
               </w:rPr>
               <w:t></w:t>
@@ -8369,7 +8384,7 @@
             <w:pPr>
               <w:jc w:val="center"/>
               <w:rPr>
-                <w:rFonts w:ascii="Mwangwego12" w:hAnsi="Mwangwego12"/>
+                <w:rFonts w:ascii="Mwangwego13" w:hAnsi="Mwangwego13"/>
                 <w:color w:val="000000"/>
                 <w:sz w:val="28"/>
                 <w:szCs w:val="28"/>
@@ -8377,7 +8392,7 @@
             </w:pPr>
             <w:r>
               <w:rPr>
-                <w:rFonts w:ascii="Mwangwego12" w:hAnsi="Mwangwego12"/>
+                <w:rFonts w:ascii="Mwangwego13" w:hAnsi="Mwangwego13"/>
                 <w:color w:val="000000"/>
                 <w:sz w:val="28"/>
                 <w:szCs w:val="28"/>
@@ -8496,21 +8511,23 @@
             <w:pPr>
               <w:jc w:val="center"/>
               <w:rPr>
-                <w:rFonts w:ascii="Mwangwego12" w:hAnsi="Mwangwego12"/>
+                <w:rFonts w:ascii="Mwangwego13" w:hAnsi="Mwangwego13"/>
                 <w:color w:val="000000"/>
                 <w:sz w:val="28"/>
                 <w:szCs w:val="28"/>
               </w:rPr>
             </w:pPr>
-            <w:r>
-              <w:rPr>
-                <w:rFonts w:ascii="Mwangwego12" w:hAnsi="Mwangwego12"/>
+            <w:bookmarkStart w:id="0" w:name="_Hlk158238973"/>
+            <w:r>
+              <w:rPr>
+                <w:rFonts w:ascii="Mwangwego13" w:hAnsi="Mwangwego13"/>
                 <w:color w:val="000000"/>
                 <w:sz w:val="28"/>
                 <w:szCs w:val="28"/>
               </w:rPr>
               <w:t></w:t>
             </w:r>
+            <w:bookmarkEnd w:id="0"/>
           </w:p>
         </w:tc>
       </w:tr>
@@ -8615,7 +8632,7 @@
             <w:pPr>
               <w:jc w:val="center"/>
               <w:rPr>
-                <w:rFonts w:ascii="Mwangwego12" w:hAnsi="Mwangwego12"/>
+                <w:rFonts w:ascii="Mwangwego13" w:hAnsi="Mwangwego13"/>
                 <w:color w:val="000000"/>
                 <w:sz w:val="28"/>
                 <w:szCs w:val="28"/>
@@ -8623,7 +8640,7 @@
             </w:pPr>
             <w:r>
               <w:rPr>
-                <w:rFonts w:ascii="Mwangwego12" w:hAnsi="Mwangwego12"/>
+                <w:rFonts w:ascii="Mwangwego13" w:hAnsi="Mwangwego13"/>
                 <w:color w:val="000000"/>
                 <w:sz w:val="28"/>
                 <w:szCs w:val="28"/>
@@ -8748,21 +8765,23 @@
             <w:pPr>
               <w:jc w:val="center"/>
               <w:rPr>
-                <w:rFonts w:ascii="Mwangwego12" w:hAnsi="Mwangwego12"/>
+                <w:rFonts w:ascii="Mwangwego13" w:hAnsi="Mwangwego13"/>
                 <w:color w:val="000000"/>
                 <w:sz w:val="28"/>
                 <w:szCs w:val="28"/>
               </w:rPr>
             </w:pPr>
-            <w:r>
-              <w:rPr>
-                <w:rFonts w:ascii="Mwangwego12" w:hAnsi="Mwangwego12"/>
+            <w:bookmarkStart w:id="1" w:name="_Hlk158238899"/>
+            <w:r>
+              <w:rPr>
+                <w:rFonts w:ascii="Mwangwego13" w:hAnsi="Mwangwego13"/>
                 <w:color w:val="000000"/>
                 <w:sz w:val="28"/>
                 <w:szCs w:val="28"/>
               </w:rPr>
               <w:t></w:t>
             </w:r>
+            <w:bookmarkEnd w:id="1"/>
           </w:p>
         </w:tc>
       </w:tr>
@@ -8881,7 +8900,7 @@
             <w:pPr>
               <w:jc w:val="center"/>
               <w:rPr>
-                <w:rFonts w:ascii="Mwangwego12" w:hAnsi="Mwangwego12"/>
+                <w:rFonts w:ascii="Mwangwego13" w:hAnsi="Mwangwego13"/>
                 <w:color w:val="000000"/>
                 <w:sz w:val="28"/>
                 <w:szCs w:val="28"/>
@@ -8889,7 +8908,7 @@
             </w:pPr>
             <w:r>
               <w:rPr>
-                <w:rFonts w:ascii="Mwangwego12" w:hAnsi="Mwangwego12"/>
+                <w:rFonts w:ascii="Mwangwego13" w:hAnsi="Mwangwego13"/>
                 <w:color w:val="000000"/>
                 <w:sz w:val="28"/>
                 <w:szCs w:val="28"/>
@@ -9014,7 +9033,7 @@
             <w:pPr>
               <w:jc w:val="center"/>
               <w:rPr>
-                <w:rFonts w:ascii="Mwangwego12" w:hAnsi="Mwangwego12"/>
+                <w:rFonts w:ascii="Mwangwego13" w:hAnsi="Mwangwego13"/>
                 <w:color w:val="000000"/>
                 <w:sz w:val="28"/>
                 <w:szCs w:val="28"/>
@@ -9022,7 +9041,7 @@
             </w:pPr>
             <w:r>
               <w:rPr>
-                <w:rFonts w:ascii="Mwangwego12" w:hAnsi="Mwangwego12"/>
+                <w:rFonts w:ascii="Mwangwego13" w:hAnsi="Mwangwego13"/>
                 <w:color w:val="000000"/>
                 <w:sz w:val="28"/>
                 <w:szCs w:val="28"/>
@@ -9150,7 +9169,7 @@
               <w:spacing w:before="80"/>
               <w:jc w:val="center"/>
               <w:rPr>
-                <w:rFonts w:ascii="Mwangwego12" w:hAnsi="Mwangwego12"/>
+                <w:rFonts w:ascii="Mwangwego13" w:hAnsi="Mwangwego13"/>
                 <w:color w:val="000000"/>
                 <w:sz w:val="28"/>
                 <w:szCs w:val="28"/>
@@ -9158,7 +9177,7 @@
             </w:pPr>
             <w:r>
               <w:rPr>
-                <w:rFonts w:ascii="Mwangwego12" w:hAnsi="Mwangwego12"/>
+                <w:rFonts w:ascii="Mwangwego13" w:hAnsi="Mwangwego13"/>
                 <w:color w:val="000000"/>
                 <w:sz w:val="28"/>
                 <w:szCs w:val="28"/>
@@ -9286,7 +9305,7 @@
               <w:spacing w:before="80"/>
               <w:jc w:val="center"/>
               <w:rPr>
-                <w:rFonts w:ascii="Mwangwego12" w:hAnsi="Mwangwego12"/>
+                <w:rFonts w:ascii="Mwangwego13" w:hAnsi="Mwangwego13"/>
                 <w:color w:val="000000"/>
                 <w:sz w:val="28"/>
                 <w:szCs w:val="28"/>
@@ -9294,7 +9313,7 @@
             </w:pPr>
             <w:r>
               <w:rPr>
-                <w:rFonts w:ascii="Mwangwego12" w:hAnsi="Mwangwego12"/>
+                <w:rFonts w:ascii="Mwangwego13" w:hAnsi="Mwangwego13"/>
                 <w:color w:val="000000"/>
                 <w:sz w:val="28"/>
                 <w:szCs w:val="28"/>
@@ -9422,7 +9441,7 @@
               <w:spacing w:before="80"/>
               <w:jc w:val="center"/>
               <w:rPr>
-                <w:rFonts w:ascii="Mwangwego12" w:hAnsi="Mwangwego12"/>
+                <w:rFonts w:ascii="Mwangwego13" w:hAnsi="Mwangwego13"/>
                 <w:color w:val="000000"/>
                 <w:sz w:val="28"/>
                 <w:szCs w:val="28"/>
@@ -9430,7 +9449,7 @@
             </w:pPr>
             <w:r>
               <w:rPr>
-                <w:rFonts w:ascii="Mwangwego12" w:hAnsi="Mwangwego12"/>
+                <w:rFonts w:ascii="Mwangwego13" w:hAnsi="Mwangwego13"/>
                 <w:color w:val="000000"/>
                 <w:sz w:val="28"/>
                 <w:szCs w:val="28"/>
@@ -9549,7 +9568,7 @@
               <w:spacing w:before="80"/>
               <w:jc w:val="center"/>
               <w:rPr>
-                <w:rFonts w:ascii="Mwangwego12" w:hAnsi="Mwangwego12"/>
+                <w:rFonts w:ascii="Mwangwego13" w:hAnsi="Mwangwego13"/>
                 <w:color w:val="000000"/>
                 <w:sz w:val="28"/>
                 <w:szCs w:val="28"/>
@@ -9557,7 +9576,7 @@
             </w:pPr>
             <w:r>
               <w:rPr>
-                <w:rFonts w:ascii="Mwangwego12" w:hAnsi="Mwangwego12"/>
+                <w:rFonts w:ascii="Mwangwego13" w:hAnsi="Mwangwego13"/>
                 <w:color w:val="000000"/>
                 <w:sz w:val="28"/>
                 <w:szCs w:val="28"/>
@@ -9684,7 +9703,7 @@
               <w:spacing w:before="80"/>
               <w:jc w:val="center"/>
               <w:rPr>
-                <w:rFonts w:ascii="Mwangwego12" w:hAnsi="Mwangwego12"/>
+                <w:rFonts w:ascii="Mwangwego13" w:hAnsi="Mwangwego13"/>
                 <w:color w:val="000000"/>
                 <w:sz w:val="28"/>
                 <w:szCs w:val="28"/>
@@ -9692,7 +9711,7 @@
             </w:pPr>
             <w:r>
               <w:rPr>
-                <w:rFonts w:ascii="Mwangwego12" w:hAnsi="Mwangwego12"/>
+                <w:rFonts w:ascii="Mwangwego13" w:hAnsi="Mwangwego13"/>
                 <w:color w:val="000000"/>
                 <w:sz w:val="28"/>
                 <w:szCs w:val="28"/>
@@ -9811,7 +9830,7 @@
             <w:pPr>
               <w:jc w:val="center"/>
               <w:rPr>
-                <w:rFonts w:ascii="Mwangwego12" w:hAnsi="Mwangwego12"/>
+                <w:rFonts w:ascii="Mwangwego13" w:hAnsi="Mwangwego13"/>
                 <w:color w:val="000000"/>
                 <w:sz w:val="28"/>
                 <w:szCs w:val="28"/>
@@ -9819,7 +9838,7 @@
             </w:pPr>
             <w:r>
               <w:rPr>
-                <w:rFonts w:ascii="Mwangwego12" w:hAnsi="Mwangwego12"/>
+                <w:rFonts w:ascii="Mwangwego13" w:hAnsi="Mwangwego13"/>
                 <w:color w:val="000000"/>
                 <w:sz w:val="28"/>
                 <w:szCs w:val="28"/>
@@ -9940,7 +9959,7 @@
             <w:pPr>
               <w:jc w:val="center"/>
               <w:rPr>
-                <w:rFonts w:ascii="Mwangwego12" w:hAnsi="Mwangwego12"/>
+                <w:rFonts w:ascii="Mwangwego13" w:hAnsi="Mwangwego13"/>
                 <w:color w:val="000000"/>
                 <w:sz w:val="28"/>
                 <w:szCs w:val="28"/>
@@ -9948,7 +9967,7 @@
             </w:pPr>
             <w:r>
               <w:rPr>
-                <w:rFonts w:ascii="Mwangwego12" w:hAnsi="Mwangwego12"/>
+                <w:rFonts w:ascii="Mwangwego13" w:hAnsi="Mwangwego13"/>
                 <w:color w:val="000000"/>
                 <w:sz w:val="28"/>
                 <w:szCs w:val="28"/>
@@ -10070,7 +10089,7 @@
             <w:pPr>
               <w:jc w:val="center"/>
               <w:rPr>
-                <w:rFonts w:ascii="Mwangwego12" w:hAnsi="Mwangwego12"/>
+                <w:rFonts w:ascii="Mwangwego13" w:hAnsi="Mwangwego13"/>
                 <w:color w:val="000000"/>
                 <w:sz w:val="28"/>
                 <w:szCs w:val="28"/>
@@ -10078,7 +10097,7 @@
             </w:pPr>
             <w:r>
               <w:rPr>
-                <w:rFonts w:ascii="Mwangwego12" w:hAnsi="Mwangwego12" w:hint="eastAsia"/>
+                <w:rFonts w:ascii="Mwangwego13" w:hAnsi="Mwangwego13"/>
                 <w:color w:val="000000"/>
                 <w:sz w:val="28"/>
                 <w:szCs w:val="28"/>
@@ -10184,21 +10203,23 @@
             <w:pPr>
               <w:jc w:val="center"/>
               <w:rPr>
-                <w:rFonts w:ascii="Mwangwego12" w:hAnsi="Mwangwego12"/>
+                <w:rFonts w:ascii="Mwangwego13" w:hAnsi="Mwangwego13"/>
                 <w:color w:val="000000"/>
                 <w:sz w:val="28"/>
                 <w:szCs w:val="28"/>
               </w:rPr>
             </w:pPr>
-            <w:r>
-              <w:rPr>
-                <w:rFonts w:ascii="Mwangwego12" w:hAnsi="Mwangwego12"/>
+            <w:bookmarkStart w:id="2" w:name="_Hlk158239066"/>
+            <w:r>
+              <w:rPr>
+                <w:rFonts w:ascii="Mwangwego13" w:hAnsi="Mwangwego13"/>
                 <w:color w:val="000000"/>
                 <w:sz w:val="28"/>
                 <w:szCs w:val="28"/>
               </w:rPr>
               <w:t></w:t>
             </w:r>
+            <w:bookmarkEnd w:id="2"/>
           </w:p>
         </w:tc>
       </w:tr>
@@ -10297,21 +10318,23 @@
             <w:pPr>
               <w:jc w:val="center"/>
               <w:rPr>
-                <w:rFonts w:ascii="Mwangwego12" w:hAnsi="Mwangwego12"/>
+                <w:rFonts w:ascii="Mwangwego13" w:hAnsi="Mwangwego13"/>
                 <w:color w:val="000000"/>
                 <w:sz w:val="28"/>
                 <w:szCs w:val="28"/>
               </w:rPr>
             </w:pPr>
-            <w:r>
-              <w:rPr>
-                <w:rFonts w:ascii="Mwangwego12" w:hAnsi="Mwangwego12"/>
+            <w:bookmarkStart w:id="3" w:name="_Hlk158238999"/>
+            <w:r>
+              <w:rPr>
+                <w:rFonts w:ascii="Mwangwego13" w:hAnsi="Mwangwego13"/>
                 <w:color w:val="000000"/>
                 <w:sz w:val="28"/>
                 <w:szCs w:val="28"/>
               </w:rPr>
               <w:t></w:t>
             </w:r>
+            <w:bookmarkEnd w:id="3"/>
           </w:p>
         </w:tc>
       </w:tr>
@@ -10411,21 +10434,23 @@
             <w:pPr>
               <w:jc w:val="center"/>
               <w:rPr>
-                <w:rFonts w:ascii="Mwangwego12" w:hAnsi="Mwangwego12"/>
+                <w:rFonts w:ascii="Mwangwego13" w:hAnsi="Mwangwego13"/>
                 <w:color w:val="000000"/>
                 <w:sz w:val="28"/>
                 <w:szCs w:val="28"/>
               </w:rPr>
             </w:pPr>
-            <w:r>
-              <w:rPr>
-                <w:rFonts w:ascii="Mwangwego12" w:hAnsi="Mwangwego12"/>
+            <w:bookmarkStart w:id="4" w:name="_Hlk158239096"/>
+            <w:r>
+              <w:rPr>
+                <w:rFonts w:ascii="Mwangwego13" w:hAnsi="Mwangwego13"/>
                 <w:color w:val="000000"/>
                 <w:sz w:val="28"/>
                 <w:szCs w:val="28"/>
               </w:rPr>
               <w:t></w:t>
             </w:r>
+            <w:bookmarkEnd w:id="4"/>
           </w:p>
         </w:tc>
       </w:tr>
@@ -10525,7 +10550,7 @@
             <w:pPr>
               <w:jc w:val="center"/>
               <w:rPr>
-                <w:rFonts w:ascii="Mwangwego12" w:hAnsi="Mwangwego12"/>
+                <w:rFonts w:ascii="Mwangwego13" w:hAnsi="Mwangwego13"/>
                 <w:color w:val="000000"/>
                 <w:sz w:val="28"/>
                 <w:szCs w:val="28"/>
@@ -10533,7 +10558,7 @@
             </w:pPr>
             <w:r>
               <w:rPr>
-                <w:rFonts w:ascii="Mwangwego12" w:hAnsi="Mwangwego12"/>
+                <w:rFonts w:ascii="Mwangwego13" w:hAnsi="Mwangwego13"/>
                 <w:color w:val="000000"/>
                 <w:sz w:val="28"/>
                 <w:szCs w:val="28"/>
@@ -10647,21 +10672,23 @@
             <w:pPr>
               <w:jc w:val="center"/>
               <w:rPr>
-                <w:rFonts w:ascii="Mwangwego12" w:hAnsi="Mwangwego12"/>
+                <w:rFonts w:ascii="Mwangwego13" w:hAnsi="Mwangwego13"/>
                 <w:color w:val="000000"/>
                 <w:sz w:val="28"/>
                 <w:szCs w:val="28"/>
               </w:rPr>
             </w:pPr>
-            <w:r>
-              <w:rPr>
-                <w:rFonts w:ascii="Mwangwego12" w:hAnsi="Mwangwego12"/>
+            <w:bookmarkStart w:id="5" w:name="_Hlk158238876"/>
+            <w:r>
+              <w:rPr>
+                <w:rFonts w:ascii="Mwangwego13" w:hAnsi="Mwangwego13"/>
                 <w:color w:val="000000"/>
                 <w:sz w:val="28"/>
                 <w:szCs w:val="28"/>
               </w:rPr>
               <w:t></w:t>
             </w:r>
+            <w:bookmarkEnd w:id="5"/>
           </w:p>
         </w:tc>
       </w:tr>
@@ -10772,7 +10799,7 @@
             <w:pPr>
               <w:jc w:val="center"/>
               <w:rPr>
-                <w:rFonts w:ascii="Mwangwego12" w:hAnsi="Mwangwego12"/>
+                <w:rFonts w:ascii="Mwangwego13" w:hAnsi="Mwangwego13"/>
                 <w:color w:val="000000"/>
                 <w:sz w:val="28"/>
                 <w:szCs w:val="28"/>
@@ -10780,7 +10807,7 @@
             </w:pPr>
             <w:r>
               <w:rPr>
-                <w:rFonts w:ascii="Mwangwego12" w:hAnsi="Mwangwego12"/>
+                <w:rFonts w:ascii="Mwangwego13" w:hAnsi="Mwangwego13"/>
                 <w:color w:val="000000"/>
                 <w:sz w:val="28"/>
                 <w:szCs w:val="28"/>
@@ -10898,21 +10925,23 @@
             <w:pPr>
               <w:jc w:val="center"/>
               <w:rPr>
-                <w:rFonts w:ascii="Mwangwego12" w:hAnsi="Mwangwego12"/>
+                <w:rFonts w:ascii="Mwangwego13" w:hAnsi="Mwangwego13"/>
                 <w:color w:val="000000"/>
                 <w:sz w:val="28"/>
                 <w:szCs w:val="28"/>
               </w:rPr>
             </w:pPr>
-            <w:r>
-              <w:rPr>
-                <w:rFonts w:ascii="Mwangwego12" w:hAnsi="Mwangwego12"/>
+            <w:bookmarkStart w:id="6" w:name="_Hlk158238782"/>
+            <w:r>
+              <w:rPr>
+                <w:rFonts w:ascii="Mwangwego13" w:hAnsi="Mwangwego13"/>
                 <w:color w:val="000000"/>
                 <w:sz w:val="28"/>
                 <w:szCs w:val="28"/>
               </w:rPr>
               <w:t></w:t>
             </w:r>
+            <w:bookmarkEnd w:id="6"/>
           </w:p>
         </w:tc>
       </w:tr>
@@ -11022,7 +11051,7 @@
             <w:pPr>
               <w:jc w:val="center"/>
               <w:rPr>
-                <w:rFonts w:ascii="Mwangwego12" w:hAnsi="Mwangwego12"/>
+                <w:rFonts w:ascii="Mwangwego13" w:hAnsi="Mwangwego13"/>
                 <w:color w:val="000000"/>
                 <w:sz w:val="28"/>
                 <w:szCs w:val="28"/>
@@ -11030,7 +11059,7 @@
             </w:pPr>
             <w:r>
               <w:rPr>
-                <w:rFonts w:ascii="Mwangwego12" w:hAnsi="Mwangwego12"/>
+                <w:rFonts w:ascii="Mwangwego13" w:hAnsi="Mwangwego13"/>
                 <w:color w:val="000000"/>
                 <w:sz w:val="28"/>
                 <w:szCs w:val="28"/>
@@ -11146,7 +11175,7 @@
             <w:pPr>
               <w:jc w:val="center"/>
               <w:rPr>
-                <w:rFonts w:ascii="Mwangwego12" w:hAnsi="Mwangwego12"/>
+                <w:rFonts w:ascii="Mwangwego13" w:hAnsi="Mwangwego13"/>
                 <w:color w:val="000000"/>
                 <w:sz w:val="28"/>
                 <w:szCs w:val="28"/>
@@ -11154,7 +11183,7 @@
             </w:pPr>
             <w:r>
               <w:rPr>
-                <w:rFonts w:ascii="Mwangwego12" w:hAnsi="Mwangwego12"/>
+                <w:rFonts w:ascii="Mwangwego13" w:hAnsi="Mwangwego13"/>
                 <w:color w:val="000000"/>
                 <w:sz w:val="28"/>
                 <w:szCs w:val="28"/>
@@ -11277,7 +11306,7 @@
             <w:pPr>
               <w:jc w:val="center"/>
               <w:rPr>
-                <w:rFonts w:ascii="Mwangwego12" w:hAnsi="Mwangwego12"/>
+                <w:rFonts w:ascii="Mwangwego13" w:hAnsi="Mwangwego13"/>
                 <w:color w:val="000000"/>
                 <w:sz w:val="28"/>
                 <w:szCs w:val="28"/>
@@ -11285,7 +11314,7 @@
             </w:pPr>
             <w:r>
               <w:rPr>
-                <w:rFonts w:ascii="Mwangwego12" w:hAnsi="Mwangwego12"/>
+                <w:rFonts w:ascii="Mwangwego13" w:hAnsi="Mwangwego13"/>
                 <w:color w:val="000000"/>
                 <w:sz w:val="28"/>
                 <w:szCs w:val="28"/>
@@ -11395,7 +11424,7 @@
             <w:pPr>
               <w:jc w:val="center"/>
               <w:rPr>
-                <w:rFonts w:ascii="Mwangwego12" w:hAnsi="Mwangwego12"/>
+                <w:rFonts w:ascii="Mwangwego13" w:hAnsi="Mwangwego13"/>
                 <w:color w:val="000000"/>
                 <w:sz w:val="28"/>
                 <w:szCs w:val="28"/>
@@ -11403,7 +11432,7 @@
             </w:pPr>
             <w:r>
               <w:rPr>
-                <w:rFonts w:ascii="Mwangwego12" w:hAnsi="Mwangwego12" w:hint="eastAsia"/>
+                <w:rFonts w:ascii="Mwangwego13" w:hAnsi="Mwangwego13"/>
                 <w:color w:val="000000"/>
                 <w:sz w:val="28"/>
                 <w:szCs w:val="28"/>
@@ -11529,7 +11558,7 @@
             <w:pPr>
               <w:jc w:val="center"/>
               <w:rPr>
-                <w:rFonts w:ascii="Mwangwego12" w:hAnsi="Mwangwego12"/>
+                <w:rFonts w:ascii="Mwangwego13" w:hAnsi="Mwangwego13"/>
                 <w:color w:val="000000"/>
                 <w:sz w:val="28"/>
                 <w:szCs w:val="28"/>
@@ -11537,7 +11566,7 @@
             </w:pPr>
             <w:r>
               <w:rPr>
-                <w:rFonts w:ascii="Mwangwego12" w:hAnsi="Mwangwego12" w:hint="eastAsia"/>
+                <w:rFonts w:ascii="Mwangwego13" w:hAnsi="Mwangwego13"/>
                 <w:color w:val="000000"/>
                 <w:sz w:val="28"/>
                 <w:szCs w:val="28"/>
@@ -13628,6 +13657,7 @@
   <w:style w:type="character" w:default="1" w:styleId="DefaultParagraphFont">
     <w:name w:val="Default Paragraph Font"/>
     <w:uiPriority w:val="1"/>
+    <w:semiHidden/>
     <w:unhideWhenUsed/>
   </w:style>
   <w:style w:type="table" w:default="1" w:styleId="TableNormal">

</xml_diff>

<commit_message>
Re-encoded KMN and DOCX file.
</commit_message>
<xml_diff>
--- a/experimental/gff/gff_mwangwego/source/Mwangwego-Typing-English.docx
+++ b/experimental/gff/gff_mwangwego/source/Mwangwego-Typing-English.docx
@@ -30,19 +30,19 @@
           <w:b w:val="0"/>
           <w:bCs w:val="0"/>
         </w:rPr>
-        <w:t>󰀨󰀌</w:t>
+        <w:t>𖸨𖸌</w:t>
       </w:r>
       <w:r>
         <w:rPr>
           <w:rFonts w:ascii="Mwangwego Book" w:hAnsi="Mwangwego Book"/>
         </w:rPr>
-        <w:t>󰀻󰀅</w:t>
+        <w:t>𖸻𖸅</w:t>
       </w:r>
       <w:r>
         <w:rPr>
           <w:rFonts w:ascii="Mwangwego Book" w:hAnsi="Mwangwego Book"/>
         </w:rPr>
-        <w:t>󰀅󰀢</w:t>
+        <w:t>𖸅𖸢</w:t>
       </w:r>
       <w:bookmarkEnd w:id="0"/>
       <w:r>
@@ -61,118 +61,6 @@
         <w:rPr>
           <w:noProof/>
         </w:rPr>
-        <mc:AlternateContent>
-          <mc:Choice Requires="wps">
-            <w:drawing>
-              <wp:anchor distT="45720" distB="45720" distL="114300" distR="114300" simplePos="0" relativeHeight="251659264" behindDoc="0" locked="0" layoutInCell="1" allowOverlap="1" wp14:anchorId="6E2465CA" wp14:editId="0BACEE82">
-                <wp:simplePos x="0" y="0"/>
-                <wp:positionH relativeFrom="column">
-                  <wp:posOffset>2180102</wp:posOffset>
-                </wp:positionH>
-                <wp:positionV relativeFrom="paragraph">
-                  <wp:posOffset>91440</wp:posOffset>
-                </wp:positionV>
-                <wp:extent cx="171450" cy="1404620"/>
-                <wp:effectExtent l="0" t="0" r="0" b="0"/>
-                <wp:wrapNone/>
-                <wp:docPr id="217" name="Text Box 2"/>
-                <wp:cNvGraphicFramePr>
-                  <a:graphicFrameLocks xmlns:a="http://schemas.openxmlformats.org/drawingml/2006/main"/>
-                </wp:cNvGraphicFramePr>
-                <a:graphic xmlns:a="http://schemas.openxmlformats.org/drawingml/2006/main">
-                  <a:graphicData uri="http://schemas.microsoft.com/office/word/2010/wordprocessingShape">
-                    <wps:wsp>
-                      <wps:cNvSpPr txBox="1">
-                        <a:spLocks noChangeArrowheads="1"/>
-                      </wps:cNvSpPr>
-                      <wps:spPr bwMode="auto">
-                        <a:xfrm>
-                          <a:off x="0" y="0"/>
-                          <a:ext cx="171450" cy="1404620"/>
-                        </a:xfrm>
-                        <a:prstGeom prst="rect">
-                          <a:avLst/>
-                        </a:prstGeom>
-                        <a:noFill/>
-                        <a:ln w="9525">
-                          <a:noFill/>
-                          <a:miter lim="800000"/>
-                          <a:headEnd/>
-                          <a:tailEnd/>
-                        </a:ln>
-                      </wps:spPr>
-                      <wps:txbx>
-                        <w:txbxContent>
-                          <w:p>
-                            <w:pPr>
-                              <w:rPr>
-                                <w:rFonts w:ascii="Mwangwego Book" w:eastAsia="Athinkra: Sheek Bakrii Saphaloo" w:hAnsi="Mwangwego Book"/>
-                                <w:color w:val="FF0000"/>
-                                <w:sz w:val="28"/>
-                                <w:szCs w:val="28"/>
-                              </w:rPr>
-                            </w:pPr>
-                            <w:r>
-                              <w:rPr>
-                                <w:rFonts w:ascii="Mwangwego Book" w:eastAsia="Athinkra: Sheek Bakrii Saphaloo" w:hAnsi="Mwangwego Book"/>
-                                <w:color w:val="FF0000"/>
-                                <w:sz w:val="28"/>
-                                <w:szCs w:val="28"/>
-                              </w:rPr>
-                              <w:t>󰀨󰀌</w:t>
-                            </w:r>
-                          </w:p>
-                        </w:txbxContent>
-                      </wps:txbx>
-                      <wps:bodyPr rot="0" vert="horz" wrap="square" lIns="0" tIns="0" rIns="0" bIns="0" anchor="t" anchorCtr="0">
-                        <a:spAutoFit/>
-                      </wps:bodyPr>
-                    </wps:wsp>
-                  </a:graphicData>
-                </a:graphic>
-                <wp14:sizeRelH relativeFrom="margin">
-                  <wp14:pctWidth>0</wp14:pctWidth>
-                </wp14:sizeRelH>
-                <wp14:sizeRelV relativeFrom="margin">
-                  <wp14:pctHeight>20000</wp14:pctHeight>
-                </wp14:sizeRelV>
-              </wp:anchor>
-            </w:drawing>
-          </mc:Choice>
-          <mc:Fallback>
-            <w:pict>
-              <v:shapetype w14:anchorId="6E2465CA" id="_x0000_t202" coordsize="21600,21600" o:spt="202" path="m,l,21600r21600,l21600,xe">
-                <v:stroke joinstyle="miter"/>
-                <v:path gradientshapeok="t" o:connecttype="rect"/>
-              </v:shapetype>
-              <v:shape id="Text Box 2" o:spid="_x0000_s1026" type="#_x0000_t202" style="position:absolute;left:0;text-align:left;margin-left:171.65pt;margin-top:7.2pt;width:13.5pt;height:110.6pt;z-index:251659264;visibility:visible;mso-wrap-style:square;mso-width-percent:0;mso-height-percent:200;mso-wrap-distance-left:9pt;mso-wrap-distance-top:3.6pt;mso-wrap-distance-right:9pt;mso-wrap-distance-bottom:3.6pt;mso-position-horizontal:absolute;mso-position-horizontal-relative:text;mso-position-vertical:absolute;mso-position-vertical-relative:text;mso-width-percent:0;mso-height-percent:200;mso-width-relative:margin;mso-height-relative:margin;v-text-anchor:top" o:gfxdata="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" filled="f" stroked="f">
-                <v:textbox style="mso-fit-shape-to-text:t" inset="0,0,0,0">
-                  <w:txbxContent>
-                    <w:p>
-                      <w:pPr>
-                        <w:rPr>
-                          <w:rFonts w:ascii="Mwangwego Book" w:eastAsia="Athinkra: Sheek Bakrii Saphaloo" w:hAnsi="Mwangwego Book"/>
-                          <w:color w:val="FF0000"/>
-                          <w:sz w:val="28"/>
-                          <w:szCs w:val="28"/>
-                        </w:rPr>
-                      </w:pPr>
-                      <w:r>
-                        <w:rPr>
-                          <w:rFonts w:ascii="Mwangwego Book" w:eastAsia="Athinkra: Sheek Bakrii Saphaloo" w:hAnsi="Mwangwego Book"/>
-                          <w:color w:val="FF0000"/>
-                          <w:sz w:val="28"/>
-                          <w:szCs w:val="28"/>
-                        </w:rPr>
-                        <w:t>󰀨󰀌</w:t>
-                      </w:r>
-                    </w:p>
-                  </w:txbxContent>
-                </v:textbox>
-              </v:shape>
-            </w:pict>
-          </mc:Fallback>
-        </mc:AlternateContent>
       </w:r>
       <w:r>
         <w:t xml:space="preserve">The </w:t>
@@ -334,7 +222,7 @@
           <w:sz w:val="28"/>
           <w:szCs w:val="28"/>
         </w:rPr>
-        <w:t>󰀀󰀁</w:t>
+        <w:t>𖸀𖸁</w:t>
       </w:r>
     </w:p>
     <w:p>
@@ -378,7 +266,7 @@
           <w:sz w:val="28"/>
           <w:szCs w:val="28"/>
         </w:rPr>
-        <w:t>󰀊󰀋󰀓</w:t>
+        <w:t>𖸊𖸋𖸓</w:t>
       </w:r>
     </w:p>
     <w:p>
@@ -401,102 +289,6 @@
           <w:bdr w:val="single" w:sz="4" w:space="0" w:color="767171" w:themeColor="background2" w:themeShade="80"/>
           <w:shd w:val="clear" w:color="auto" w:fill="A6A6A6" w:themeFill="background1" w:themeFillShade="A6"/>
         </w:rPr>
-        <mc:AlternateContent>
-          <mc:Choice Requires="wps">
-            <w:drawing>
-              <wp:anchor distT="45720" distB="45720" distL="114300" distR="114300" simplePos="0" relativeHeight="251663360" behindDoc="0" locked="0" layoutInCell="1" allowOverlap="1" wp14:anchorId="06EA0575" wp14:editId="53AE917D">
-                <wp:simplePos x="0" y="0"/>
-                <wp:positionH relativeFrom="column">
-                  <wp:posOffset>1632277</wp:posOffset>
-                </wp:positionH>
-                <wp:positionV relativeFrom="paragraph">
-                  <wp:posOffset>290830</wp:posOffset>
-                </wp:positionV>
-                <wp:extent cx="91643" cy="1404620"/>
-                <wp:effectExtent l="0" t="0" r="3810" b="6985"/>
-                <wp:wrapNone/>
-                <wp:docPr id="200079862" name="Text Box 2"/>
-                <wp:cNvGraphicFramePr>
-                  <a:graphicFrameLocks xmlns:a="http://schemas.openxmlformats.org/drawingml/2006/main"/>
-                </wp:cNvGraphicFramePr>
-                <a:graphic xmlns:a="http://schemas.openxmlformats.org/drawingml/2006/main">
-                  <a:graphicData uri="http://schemas.microsoft.com/office/word/2010/wordprocessingShape">
-                    <wps:wsp>
-                      <wps:cNvSpPr txBox="1">
-                        <a:spLocks noChangeArrowheads="1"/>
-                      </wps:cNvSpPr>
-                      <wps:spPr bwMode="auto">
-                        <a:xfrm>
-                          <a:off x="0" y="0"/>
-                          <a:ext cx="91643" cy="1404620"/>
-                        </a:xfrm>
-                        <a:prstGeom prst="rect">
-                          <a:avLst/>
-                        </a:prstGeom>
-                        <a:noFill/>
-                        <a:ln w="9525">
-                          <a:noFill/>
-                          <a:miter lim="800000"/>
-                          <a:headEnd/>
-                          <a:tailEnd/>
-                        </a:ln>
-                      </wps:spPr>
-                      <wps:txbx>
-                        <w:txbxContent>
-                          <w:p>
-                            <w:pPr>
-                              <w:rPr>
-                                <w:rFonts w:ascii="Mwangwego Book" w:hAnsi="Mwangwego Book"/>
-                              </w:rPr>
-                            </w:pPr>
-                            <w:r>
-                              <w:rPr>
-                                <w:rFonts w:ascii="Mwangwego Book" w:hAnsi="Mwangwego Book"/>
-                              </w:rPr>
-                              <w:t>󰀛</w:t>
-                            </w:r>
-                          </w:p>
-                        </w:txbxContent>
-                      </wps:txbx>
-                      <wps:bodyPr rot="0" vert="horz" wrap="square" lIns="0" tIns="0" rIns="0" bIns="0" anchor="t" anchorCtr="0">
-                        <a:spAutoFit/>
-                      </wps:bodyPr>
-                    </wps:wsp>
-                  </a:graphicData>
-                </a:graphic>
-                <wp14:sizeRelH relativeFrom="margin">
-                  <wp14:pctWidth>0</wp14:pctWidth>
-                </wp14:sizeRelH>
-                <wp14:sizeRelV relativeFrom="margin">
-                  <wp14:pctHeight>20000</wp14:pctHeight>
-                </wp14:sizeRelV>
-              </wp:anchor>
-            </w:drawing>
-          </mc:Choice>
-          <mc:Fallback>
-            <w:pict>
-              <v:shape w14:anchorId="06EA0575" id="_x0000_s1027" type="#_x0000_t202" style="position:absolute;left:0;text-align:left;margin-left:128.55pt;margin-top:22.9pt;width:7.2pt;height:110.6pt;z-index:251663360;visibility:visible;mso-wrap-style:square;mso-width-percent:0;mso-height-percent:200;mso-wrap-distance-left:9pt;mso-wrap-distance-top:3.6pt;mso-wrap-distance-right:9pt;mso-wrap-distance-bottom:3.6pt;mso-position-horizontal:absolute;mso-position-horizontal-relative:text;mso-position-vertical:absolute;mso-position-vertical-relative:text;mso-width-percent:0;mso-height-percent:200;mso-width-relative:margin;mso-height-relative:margin;v-text-anchor:top" o:gfxdata="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" filled="f" stroked="f">
-                <v:textbox style="mso-fit-shape-to-text:t" inset="0,0,0,0">
-                  <w:txbxContent>
-                    <w:p>
-                      <w:pPr>
-                        <w:rPr>
-                          <w:rFonts w:ascii="Mwangwego Book" w:hAnsi="Mwangwego Book"/>
-                        </w:rPr>
-                      </w:pPr>
-                      <w:r>
-                        <w:rPr>
-                          <w:rFonts w:ascii="Mwangwego Book" w:hAnsi="Mwangwego Book"/>
-                        </w:rPr>
-                        <w:t>󰀛</w:t>
-                      </w:r>
-                    </w:p>
-                  </w:txbxContent>
-                </v:textbox>
-              </v:shape>
-            </w:pict>
-          </mc:Fallback>
-        </mc:AlternateContent>
       </w:r>
       <w:r>
         <w:rPr>
@@ -505,102 +297,6 @@
           <w:bdr w:val="single" w:sz="4" w:space="0" w:color="767171" w:themeColor="background2" w:themeShade="80"/>
           <w:shd w:val="clear" w:color="auto" w:fill="A6A6A6" w:themeFill="background1" w:themeFillShade="A6"/>
         </w:rPr>
-        <mc:AlternateContent>
-          <mc:Choice Requires="wps">
-            <w:drawing>
-              <wp:anchor distT="45720" distB="45720" distL="114300" distR="114300" simplePos="0" relativeHeight="251661312" behindDoc="0" locked="0" layoutInCell="1" allowOverlap="1" wp14:anchorId="51FEB837" wp14:editId="28FC7881">
-                <wp:simplePos x="0" y="0"/>
-                <wp:positionH relativeFrom="column">
-                  <wp:posOffset>732155</wp:posOffset>
-                </wp:positionH>
-                <wp:positionV relativeFrom="paragraph">
-                  <wp:posOffset>307340</wp:posOffset>
-                </wp:positionV>
-                <wp:extent cx="91440" cy="1404620"/>
-                <wp:effectExtent l="0" t="0" r="3810" b="6985"/>
-                <wp:wrapNone/>
-                <wp:docPr id="1595815748" name="Text Box 2"/>
-                <wp:cNvGraphicFramePr>
-                  <a:graphicFrameLocks xmlns:a="http://schemas.openxmlformats.org/drawingml/2006/main"/>
-                </wp:cNvGraphicFramePr>
-                <a:graphic xmlns:a="http://schemas.openxmlformats.org/drawingml/2006/main">
-                  <a:graphicData uri="http://schemas.microsoft.com/office/word/2010/wordprocessingShape">
-                    <wps:wsp>
-                      <wps:cNvSpPr txBox="1">
-                        <a:spLocks noChangeArrowheads="1"/>
-                      </wps:cNvSpPr>
-                      <wps:spPr bwMode="auto">
-                        <a:xfrm>
-                          <a:off x="0" y="0"/>
-                          <a:ext cx="91440" cy="1404620"/>
-                        </a:xfrm>
-                        <a:prstGeom prst="rect">
-                          <a:avLst/>
-                        </a:prstGeom>
-                        <a:noFill/>
-                        <a:ln w="9525">
-                          <a:noFill/>
-                          <a:miter lim="800000"/>
-                          <a:headEnd/>
-                          <a:tailEnd/>
-                        </a:ln>
-                      </wps:spPr>
-                      <wps:txbx>
-                        <w:txbxContent>
-                          <w:p>
-                            <w:pPr>
-                              <w:rPr>
-                                <w:rFonts w:ascii="Mwangwego Book" w:hAnsi="Mwangwego Book"/>
-                              </w:rPr>
-                            </w:pPr>
-                            <w:r>
-                              <w:rPr>
-                                <w:rFonts w:ascii="Mwangwego Book" w:hAnsi="Mwangwego Book"/>
-                              </w:rPr>
-                              <w:t>󰀃</w:t>
-                            </w:r>
-                          </w:p>
-                        </w:txbxContent>
-                      </wps:txbx>
-                      <wps:bodyPr rot="0" vert="horz" wrap="square" lIns="0" tIns="0" rIns="0" bIns="0" anchor="t" anchorCtr="0">
-                        <a:spAutoFit/>
-                      </wps:bodyPr>
-                    </wps:wsp>
-                  </a:graphicData>
-                </a:graphic>
-                <wp14:sizeRelH relativeFrom="margin">
-                  <wp14:pctWidth>0</wp14:pctWidth>
-                </wp14:sizeRelH>
-                <wp14:sizeRelV relativeFrom="margin">
-                  <wp14:pctHeight>20000</wp14:pctHeight>
-                </wp14:sizeRelV>
-              </wp:anchor>
-            </w:drawing>
-          </mc:Choice>
-          <mc:Fallback>
-            <w:pict>
-              <v:shape w14:anchorId="51FEB837" id="_x0000_s1028" type="#_x0000_t202" style="position:absolute;left:0;text-align:left;margin-left:57.65pt;margin-top:24.2pt;width:7.2pt;height:110.6pt;z-index:251661312;visibility:visible;mso-wrap-style:square;mso-width-percent:0;mso-height-percent:200;mso-wrap-distance-left:9pt;mso-wrap-distance-top:3.6pt;mso-wrap-distance-right:9pt;mso-wrap-distance-bottom:3.6pt;mso-position-horizontal:absolute;mso-position-horizontal-relative:text;mso-position-vertical:absolute;mso-position-vertical-relative:text;mso-width-percent:0;mso-height-percent:200;mso-width-relative:margin;mso-height-relative:margin;v-text-anchor:top" o:gfxdata="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" filled="f" stroked="f">
-                <v:textbox style="mso-fit-shape-to-text:t" inset="0,0,0,0">
-                  <w:txbxContent>
-                    <w:p>
-                      <w:pPr>
-                        <w:rPr>
-                          <w:rFonts w:ascii="Mwangwego Book" w:hAnsi="Mwangwego Book"/>
-                        </w:rPr>
-                      </w:pPr>
-                      <w:r>
-                        <w:rPr>
-                          <w:rFonts w:ascii="Mwangwego Book" w:hAnsi="Mwangwego Book"/>
-                        </w:rPr>
-                        <w:t>󰀃</w:t>
-                      </w:r>
-                    </w:p>
-                  </w:txbxContent>
-                </v:textbox>
-              </v:shape>
-            </w:pict>
-          </mc:Fallback>
-        </mc:AlternateContent>
       </w:r>
       <w:r>
         <w:t xml:space="preserve">The keyboard uses some capital (uppercase) letters to type </w:t>
@@ -631,102 +327,6 @@
           <w:bdr w:val="single" w:sz="4" w:space="0" w:color="767171" w:themeColor="background2" w:themeShade="80"/>
           <w:shd w:val="clear" w:color="auto" w:fill="A6A6A6" w:themeFill="background1" w:themeFillShade="A6"/>
         </w:rPr>
-        <mc:AlternateContent>
-          <mc:Choice Requires="wps">
-            <w:drawing>
-              <wp:anchor distT="45720" distB="45720" distL="114300" distR="114300" simplePos="0" relativeHeight="251667456" behindDoc="0" locked="0" layoutInCell="1" allowOverlap="1" wp14:anchorId="1C21015C" wp14:editId="07249F2D">
-                <wp:simplePos x="0" y="0"/>
-                <wp:positionH relativeFrom="column">
-                  <wp:posOffset>1631773</wp:posOffset>
-                </wp:positionH>
-                <wp:positionV relativeFrom="paragraph">
-                  <wp:posOffset>331470</wp:posOffset>
-                </wp:positionV>
-                <wp:extent cx="114045" cy="1404620"/>
-                <wp:effectExtent l="0" t="0" r="635" b="6985"/>
-                <wp:wrapNone/>
-                <wp:docPr id="1139409723" name="Text Box 2"/>
-                <wp:cNvGraphicFramePr>
-                  <a:graphicFrameLocks xmlns:a="http://schemas.openxmlformats.org/drawingml/2006/main"/>
-                </wp:cNvGraphicFramePr>
-                <a:graphic xmlns:a="http://schemas.openxmlformats.org/drawingml/2006/main">
-                  <a:graphicData uri="http://schemas.microsoft.com/office/word/2010/wordprocessingShape">
-                    <wps:wsp>
-                      <wps:cNvSpPr txBox="1">
-                        <a:spLocks noChangeArrowheads="1"/>
-                      </wps:cNvSpPr>
-                      <wps:spPr bwMode="auto">
-                        <a:xfrm>
-                          <a:off x="0" y="0"/>
-                          <a:ext cx="114045" cy="1404620"/>
-                        </a:xfrm>
-                        <a:prstGeom prst="rect">
-                          <a:avLst/>
-                        </a:prstGeom>
-                        <a:noFill/>
-                        <a:ln w="9525">
-                          <a:noFill/>
-                          <a:miter lim="800000"/>
-                          <a:headEnd/>
-                          <a:tailEnd/>
-                        </a:ln>
-                      </wps:spPr>
-                      <wps:txbx>
-                        <w:txbxContent>
-                          <w:p>
-                            <w:pPr>
-                              <w:rPr>
-                                <w:rFonts w:ascii="Mwangwego Book" w:hAnsi="Mwangwego Book"/>
-                              </w:rPr>
-                            </w:pPr>
-                            <w:r>
-                              <w:rPr>
-                                <w:rFonts w:ascii="Mwangwego Book" w:hAnsi="Mwangwego Book"/>
-                              </w:rPr>
-                              <w:t>󰀎</w:t>
-                            </w:r>
-                          </w:p>
-                        </w:txbxContent>
-                      </wps:txbx>
-                      <wps:bodyPr rot="0" vert="horz" wrap="square" lIns="0" tIns="0" rIns="0" bIns="0" anchor="t" anchorCtr="0">
-                        <a:spAutoFit/>
-                      </wps:bodyPr>
-                    </wps:wsp>
-                  </a:graphicData>
-                </a:graphic>
-                <wp14:sizeRelH relativeFrom="margin">
-                  <wp14:pctWidth>0</wp14:pctWidth>
-                </wp14:sizeRelH>
-                <wp14:sizeRelV relativeFrom="margin">
-                  <wp14:pctHeight>20000</wp14:pctHeight>
-                </wp14:sizeRelV>
-              </wp:anchor>
-            </w:drawing>
-          </mc:Choice>
-          <mc:Fallback>
-            <w:pict>
-              <v:shape w14:anchorId="1C21015C" id="_x0000_s1029" type="#_x0000_t202" style="position:absolute;left:0;text-align:left;margin-left:128.5pt;margin-top:26.1pt;width:9pt;height:110.6pt;z-index:251667456;visibility:visible;mso-wrap-style:square;mso-width-percent:0;mso-height-percent:200;mso-wrap-distance-left:9pt;mso-wrap-distance-top:3.6pt;mso-wrap-distance-right:9pt;mso-wrap-distance-bottom:3.6pt;mso-position-horizontal:absolute;mso-position-horizontal-relative:text;mso-position-vertical:absolute;mso-position-vertical-relative:text;mso-width-percent:0;mso-height-percent:200;mso-width-relative:margin;mso-height-relative:margin;v-text-anchor:top" o:gfxdata="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" filled="f" stroked="f">
-                <v:textbox style="mso-fit-shape-to-text:t" inset="0,0,0,0">
-                  <w:txbxContent>
-                    <w:p>
-                      <w:pPr>
-                        <w:rPr>
-                          <w:rFonts w:ascii="Mwangwego Book" w:hAnsi="Mwangwego Book"/>
-                        </w:rPr>
-                      </w:pPr>
-                      <w:r>
-                        <w:rPr>
-                          <w:rFonts w:ascii="Mwangwego Book" w:hAnsi="Mwangwego Book"/>
-                        </w:rPr>
-                        <w:t>󰀎</w:t>
-                      </w:r>
-                    </w:p>
-                  </w:txbxContent>
-                </v:textbox>
-              </v:shape>
-            </w:pict>
-          </mc:Fallback>
-        </mc:AlternateContent>
       </w:r>
       <w:r>
         <w:rPr>
@@ -735,102 +335,6 @@
           <w:bdr w:val="single" w:sz="4" w:space="0" w:color="767171" w:themeColor="background2" w:themeShade="80"/>
           <w:shd w:val="clear" w:color="auto" w:fill="A6A6A6" w:themeFill="background1" w:themeFillShade="A6"/>
         </w:rPr>
-        <mc:AlternateContent>
-          <mc:Choice Requires="wps">
-            <w:drawing>
-              <wp:anchor distT="45720" distB="45720" distL="114300" distR="114300" simplePos="0" relativeHeight="251665408" behindDoc="0" locked="0" layoutInCell="1" allowOverlap="1" wp14:anchorId="0770000D" wp14:editId="3D6119D6">
-                <wp:simplePos x="0" y="0"/>
-                <wp:positionH relativeFrom="column">
-                  <wp:posOffset>733974</wp:posOffset>
-                </wp:positionH>
-                <wp:positionV relativeFrom="paragraph">
-                  <wp:posOffset>332105</wp:posOffset>
-                </wp:positionV>
-                <wp:extent cx="114045" cy="1404620"/>
-                <wp:effectExtent l="0" t="0" r="635" b="6985"/>
-                <wp:wrapNone/>
-                <wp:docPr id="1201764835" name="Text Box 2"/>
-                <wp:cNvGraphicFramePr>
-                  <a:graphicFrameLocks xmlns:a="http://schemas.openxmlformats.org/drawingml/2006/main"/>
-                </wp:cNvGraphicFramePr>
-                <a:graphic xmlns:a="http://schemas.openxmlformats.org/drawingml/2006/main">
-                  <a:graphicData uri="http://schemas.microsoft.com/office/word/2010/wordprocessingShape">
-                    <wps:wsp>
-                      <wps:cNvSpPr txBox="1">
-                        <a:spLocks noChangeArrowheads="1"/>
-                      </wps:cNvSpPr>
-                      <wps:spPr bwMode="auto">
-                        <a:xfrm>
-                          <a:off x="0" y="0"/>
-                          <a:ext cx="114045" cy="1404620"/>
-                        </a:xfrm>
-                        <a:prstGeom prst="rect">
-                          <a:avLst/>
-                        </a:prstGeom>
-                        <a:noFill/>
-                        <a:ln w="9525">
-                          <a:noFill/>
-                          <a:miter lim="800000"/>
-                          <a:headEnd/>
-                          <a:tailEnd/>
-                        </a:ln>
-                      </wps:spPr>
-                      <wps:txbx>
-                        <w:txbxContent>
-                          <w:p>
-                            <w:pPr>
-                              <w:rPr>
-                                <w:rFonts w:ascii="Mwangwego Book" w:hAnsi="Mwangwego Book"/>
-                              </w:rPr>
-                            </w:pPr>
-                            <w:r>
-                              <w:rPr>
-                                <w:rFonts w:ascii="Mwangwego Book" w:hAnsi="Mwangwego Book"/>
-                              </w:rPr>
-                              <w:t>󰀍</w:t>
-                            </w:r>
-                          </w:p>
-                        </w:txbxContent>
-                      </wps:txbx>
-                      <wps:bodyPr rot="0" vert="horz" wrap="square" lIns="0" tIns="0" rIns="0" bIns="0" anchor="t" anchorCtr="0">
-                        <a:spAutoFit/>
-                      </wps:bodyPr>
-                    </wps:wsp>
-                  </a:graphicData>
-                </a:graphic>
-                <wp14:sizeRelH relativeFrom="margin">
-                  <wp14:pctWidth>0</wp14:pctWidth>
-                </wp14:sizeRelH>
-                <wp14:sizeRelV relativeFrom="margin">
-                  <wp14:pctHeight>20000</wp14:pctHeight>
-                </wp14:sizeRelV>
-              </wp:anchor>
-            </w:drawing>
-          </mc:Choice>
-          <mc:Fallback>
-            <w:pict>
-              <v:shape w14:anchorId="0770000D" id="_x0000_s1030" type="#_x0000_t202" style="position:absolute;left:0;text-align:left;margin-left:57.8pt;margin-top:26.15pt;width:9pt;height:110.6pt;z-index:251665408;visibility:visible;mso-wrap-style:square;mso-width-percent:0;mso-height-percent:200;mso-wrap-distance-left:9pt;mso-wrap-distance-top:3.6pt;mso-wrap-distance-right:9pt;mso-wrap-distance-bottom:3.6pt;mso-position-horizontal:absolute;mso-position-horizontal-relative:text;mso-position-vertical:absolute;mso-position-vertical-relative:text;mso-width-percent:0;mso-height-percent:200;mso-width-relative:margin;mso-height-relative:margin;v-text-anchor:top" o:gfxdata="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" filled="f" stroked="f">
-                <v:textbox style="mso-fit-shape-to-text:t" inset="0,0,0,0">
-                  <w:txbxContent>
-                    <w:p>
-                      <w:pPr>
-                        <w:rPr>
-                          <w:rFonts w:ascii="Mwangwego Book" w:hAnsi="Mwangwego Book"/>
-                        </w:rPr>
-                      </w:pPr>
-                      <w:r>
-                        <w:rPr>
-                          <w:rFonts w:ascii="Mwangwego Book" w:hAnsi="Mwangwego Book"/>
-                        </w:rPr>
-                        <w:t>󰀍</w:t>
-                      </w:r>
-                    </w:p>
-                  </w:txbxContent>
-                </v:textbox>
-              </v:shape>
-            </w:pict>
-          </mc:Fallback>
-        </mc:AlternateContent>
       </w:r>
       <w:r>
         <w:rPr>
@@ -905,102 +409,6 @@
           <w:bdr w:val="single" w:sz="4" w:space="0" w:color="767171" w:themeColor="background2" w:themeShade="80"/>
           <w:shd w:val="clear" w:color="auto" w:fill="A6A6A6" w:themeFill="background1" w:themeFillShade="A6"/>
         </w:rPr>
-        <mc:AlternateContent>
-          <mc:Choice Requires="wps">
-            <w:drawing>
-              <wp:anchor distT="45720" distB="45720" distL="114300" distR="114300" simplePos="0" relativeHeight="251671552" behindDoc="0" locked="0" layoutInCell="1" allowOverlap="1" wp14:anchorId="14E1114E" wp14:editId="4933BEA6">
-                <wp:simplePos x="0" y="0"/>
-                <wp:positionH relativeFrom="column">
-                  <wp:posOffset>1631664</wp:posOffset>
-                </wp:positionH>
-                <wp:positionV relativeFrom="paragraph">
-                  <wp:posOffset>316842</wp:posOffset>
-                </wp:positionV>
-                <wp:extent cx="114045" cy="1404620"/>
-                <wp:effectExtent l="0" t="0" r="635" b="6985"/>
-                <wp:wrapNone/>
-                <wp:docPr id="1930722365" name="Text Box 2"/>
-                <wp:cNvGraphicFramePr>
-                  <a:graphicFrameLocks xmlns:a="http://schemas.openxmlformats.org/drawingml/2006/main"/>
-                </wp:cNvGraphicFramePr>
-                <a:graphic xmlns:a="http://schemas.openxmlformats.org/drawingml/2006/main">
-                  <a:graphicData uri="http://schemas.microsoft.com/office/word/2010/wordprocessingShape">
-                    <wps:wsp>
-                      <wps:cNvSpPr txBox="1">
-                        <a:spLocks noChangeArrowheads="1"/>
-                      </wps:cNvSpPr>
-                      <wps:spPr bwMode="auto">
-                        <a:xfrm>
-                          <a:off x="0" y="0"/>
-                          <a:ext cx="114045" cy="1404620"/>
-                        </a:xfrm>
-                        <a:prstGeom prst="rect">
-                          <a:avLst/>
-                        </a:prstGeom>
-                        <a:noFill/>
-                        <a:ln w="9525">
-                          <a:noFill/>
-                          <a:miter lim="800000"/>
-                          <a:headEnd/>
-                          <a:tailEnd/>
-                        </a:ln>
-                      </wps:spPr>
-                      <wps:txbx>
-                        <w:txbxContent>
-                          <w:p>
-                            <w:pPr>
-                              <w:rPr>
-                                <w:rFonts w:ascii="Mwangwego Book" w:hAnsi="Mwangwego Book"/>
-                              </w:rPr>
-                            </w:pPr>
-                            <w:r>
-                              <w:rPr>
-                                <w:rFonts w:ascii="Mwangwego Book" w:hAnsi="Mwangwego Book"/>
-                              </w:rPr>
-                              <w:t>󰀟</w:t>
-                            </w:r>
-                          </w:p>
-                        </w:txbxContent>
-                      </wps:txbx>
-                      <wps:bodyPr rot="0" vert="horz" wrap="square" lIns="0" tIns="0" rIns="0" bIns="0" anchor="t" anchorCtr="0">
-                        <a:spAutoFit/>
-                      </wps:bodyPr>
-                    </wps:wsp>
-                  </a:graphicData>
-                </a:graphic>
-                <wp14:sizeRelH relativeFrom="margin">
-                  <wp14:pctWidth>0</wp14:pctWidth>
-                </wp14:sizeRelH>
-                <wp14:sizeRelV relativeFrom="margin">
-                  <wp14:pctHeight>20000</wp14:pctHeight>
-                </wp14:sizeRelV>
-              </wp:anchor>
-            </w:drawing>
-          </mc:Choice>
-          <mc:Fallback>
-            <w:pict>
-              <v:shape w14:anchorId="14E1114E" id="_x0000_s1031" type="#_x0000_t202" style="position:absolute;left:0;text-align:left;margin-left:128.5pt;margin-top:24.95pt;width:9pt;height:110.6pt;z-index:251671552;visibility:visible;mso-wrap-style:square;mso-width-percent:0;mso-height-percent:200;mso-wrap-distance-left:9pt;mso-wrap-distance-top:3.6pt;mso-wrap-distance-right:9pt;mso-wrap-distance-bottom:3.6pt;mso-position-horizontal:absolute;mso-position-horizontal-relative:text;mso-position-vertical:absolute;mso-position-vertical-relative:text;mso-width-percent:0;mso-height-percent:200;mso-width-relative:margin;mso-height-relative:margin;v-text-anchor:top" o:gfxdata="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" filled="f" stroked="f">
-                <v:textbox style="mso-fit-shape-to-text:t" inset="0,0,0,0">
-                  <w:txbxContent>
-                    <w:p>
-                      <w:pPr>
-                        <w:rPr>
-                          <w:rFonts w:ascii="Mwangwego Book" w:hAnsi="Mwangwego Book"/>
-                        </w:rPr>
-                      </w:pPr>
-                      <w:r>
-                        <w:rPr>
-                          <w:rFonts w:ascii="Mwangwego Book" w:hAnsi="Mwangwego Book"/>
-                        </w:rPr>
-                        <w:t>󰀟</w:t>
-                      </w:r>
-                    </w:p>
-                  </w:txbxContent>
-                </v:textbox>
-              </v:shape>
-            </w:pict>
-          </mc:Fallback>
-        </mc:AlternateContent>
       </w:r>
       <w:r>
         <w:rPr>
@@ -1009,102 +417,6 @@
           <w:bdr w:val="single" w:sz="4" w:space="0" w:color="767171" w:themeColor="background2" w:themeShade="80"/>
           <w:shd w:val="clear" w:color="auto" w:fill="A6A6A6" w:themeFill="background1" w:themeFillShade="A6"/>
         </w:rPr>
-        <mc:AlternateContent>
-          <mc:Choice Requires="wps">
-            <w:drawing>
-              <wp:anchor distT="45720" distB="45720" distL="114300" distR="114300" simplePos="0" relativeHeight="251669504" behindDoc="0" locked="0" layoutInCell="1" allowOverlap="1" wp14:anchorId="605A99A2" wp14:editId="6F2CF39F">
-                <wp:simplePos x="0" y="0"/>
-                <wp:positionH relativeFrom="column">
-                  <wp:posOffset>755936</wp:posOffset>
-                </wp:positionH>
-                <wp:positionV relativeFrom="paragraph">
-                  <wp:posOffset>327660</wp:posOffset>
-                </wp:positionV>
-                <wp:extent cx="114045" cy="1404620"/>
-                <wp:effectExtent l="0" t="0" r="635" b="6985"/>
-                <wp:wrapNone/>
-                <wp:docPr id="1042139586" name="Text Box 2"/>
-                <wp:cNvGraphicFramePr>
-                  <a:graphicFrameLocks xmlns:a="http://schemas.openxmlformats.org/drawingml/2006/main"/>
-                </wp:cNvGraphicFramePr>
-                <a:graphic xmlns:a="http://schemas.openxmlformats.org/drawingml/2006/main">
-                  <a:graphicData uri="http://schemas.microsoft.com/office/word/2010/wordprocessingShape">
-                    <wps:wsp>
-                      <wps:cNvSpPr txBox="1">
-                        <a:spLocks noChangeArrowheads="1"/>
-                      </wps:cNvSpPr>
-                      <wps:spPr bwMode="auto">
-                        <a:xfrm>
-                          <a:off x="0" y="0"/>
-                          <a:ext cx="114045" cy="1404620"/>
-                        </a:xfrm>
-                        <a:prstGeom prst="rect">
-                          <a:avLst/>
-                        </a:prstGeom>
-                        <a:noFill/>
-                        <a:ln w="9525">
-                          <a:noFill/>
-                          <a:miter lim="800000"/>
-                          <a:headEnd/>
-                          <a:tailEnd/>
-                        </a:ln>
-                      </wps:spPr>
-                      <wps:txbx>
-                        <w:txbxContent>
-                          <w:p>
-                            <w:pPr>
-                              <w:rPr>
-                                <w:rFonts w:ascii="Mwangwego Book" w:hAnsi="Mwangwego Book"/>
-                              </w:rPr>
-                            </w:pPr>
-                            <w:r>
-                              <w:rPr>
-                                <w:rFonts w:ascii="Mwangwego Book" w:hAnsi="Mwangwego Book"/>
-                              </w:rPr>
-                              <w:t>󰀓</w:t>
-                            </w:r>
-                          </w:p>
-                        </w:txbxContent>
-                      </wps:txbx>
-                      <wps:bodyPr rot="0" vert="horz" wrap="square" lIns="0" tIns="0" rIns="0" bIns="0" anchor="t" anchorCtr="0">
-                        <a:spAutoFit/>
-                      </wps:bodyPr>
-                    </wps:wsp>
-                  </a:graphicData>
-                </a:graphic>
-                <wp14:sizeRelH relativeFrom="margin">
-                  <wp14:pctWidth>0</wp14:pctWidth>
-                </wp14:sizeRelH>
-                <wp14:sizeRelV relativeFrom="margin">
-                  <wp14:pctHeight>20000</wp14:pctHeight>
-                </wp14:sizeRelV>
-              </wp:anchor>
-            </w:drawing>
-          </mc:Choice>
-          <mc:Fallback>
-            <w:pict>
-              <v:shape w14:anchorId="605A99A2" id="_x0000_s1032" type="#_x0000_t202" style="position:absolute;left:0;text-align:left;margin-left:59.5pt;margin-top:25.8pt;width:9pt;height:110.6pt;z-index:251669504;visibility:visible;mso-wrap-style:square;mso-width-percent:0;mso-height-percent:200;mso-wrap-distance-left:9pt;mso-wrap-distance-top:3.6pt;mso-wrap-distance-right:9pt;mso-wrap-distance-bottom:3.6pt;mso-position-horizontal:absolute;mso-position-horizontal-relative:text;mso-position-vertical:absolute;mso-position-vertical-relative:text;mso-width-percent:0;mso-height-percent:200;mso-width-relative:margin;mso-height-relative:margin;v-text-anchor:top" o:gfxdata="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" filled="f" stroked="f">
-                <v:textbox style="mso-fit-shape-to-text:t" inset="0,0,0,0">
-                  <w:txbxContent>
-                    <w:p>
-                      <w:pPr>
-                        <w:rPr>
-                          <w:rFonts w:ascii="Mwangwego Book" w:hAnsi="Mwangwego Book"/>
-                        </w:rPr>
-                      </w:pPr>
-                      <w:r>
-                        <w:rPr>
-                          <w:rFonts w:ascii="Mwangwego Book" w:hAnsi="Mwangwego Book"/>
-                        </w:rPr>
-                        <w:t>󰀓</w:t>
-                      </w:r>
-                    </w:p>
-                  </w:txbxContent>
-                </v:textbox>
-              </v:shape>
-            </w:pict>
-          </mc:Fallback>
-        </mc:AlternateContent>
       </w:r>
       <w:r>
         <w:rPr>
@@ -1345,7 +657,7 @@
           <w:sz w:val="28"/>
           <w:szCs w:val="28"/>
         </w:rPr>
-        <w:t>󰀁</w:t>
+        <w:t>𖸁</w:t>
       </w:r>
     </w:p>
     <w:p>
@@ -1411,7 +723,7 @@
           <w:sz w:val="28"/>
           <w:szCs w:val="28"/>
         </w:rPr>
-        <w:t>󰀁󰀠</w:t>
+        <w:t>𖸁𖸠</w:t>
       </w:r>
     </w:p>
     <w:p>
@@ -1471,7 +783,7 @@
           <w:sz w:val="28"/>
           <w:szCs w:val="28"/>
         </w:rPr>
-        <w:t>󰀁󰀡</w:t>
+        <w:t>𖸁𖸡</w:t>
       </w:r>
     </w:p>
     <w:p>
@@ -1531,7 +843,7 @@
           <w:sz w:val="28"/>
           <w:szCs w:val="28"/>
         </w:rPr>
-        <w:t>󰀁󰀢</w:t>
+        <w:t>𖸁𖸢</w:t>
       </w:r>
     </w:p>
     <w:p>
@@ -1598,7 +910,7 @@
           <w:sz w:val="28"/>
           <w:szCs w:val="28"/>
         </w:rPr>
-        <w:t>󰀁󰀣</w:t>
+        <w:t>𖸁𖸣</w:t>
       </w:r>
     </w:p>
     <w:p>
@@ -1623,7 +935,6 @@
           <w:b/>
           <w:bCs/>
         </w:rPr>
-        <w:br w:type="page"/>
       </w:r>
     </w:p>
     <w:p>
@@ -1642,7 +953,6 @@
           <w:b/>
           <w:bCs/>
         </w:rPr>
-        <w:lastRenderedPageBreak/>
         <w:t>M</w:t>
       </w:r>
       <w:r>
@@ -1846,7 +1156,7 @@
               <w:rPr>
                 <w:rFonts w:ascii="Mwangwego Book" w:hAnsi="Mwangwego Book"/>
               </w:rPr>
-              <w:t>󰀤</w:t>
+              <w:t>𖸤</w:t>
             </w:r>
             <w:r>
               <w:rPr>
@@ -1921,7 +1231,7 @@
                 <w:sz w:val="28"/>
                 <w:szCs w:val="28"/>
               </w:rPr>
-              <w:t>󰀤󰀚󰀡󰀊󰀢</w:t>
+              <w:t>𖸤𖸚𖸡𖸊𖸢</w:t>
             </w:r>
           </w:p>
         </w:tc>
@@ -1964,7 +1274,7 @@
               <w:rPr>
                 <w:rFonts w:ascii="Mwangwego Book" w:hAnsi="Mwangwego Book"/>
               </w:rPr>
-              <w:t>󰀥</w:t>
+              <w:t>𖸥</w:t>
             </w:r>
             <w:r>
               <w:rPr>
@@ -2047,15 +1357,15 @@
                 <w:sz w:val="28"/>
                 <w:szCs w:val="28"/>
               </w:rPr>
-              <w:t>󰀓󰀡󰀊</w:t>
-            </w:r>
-            <w:r>
-              <w:rPr>
-                <w:rFonts w:ascii="Mwangwego Book" w:hAnsi="Mwangwego Book" w:cstheme="minorHAnsi"/>
-                <w:sz w:val="28"/>
-                <w:szCs w:val="28"/>
-              </w:rPr>
-              <w:t>󰀥󰀁󰀠</w:t>
+              <w:t>𖸓𖸡𖸊</w:t>
+            </w:r>
+            <w:r>
+              <w:rPr>
+                <w:rFonts w:ascii="Mwangwego Book" w:hAnsi="Mwangwego Book" w:cstheme="minorHAnsi"/>
+                <w:sz w:val="28"/>
+                <w:szCs w:val="28"/>
+              </w:rPr>
+              <w:t>𖸥𖸁𖸠</w:t>
             </w:r>
           </w:p>
         </w:tc>
@@ -2098,7 +1408,7 @@
               <w:rPr>
                 <w:rFonts w:ascii="Mwangwego Book" w:hAnsi="Mwangwego Book"/>
               </w:rPr>
-              <w:t>󰀦</w:t>
+              <w:t>𖸦</w:t>
             </w:r>
             <w:r>
               <w:rPr>
@@ -2170,7 +1480,7 @@
                 <w:sz w:val="28"/>
                 <w:szCs w:val="28"/>
               </w:rPr>
-              <w:t>󰀦󰀃󰀋󰀌</w:t>
+              <w:t>𖸦𖸃𖸋𖸌</w:t>
             </w:r>
           </w:p>
         </w:tc>
@@ -2213,7 +1523,7 @@
               <w:rPr>
                 <w:rFonts w:ascii="Mwangwego Book" w:hAnsi="Mwangwego Book"/>
               </w:rPr>
-              <w:t>󰀧</w:t>
+              <w:t>𖸧</w:t>
             </w:r>
             <w:r>
               <w:rPr>
@@ -2288,7 +1598,7 @@
                 <w:sz w:val="28"/>
                 <w:szCs w:val="28"/>
               </w:rPr>
-              <w:t>󰀧󰀊󰀢󰀦󰀃󰀢󰀗󰀠</w:t>
+              <w:t>𖸧𖸊𖸢𖸦𖸃𖸢𖸗𖸠</w:t>
             </w:r>
           </w:p>
         </w:tc>
@@ -2331,7 +1641,7 @@
               <w:rPr>
                 <w:rFonts w:ascii="Mwangwego Book" w:hAnsi="Mwangwego Book"/>
               </w:rPr>
-              <w:t>󰀨</w:t>
+              <w:t>𖸨</w:t>
             </w:r>
             <w:r>
               <w:rPr>
@@ -2406,7 +1716,7 @@
                 <w:sz w:val="28"/>
                 <w:szCs w:val="28"/>
               </w:rPr>
-              <w:t>󰀦󰀑󰀨󰀁󰀠</w:t>
+              <w:t>𖸦𖸑𖸨𖸁𖸠</w:t>
             </w:r>
           </w:p>
         </w:tc>
@@ -2534,7 +1844,7 @@
                 <w:sz w:val="28"/>
                 <w:szCs w:val="28"/>
               </w:rPr>
-              <w:t>󰀂󰀊󰀣󰀃󰀩</w:t>
+              <w:t>𖸂𖸊𖸣𖸃𖸩</w:t>
             </w:r>
           </w:p>
         </w:tc>
@@ -2577,7 +1887,7 @@
               <w:rPr>
                 <w:rFonts w:ascii="Mwangwego Book" w:hAnsi="Mwangwego Book"/>
               </w:rPr>
-              <w:t>󰀪</w:t>
+              <w:t>𖸪</w:t>
             </w:r>
             <w:r>
               <w:rPr>
@@ -2660,7 +1970,7 @@
                 <w:sz w:val="28"/>
                 <w:szCs w:val="28"/>
               </w:rPr>
-              <w:t>󰀪󰀓󰀡󰀌</w:t>
+              <w:t>𖸪𖸓𖸡𖸌</w:t>
             </w:r>
           </w:p>
         </w:tc>
@@ -2769,7 +2079,7 @@
                 <w:sz w:val="28"/>
                 <w:szCs w:val="28"/>
               </w:rPr>
-              <w:t>󰀁󰀡󰀓󰀠󰀫󰀍󰀡</w:t>
+              <w:t>𖸁𖸡𖸓𖸠𖸫𖸍𖸡</w:t>
             </w:r>
           </w:p>
         </w:tc>
@@ -2881,7 +2191,7 @@
                 <w:sz w:val="28"/>
                 <w:szCs w:val="28"/>
               </w:rPr>
-              <w:t>󰀁󰀬󰀦󰀓󰀘</w:t>
+              <w:t>𖸁𖸬𖸦𖸓𖸘</w:t>
             </w:r>
           </w:p>
         </w:tc>
@@ -2993,7 +2303,7 @@
                 <w:sz w:val="28"/>
                 <w:szCs w:val="28"/>
               </w:rPr>
-              <w:t>󰀁󰀭󰀁󰀓󰀠</w:t>
+              <w:t>𖸁𖸭𖸁𖸓𖸠</w:t>
             </w:r>
           </w:p>
         </w:tc>
@@ -3036,7 +2346,7 @@
               <w:rPr>
                 <w:rFonts w:ascii="Mwangwego Book" w:hAnsi="Mwangwego Book"/>
               </w:rPr>
-              <w:t>󰀮</w:t>
+              <w:t>𖸮</w:t>
             </w:r>
             <w:r>
               <w:rPr>
@@ -3108,7 +2418,7 @@
                 <w:sz w:val="28"/>
                 <w:szCs w:val="28"/>
               </w:rPr>
-              <w:t>󰀮󰀁</w:t>
+              <w:t>𖸮𖸁</w:t>
             </w:r>
             <w:r>
               <w:rPr>
@@ -3116,7 +2426,7 @@
                 <w:sz w:val="28"/>
                 <w:szCs w:val="28"/>
               </w:rPr>
-              <w:t>󰀡</w:t>
+              <w:t>𖸡</w:t>
             </w:r>
             <w:r>
               <w:rPr>
@@ -3124,7 +2434,7 @@
                 <w:sz w:val="28"/>
                 <w:szCs w:val="28"/>
               </w:rPr>
-              <w:t>󰀓󰀡</w:t>
+              <w:t>𖸓𖸡</w:t>
             </w:r>
           </w:p>
         </w:tc>
@@ -3233,7 +2543,7 @@
                 <w:sz w:val="28"/>
                 <w:szCs w:val="28"/>
               </w:rPr>
-              <w:t>󰀓󰀠</w:t>
+              <w:t>𖸓𖸠</w:t>
             </w:r>
             <w:r>
               <w:rPr>
@@ -3241,7 +2551,7 @@
                 <w:sz w:val="28"/>
                 <w:szCs w:val="28"/>
               </w:rPr>
-              <w:t>󰀯󰀅󰀢</w:t>
+              <w:t>𖸯𖸅𖸢</w:t>
             </w:r>
           </w:p>
         </w:tc>
@@ -3492,7 +2802,7 @@
                 <w:sz w:val="28"/>
                 <w:szCs w:val="28"/>
               </w:rPr>
-              <w:t>󰀤</w:t>
+              <w:t>𖸤</w:t>
             </w:r>
             <w:r>
               <w:rPr>
@@ -3585,7 +2895,7 @@
                 <w:sz w:val="28"/>
                 <w:szCs w:val="28"/>
               </w:rPr>
-              <w:t>󰀤󰀊</w:t>
+              <w:t>𖸤𖸊</w:t>
             </w:r>
           </w:p>
         </w:tc>
@@ -3632,7 +2942,7 @@
                 <w:sz w:val="28"/>
                 <w:szCs w:val="28"/>
               </w:rPr>
-              <w:t>󰀰</w:t>
+              <w:t>𖸰</w:t>
             </w:r>
             <w:r>
               <w:rPr>
@@ -3733,7 +3043,7 @@
                 <w:sz w:val="28"/>
                 <w:szCs w:val="28"/>
               </w:rPr>
-              <w:t>󰀰󰀊</w:t>
+              <w:t>𖸰𖸊</w:t>
             </w:r>
           </w:p>
         </w:tc>
@@ -3780,7 +3090,7 @@
                 <w:sz w:val="28"/>
                 <w:szCs w:val="28"/>
               </w:rPr>
-              <w:t>󰀱</w:t>
+              <w:t>𖸱</w:t>
             </w:r>
             <w:r>
               <w:rPr>
@@ -3895,7 +3205,7 @@
                 <w:sz w:val="28"/>
                 <w:szCs w:val="28"/>
               </w:rPr>
-              <w:t>󰀱󰀊</w:t>
+              <w:t>𖸱𖸊</w:t>
             </w:r>
           </w:p>
         </w:tc>
@@ -3942,7 +3252,7 @@
                 <w:sz w:val="28"/>
                 <w:szCs w:val="28"/>
               </w:rPr>
-              <w:t>󰀲</w:t>
+              <w:t>𖸲</w:t>
             </w:r>
             <w:r>
               <w:rPr>
@@ -4057,7 +3367,7 @@
                 <w:sz w:val="28"/>
                 <w:szCs w:val="28"/>
               </w:rPr>
-              <w:t>󰀲󰀊</w:t>
+              <w:t>𖸲𖸊</w:t>
             </w:r>
           </w:p>
         </w:tc>
@@ -4104,7 +3414,7 @@
                 <w:sz w:val="28"/>
                 <w:szCs w:val="28"/>
               </w:rPr>
-              <w:t>󰀥</w:t>
+              <w:t>𖸥</w:t>
             </w:r>
             <w:r>
               <w:rPr>
@@ -4197,7 +3507,7 @@
                 <w:sz w:val="28"/>
                 <w:szCs w:val="28"/>
               </w:rPr>
-              <w:t>󰀥󰀏</w:t>
+              <w:t>𖸥𖸏</w:t>
             </w:r>
           </w:p>
         </w:tc>
@@ -4244,7 +3554,7 @@
                 <w:sz w:val="28"/>
                 <w:szCs w:val="28"/>
               </w:rPr>
-              <w:t>󰀶</w:t>
+              <w:t>𖸶</w:t>
             </w:r>
             <w:r>
               <w:rPr>
@@ -4337,7 +3647,7 @@
                 <w:sz w:val="28"/>
                 <w:szCs w:val="28"/>
               </w:rPr>
-              <w:t>󰀶󰀏</w:t>
+              <w:t>𖸶𖸏</w:t>
             </w:r>
           </w:p>
         </w:tc>
@@ -4384,7 +3694,7 @@
                 <w:sz w:val="28"/>
                 <w:szCs w:val="28"/>
               </w:rPr>
-              <w:t>󰀷</w:t>
+              <w:t>𖸷</w:t>
             </w:r>
             <w:r>
               <w:rPr>
@@ -4477,7 +3787,7 @@
                 <w:sz w:val="28"/>
                 <w:szCs w:val="28"/>
               </w:rPr>
-              <w:t>󰀷󰀏</w:t>
+              <w:t>𖸷𖸏</w:t>
             </w:r>
           </w:p>
         </w:tc>
@@ -4524,7 +3834,7 @@
                 <w:sz w:val="28"/>
                 <w:szCs w:val="28"/>
               </w:rPr>
-              <w:t>󰀹</w:t>
+              <w:t>𖸹</w:t>
             </w:r>
             <w:r>
               <w:rPr>
@@ -4617,7 +3927,7 @@
                 <w:sz w:val="28"/>
                 <w:szCs w:val="28"/>
               </w:rPr>
-              <w:t>󰀹󰀂</w:t>
+              <w:t>𖸹𖸂</w:t>
             </w:r>
           </w:p>
         </w:tc>
@@ -4664,7 +3974,7 @@
                 <w:sz w:val="28"/>
                 <w:szCs w:val="28"/>
               </w:rPr>
-              <w:t>󰀺</w:t>
+              <w:t>𖸺</w:t>
             </w:r>
             <w:r>
               <w:rPr>
@@ -4757,7 +4067,7 @@
                 <w:sz w:val="28"/>
                 <w:szCs w:val="28"/>
               </w:rPr>
-              <w:t>󰀺󰀂</w:t>
+              <w:t>𖸺𖸂</w:t>
             </w:r>
           </w:p>
         </w:tc>
@@ -4804,7 +4114,7 @@
                 <w:sz w:val="28"/>
                 <w:szCs w:val="28"/>
               </w:rPr>
-              <w:t>󰀽</w:t>
+              <w:t>𖸽</w:t>
             </w:r>
             <w:r>
               <w:rPr>
@@ -4897,7 +4207,7 @@
                 <w:sz w:val="28"/>
                 <w:szCs w:val="28"/>
               </w:rPr>
-              <w:t>󰀽󰀌</w:t>
+              <w:t>𖸽𖸌</w:t>
             </w:r>
           </w:p>
         </w:tc>
@@ -4944,7 +4254,7 @@
                 <w:sz w:val="28"/>
                 <w:szCs w:val="28"/>
               </w:rPr>
-              <w:t>󰀾</w:t>
+              <w:t>𖸾</w:t>
             </w:r>
             <w:r>
               <w:rPr>
@@ -5037,7 +4347,7 @@
                 <w:sz w:val="28"/>
                 <w:szCs w:val="28"/>
               </w:rPr>
-              <w:t>󰀾󰀌</w:t>
+              <w:t>𖸾𖸌</w:t>
             </w:r>
           </w:p>
         </w:tc>
@@ -5058,7 +4368,6 @@
           <w:sz w:val="40"/>
           <w:szCs w:val="40"/>
         </w:rPr>
-        <w:lastRenderedPageBreak/>
         <w:t>Mwangwego</w:t>
       </w:r>
       <w:r>
@@ -5368,7 +4677,7 @@
                 <w:rFonts w:ascii="Mwangwego Book" w:hAnsi="Mwangwego Book" w:cstheme="minorHAnsi"/>
                 <w14:cntxtAlts/>
               </w:rPr>
-              <w:t>󰀀</w:t>
+              <w:t>𖸀</w:t>
             </w:r>
           </w:p>
         </w:tc>
@@ -5395,7 +4704,7 @@
               <w:rPr>
                 <w:rFonts w:ascii="Mwangwego Book" w:hAnsi="Mwangwego Book" w:cstheme="minorHAnsi"/>
               </w:rPr>
-              <w:t>󰀀󰀠</w:t>
+              <w:t>𖸀𖸠</w:t>
             </w:r>
           </w:p>
         </w:tc>
@@ -5422,7 +4731,7 @@
               <w:rPr>
                 <w:rFonts w:ascii="Mwangwego Book" w:hAnsi="Mwangwego Book" w:cstheme="minorHAnsi"/>
               </w:rPr>
-              <w:t>󰀀󰀡</w:t>
+              <w:t>𖸀𖸡</w:t>
             </w:r>
           </w:p>
         </w:tc>
@@ -5449,7 +4758,7 @@
               <w:rPr>
                 <w:rFonts w:ascii="Mwangwego Book" w:hAnsi="Mwangwego Book" w:cstheme="minorHAnsi"/>
               </w:rPr>
-              <w:t>󰀀󰀢</w:t>
+              <w:t>𖸀𖸢</w:t>
             </w:r>
           </w:p>
         </w:tc>
@@ -5476,7 +4785,7 @@
               <w:rPr>
                 <w:rFonts w:ascii="Mwangwego Book" w:hAnsi="Mwangwego Book" w:cstheme="minorHAnsi"/>
               </w:rPr>
-              <w:t>󰀀󰀣</w:t>
+              <w:t>𖸀𖸣</w:t>
             </w:r>
           </w:p>
         </w:tc>
@@ -5562,7 +4871,7 @@
               <w:rPr>
                 <w:rFonts w:ascii="Mwangwego Book" w:hAnsi="Mwangwego Book" w:cstheme="minorHAnsi"/>
               </w:rPr>
-              <w:t>󰀁</w:t>
+              <w:t>𖸁</w:t>
             </w:r>
           </w:p>
         </w:tc>
@@ -5589,7 +4898,7 @@
               <w:rPr>
                 <w:rFonts w:ascii="Mwangwego Book" w:hAnsi="Mwangwego Book" w:cstheme="minorHAnsi"/>
               </w:rPr>
-              <w:t>󰀁󰀠</w:t>
+              <w:t>𖸁𖸠</w:t>
             </w:r>
           </w:p>
         </w:tc>
@@ -5616,7 +4925,7 @@
               <w:rPr>
                 <w:rFonts w:ascii="Mwangwego Book" w:hAnsi="Mwangwego Book" w:cstheme="minorHAnsi"/>
               </w:rPr>
-              <w:t>󰀁󰀡</w:t>
+              <w:t>𖸁𖸡</w:t>
             </w:r>
           </w:p>
         </w:tc>
@@ -5643,7 +4952,7 @@
               <w:rPr>
                 <w:rFonts w:ascii="Mwangwego Book" w:hAnsi="Mwangwego Book" w:cstheme="minorHAnsi"/>
               </w:rPr>
-              <w:t>󰀁󰀢</w:t>
+              <w:t>𖸁𖸢</w:t>
             </w:r>
           </w:p>
         </w:tc>
@@ -5670,7 +4979,7 @@
               <w:rPr>
                 <w:rFonts w:ascii="Mwangwego Book" w:hAnsi="Mwangwego Book" w:cstheme="minorHAnsi"/>
               </w:rPr>
-              <w:t>󰀁󰀣</w:t>
+              <w:t>𖸁𖸣</w:t>
             </w:r>
           </w:p>
         </w:tc>
@@ -5757,7 +5066,7 @@
               <w:rPr>
                 <w:rFonts w:ascii="Mwangwego Book" w:hAnsi="Mwangwego Book" w:cstheme="minorHAnsi"/>
               </w:rPr>
-              <w:t>󰀂</w:t>
+              <w:t>𖸂</w:t>
             </w:r>
           </w:p>
         </w:tc>
@@ -5784,7 +5093,7 @@
               <w:rPr>
                 <w:rFonts w:ascii="Mwangwego Book" w:hAnsi="Mwangwego Book" w:cstheme="minorHAnsi"/>
               </w:rPr>
-              <w:t>󰀂󰀠</w:t>
+              <w:t>𖸂𖸠</w:t>
             </w:r>
           </w:p>
         </w:tc>
@@ -5811,7 +5120,7 @@
               <w:rPr>
                 <w:rFonts w:ascii="Mwangwego Book" w:hAnsi="Mwangwego Book" w:cstheme="minorHAnsi"/>
               </w:rPr>
-              <w:t>󰀂󰀡</w:t>
+              <w:t>𖸂𖸡</w:t>
             </w:r>
           </w:p>
         </w:tc>
@@ -5838,7 +5147,7 @@
               <w:rPr>
                 <w:rFonts w:ascii="Mwangwego Book" w:hAnsi="Mwangwego Book" w:cstheme="minorHAnsi"/>
               </w:rPr>
-              <w:t>󰀂󰀢</w:t>
+              <w:t>𖸂𖸢</w:t>
             </w:r>
           </w:p>
         </w:tc>
@@ -5865,7 +5174,7 @@
               <w:rPr>
                 <w:rFonts w:ascii="Mwangwego Book" w:hAnsi="Mwangwego Book" w:cstheme="minorHAnsi"/>
               </w:rPr>
-              <w:t>󰀂󰀣</w:t>
+              <w:t>𖸂𖸣</w:t>
             </w:r>
           </w:p>
         </w:tc>
@@ -5951,7 +5260,7 @@
               <w:rPr>
                 <w:rFonts w:ascii="Mwangwego Book" w:hAnsi="Mwangwego Book" w:cstheme="minorHAnsi"/>
               </w:rPr>
-              <w:t>󰀃</w:t>
+              <w:t>𖸃</w:t>
             </w:r>
           </w:p>
         </w:tc>
@@ -5978,7 +5287,7 @@
               <w:rPr>
                 <w:rFonts w:ascii="Mwangwego Book" w:hAnsi="Mwangwego Book" w:cstheme="minorHAnsi"/>
               </w:rPr>
-              <w:t>󰀃󰀠</w:t>
+              <w:t>𖸃𖸠</w:t>
             </w:r>
           </w:p>
         </w:tc>
@@ -6005,7 +5314,7 @@
               <w:rPr>
                 <w:rFonts w:ascii="Mwangwego Book" w:hAnsi="Mwangwego Book" w:cstheme="minorHAnsi"/>
               </w:rPr>
-              <w:t>󰀃󰀡</w:t>
+              <w:t>𖸃𖸡</w:t>
             </w:r>
           </w:p>
         </w:tc>
@@ -6032,7 +5341,7 @@
               <w:rPr>
                 <w:rFonts w:ascii="Mwangwego Book" w:hAnsi="Mwangwego Book" w:cstheme="minorHAnsi"/>
               </w:rPr>
-              <w:t>󰀃󰀢</w:t>
+              <w:t>𖸃𖸢</w:t>
             </w:r>
           </w:p>
         </w:tc>
@@ -6059,7 +5368,7 @@
               <w:rPr>
                 <w:rFonts w:ascii="Mwangwego Book" w:hAnsi="Mwangwego Book" w:cstheme="minorHAnsi"/>
               </w:rPr>
-              <w:t>󰀃󰀣</w:t>
+              <w:t>𖸃𖸣</w:t>
             </w:r>
           </w:p>
         </w:tc>
@@ -6145,7 +5454,7 @@
               <w:rPr>
                 <w:rFonts w:ascii="Mwangwego Book" w:hAnsi="Mwangwego Book" w:cstheme="minorHAnsi"/>
               </w:rPr>
-              <w:t>󰀄</w:t>
+              <w:t>𖸄</w:t>
             </w:r>
           </w:p>
         </w:tc>
@@ -6172,7 +5481,7 @@
               <w:rPr>
                 <w:rFonts w:ascii="Mwangwego Book" w:hAnsi="Mwangwego Book" w:cstheme="minorHAnsi"/>
               </w:rPr>
-              <w:t>󰀄󰀠</w:t>
+              <w:t>𖸄𖸠</w:t>
             </w:r>
           </w:p>
         </w:tc>
@@ -6199,7 +5508,7 @@
               <w:rPr>
                 <w:rFonts w:ascii="Mwangwego Book" w:hAnsi="Mwangwego Book" w:cstheme="minorHAnsi"/>
               </w:rPr>
-              <w:t>󰀄󰀡</w:t>
+              <w:t>𖸄𖸡</w:t>
             </w:r>
           </w:p>
         </w:tc>
@@ -6226,7 +5535,7 @@
               <w:rPr>
                 <w:rFonts w:ascii="Mwangwego Book" w:hAnsi="Mwangwego Book" w:cstheme="minorHAnsi"/>
               </w:rPr>
-              <w:t>󰀄󰀢</w:t>
+              <w:t>𖸄𖸢</w:t>
             </w:r>
           </w:p>
         </w:tc>
@@ -6253,7 +5562,7 @@
               <w:rPr>
                 <w:rFonts w:ascii="Mwangwego Book" w:hAnsi="Mwangwego Book" w:cstheme="minorHAnsi"/>
               </w:rPr>
-              <w:t>󰀄󰀣</w:t>
+              <w:t>𖸄𖸣</w:t>
             </w:r>
           </w:p>
         </w:tc>
@@ -6339,7 +5648,7 @@
               <w:rPr>
                 <w:rFonts w:ascii="Mwangwego Book" w:hAnsi="Mwangwego Book" w:cstheme="minorHAnsi"/>
               </w:rPr>
-              <w:t>󰀅</w:t>
+              <w:t>𖸅</w:t>
             </w:r>
           </w:p>
         </w:tc>
@@ -6366,7 +5675,7 @@
               <w:rPr>
                 <w:rFonts w:ascii="Mwangwego Book" w:hAnsi="Mwangwego Book" w:cstheme="minorHAnsi"/>
               </w:rPr>
-              <w:t>󰀅󰀠</w:t>
+              <w:t>𖸅𖸠</w:t>
             </w:r>
           </w:p>
         </w:tc>
@@ -6393,7 +5702,7 @@
               <w:rPr>
                 <w:rFonts w:ascii="Mwangwego Book" w:hAnsi="Mwangwego Book" w:cstheme="minorHAnsi"/>
               </w:rPr>
-              <w:t>󰀅󰀡</w:t>
+              <w:t>𖸅𖸡</w:t>
             </w:r>
           </w:p>
         </w:tc>
@@ -6420,7 +5729,7 @@
               <w:rPr>
                 <w:rFonts w:ascii="Mwangwego Book" w:hAnsi="Mwangwego Book" w:cstheme="minorHAnsi"/>
               </w:rPr>
-              <w:t>󰀅󰀢</w:t>
+              <w:t>𖸅𖸢</w:t>
             </w:r>
           </w:p>
         </w:tc>
@@ -6447,7 +5756,7 @@
               <w:rPr>
                 <w:rFonts w:ascii="Mwangwego Book" w:hAnsi="Mwangwego Book" w:cstheme="minorHAnsi"/>
               </w:rPr>
-              <w:t>󰀅󰀣</w:t>
+              <w:t>𖸅𖸣</w:t>
             </w:r>
           </w:p>
         </w:tc>
@@ -6534,7 +5843,7 @@
               <w:rPr>
                 <w:rFonts w:ascii="Mwangwego Book" w:hAnsi="Mwangwego Book" w:cstheme="minorHAnsi"/>
               </w:rPr>
-              <w:t>󰀆</w:t>
+              <w:t>𖸆</w:t>
             </w:r>
           </w:p>
         </w:tc>
@@ -6561,7 +5870,7 @@
               <w:rPr>
                 <w:rFonts w:ascii="Mwangwego Book" w:hAnsi="Mwangwego Book" w:cstheme="minorHAnsi"/>
               </w:rPr>
-              <w:t>󰀆󰀠</w:t>
+              <w:t>𖸆𖸠</w:t>
             </w:r>
           </w:p>
         </w:tc>
@@ -6588,7 +5897,7 @@
               <w:rPr>
                 <w:rFonts w:ascii="Mwangwego Book" w:hAnsi="Mwangwego Book" w:cstheme="minorHAnsi"/>
               </w:rPr>
-              <w:t>󰀆󰀡</w:t>
+              <w:t>𖸆𖸡</w:t>
             </w:r>
           </w:p>
         </w:tc>
@@ -6615,7 +5924,7 @@
               <w:rPr>
                 <w:rFonts w:ascii="Mwangwego Book" w:hAnsi="Mwangwego Book" w:cstheme="minorHAnsi"/>
               </w:rPr>
-              <w:t>󰀆󰀢</w:t>
+              <w:t>𖸆𖸢</w:t>
             </w:r>
           </w:p>
         </w:tc>
@@ -6642,7 +5951,7 @@
               <w:rPr>
                 <w:rFonts w:ascii="Mwangwego Book" w:hAnsi="Mwangwego Book" w:cstheme="minorHAnsi"/>
               </w:rPr>
-              <w:t>󰀆󰀣</w:t>
+              <w:t>𖸆𖸣</w:t>
             </w:r>
           </w:p>
         </w:tc>
@@ -6728,7 +6037,7 @@
               <w:rPr>
                 <w:rFonts w:ascii="Mwangwego Book" w:hAnsi="Mwangwego Book" w:cstheme="minorHAnsi"/>
               </w:rPr>
-              <w:t>󰀇</w:t>
+              <w:t>𖸇</w:t>
             </w:r>
           </w:p>
         </w:tc>
@@ -6755,7 +6064,7 @@
               <w:rPr>
                 <w:rFonts w:ascii="Mwangwego Book" w:hAnsi="Mwangwego Book" w:cstheme="minorHAnsi"/>
               </w:rPr>
-              <w:t>󰀇󰀠</w:t>
+              <w:t>𖸇𖸠</w:t>
             </w:r>
           </w:p>
         </w:tc>
@@ -6782,7 +6091,7 @@
               <w:rPr>
                 <w:rFonts w:ascii="Mwangwego Book" w:hAnsi="Mwangwego Book" w:cstheme="minorHAnsi"/>
               </w:rPr>
-              <w:t>󰀇󰀡</w:t>
+              <w:t>𖸇𖸡</w:t>
             </w:r>
           </w:p>
         </w:tc>
@@ -6809,7 +6118,7 @@
               <w:rPr>
                 <w:rFonts w:ascii="Mwangwego Book" w:hAnsi="Mwangwego Book" w:cstheme="minorHAnsi"/>
               </w:rPr>
-              <w:t>󰀇󰀢</w:t>
+              <w:t>𖸇𖸢</w:t>
             </w:r>
           </w:p>
         </w:tc>
@@ -6836,7 +6145,7 @@
               <w:rPr>
                 <w:rFonts w:ascii="Mwangwego Book" w:hAnsi="Mwangwego Book" w:cstheme="minorHAnsi"/>
               </w:rPr>
-              <w:t>󰀇󰀣</w:t>
+              <w:t>𖸇𖸣</w:t>
             </w:r>
           </w:p>
         </w:tc>
@@ -6922,7 +6231,7 @@
               <w:rPr>
                 <w:rFonts w:ascii="Mwangwego Book" w:hAnsi="Mwangwego Book" w:cstheme="minorHAnsi"/>
               </w:rPr>
-              <w:t>󰀈</w:t>
+              <w:t>𖸈</w:t>
             </w:r>
           </w:p>
         </w:tc>
@@ -6949,7 +6258,7 @@
               <w:rPr>
                 <w:rFonts w:ascii="Mwangwego Book" w:hAnsi="Mwangwego Book" w:cstheme="minorHAnsi"/>
               </w:rPr>
-              <w:t>󰀈󰀠</w:t>
+              <w:t>𖸈𖸠</w:t>
             </w:r>
           </w:p>
         </w:tc>
@@ -6976,7 +6285,7 @@
               <w:rPr>
                 <w:rFonts w:ascii="Mwangwego Book" w:hAnsi="Mwangwego Book" w:cstheme="minorHAnsi"/>
               </w:rPr>
-              <w:t>󰀈󰀡</w:t>
+              <w:t>𖸈𖸡</w:t>
             </w:r>
           </w:p>
         </w:tc>
@@ -7003,7 +6312,7 @@
               <w:rPr>
                 <w:rFonts w:ascii="Mwangwego Book" w:hAnsi="Mwangwego Book" w:cstheme="minorHAnsi"/>
               </w:rPr>
-              <w:t>󰀈󰀢</w:t>
+              <w:t>𖸈𖸢</w:t>
             </w:r>
           </w:p>
         </w:tc>
@@ -7030,7 +6339,7 @@
               <w:rPr>
                 <w:rFonts w:ascii="Mwangwego Book" w:hAnsi="Mwangwego Book" w:cstheme="minorHAnsi"/>
               </w:rPr>
-              <w:t>󰀈󰀣</w:t>
+              <w:t>𖸈𖸣</w:t>
             </w:r>
           </w:p>
         </w:tc>
@@ -7117,7 +6426,7 @@
               <w:rPr>
                 <w:rFonts w:ascii="Mwangwego Book" w:hAnsi="Mwangwego Book" w:cstheme="minorHAnsi"/>
               </w:rPr>
-              <w:t>󰀉</w:t>
+              <w:t>𖸉</w:t>
             </w:r>
           </w:p>
         </w:tc>
@@ -7144,7 +6453,7 @@
               <w:rPr>
                 <w:rFonts w:ascii="Mwangwego Book" w:hAnsi="Mwangwego Book" w:cstheme="minorHAnsi"/>
               </w:rPr>
-              <w:t>󰀉󰀠</w:t>
+              <w:t>𖸉𖸠</w:t>
             </w:r>
           </w:p>
         </w:tc>
@@ -7171,7 +6480,7 @@
               <w:rPr>
                 <w:rFonts w:ascii="Mwangwego Book" w:hAnsi="Mwangwego Book" w:cstheme="minorHAnsi"/>
               </w:rPr>
-              <w:t>󰀉󰀡</w:t>
+              <w:t>𖸉𖸡</w:t>
             </w:r>
           </w:p>
         </w:tc>
@@ -7198,7 +6507,7 @@
               <w:rPr>
                 <w:rFonts w:ascii="Mwangwego Book" w:hAnsi="Mwangwego Book" w:cstheme="minorHAnsi"/>
               </w:rPr>
-              <w:t>󰀉󰀢</w:t>
+              <w:t>𖸉𖸢</w:t>
             </w:r>
           </w:p>
         </w:tc>
@@ -7225,7 +6534,7 @@
               <w:rPr>
                 <w:rFonts w:ascii="Mwangwego Book" w:hAnsi="Mwangwego Book" w:cstheme="minorHAnsi"/>
               </w:rPr>
-              <w:t>󰀉󰀣</w:t>
+              <w:t>𖸉𖸣</w:t>
             </w:r>
           </w:p>
         </w:tc>
@@ -7311,7 +6620,7 @@
               <w:rPr>
                 <w:rFonts w:ascii="Mwangwego Book" w:hAnsi="Mwangwego Book" w:cstheme="minorHAnsi"/>
               </w:rPr>
-              <w:t>󰀊</w:t>
+              <w:t>𖸊</w:t>
             </w:r>
           </w:p>
         </w:tc>
@@ -7338,7 +6647,7 @@
               <w:rPr>
                 <w:rFonts w:ascii="Mwangwego Book" w:hAnsi="Mwangwego Book" w:cstheme="minorHAnsi"/>
               </w:rPr>
-              <w:t>󰀊󰀠</w:t>
+              <w:t>𖸊𖸠</w:t>
             </w:r>
           </w:p>
         </w:tc>
@@ -7365,7 +6674,7 @@
               <w:rPr>
                 <w:rFonts w:ascii="Mwangwego Book" w:hAnsi="Mwangwego Book" w:cstheme="minorHAnsi"/>
               </w:rPr>
-              <w:t>󰀊󰀡</w:t>
+              <w:t>𖸊𖸡</w:t>
             </w:r>
           </w:p>
         </w:tc>
@@ -7392,7 +6701,7 @@
               <w:rPr>
                 <w:rFonts w:ascii="Mwangwego Book" w:hAnsi="Mwangwego Book" w:cstheme="minorHAnsi"/>
               </w:rPr>
-              <w:t>󰀊󰀢</w:t>
+              <w:t>𖸊𖸢</w:t>
             </w:r>
           </w:p>
         </w:tc>
@@ -7419,7 +6728,7 @@
               <w:rPr>
                 <w:rFonts w:ascii="Mwangwego Book" w:hAnsi="Mwangwego Book" w:cstheme="minorHAnsi"/>
               </w:rPr>
-              <w:t>󰀊󰀣</w:t>
+              <w:t>𖸊𖸣</w:t>
             </w:r>
           </w:p>
         </w:tc>
@@ -7505,7 +6814,7 @@
               <w:rPr>
                 <w:rFonts w:ascii="Mwangwego Book" w:hAnsi="Mwangwego Book" w:cstheme="minorHAnsi"/>
               </w:rPr>
-              <w:t>󰀋</w:t>
+              <w:t>𖸋</w:t>
             </w:r>
           </w:p>
         </w:tc>
@@ -7532,7 +6841,7 @@
               <w:rPr>
                 <w:rFonts w:ascii="Mwangwego Book" w:hAnsi="Mwangwego Book" w:cstheme="minorHAnsi"/>
               </w:rPr>
-              <w:t>󰀋󰀠</w:t>
+              <w:t>𖸋𖸠</w:t>
             </w:r>
           </w:p>
         </w:tc>
@@ -7559,7 +6868,7 @@
               <w:rPr>
                 <w:rFonts w:ascii="Mwangwego Book" w:hAnsi="Mwangwego Book" w:cstheme="minorHAnsi"/>
               </w:rPr>
-              <w:t>󰀋󰀡</w:t>
+              <w:t>𖸋𖸡</w:t>
             </w:r>
           </w:p>
         </w:tc>
@@ -7586,7 +6895,7 @@
               <w:rPr>
                 <w:rFonts w:ascii="Mwangwego Book" w:hAnsi="Mwangwego Book" w:cstheme="minorHAnsi"/>
               </w:rPr>
-              <w:t>󰀋󰀢</w:t>
+              <w:t>𖸋𖸢</w:t>
             </w:r>
           </w:p>
         </w:tc>
@@ -7613,7 +6922,7 @@
               <w:rPr>
                 <w:rFonts w:ascii="Mwangwego Book" w:hAnsi="Mwangwego Book" w:cstheme="minorHAnsi"/>
               </w:rPr>
-              <w:t>󰀋󰀣</w:t>
+              <w:t>𖸋𖸣</w:t>
             </w:r>
           </w:p>
         </w:tc>
@@ -7699,7 +7008,7 @@
               <w:rPr>
                 <w:rFonts w:ascii="Mwangwego Book" w:hAnsi="Mwangwego Book" w:cstheme="minorHAnsi"/>
               </w:rPr>
-              <w:t>󰀌</w:t>
+              <w:t>𖸌</w:t>
             </w:r>
           </w:p>
         </w:tc>
@@ -7726,7 +7035,7 @@
               <w:rPr>
                 <w:rFonts w:ascii="Mwangwego Book" w:hAnsi="Mwangwego Book" w:cstheme="minorHAnsi"/>
               </w:rPr>
-              <w:t>󰀌󰀠</w:t>
+              <w:t>𖸌𖸠</w:t>
             </w:r>
           </w:p>
         </w:tc>
@@ -7753,7 +7062,7 @@
               <w:rPr>
                 <w:rFonts w:ascii="Mwangwego Book" w:hAnsi="Mwangwego Book" w:cstheme="minorHAnsi"/>
               </w:rPr>
-              <w:t>󰀌󰀡</w:t>
+              <w:t>𖸌𖸡</w:t>
             </w:r>
           </w:p>
         </w:tc>
@@ -7780,7 +7089,7 @@
               <w:rPr>
                 <w:rFonts w:ascii="Mwangwego Book" w:hAnsi="Mwangwego Book" w:cstheme="minorHAnsi"/>
               </w:rPr>
-              <w:t>󰀌󰀢</w:t>
+              <w:t>𖸌𖸢</w:t>
             </w:r>
           </w:p>
         </w:tc>
@@ -7807,7 +7116,7 @@
               <w:rPr>
                 <w:rFonts w:ascii="Mwangwego Book" w:hAnsi="Mwangwego Book" w:cstheme="minorHAnsi"/>
               </w:rPr>
-              <w:t>󰀌󰀣</w:t>
+              <w:t>𖸌𖸣</w:t>
             </w:r>
           </w:p>
         </w:tc>
@@ -7893,7 +7202,7 @@
               <w:rPr>
                 <w:rFonts w:ascii="Mwangwego Book" w:hAnsi="Mwangwego Book" w:cstheme="minorHAnsi"/>
               </w:rPr>
-              <w:t>󰀍</w:t>
+              <w:t>𖸍</w:t>
             </w:r>
           </w:p>
         </w:tc>
@@ -7920,7 +7229,7 @@
               <w:rPr>
                 <w:rFonts w:ascii="Mwangwego Book" w:hAnsi="Mwangwego Book" w:cstheme="minorHAnsi"/>
               </w:rPr>
-              <w:t>󰀍󰀠</w:t>
+              <w:t>𖸍𖸠</w:t>
             </w:r>
           </w:p>
         </w:tc>
@@ -7947,7 +7256,7 @@
               <w:rPr>
                 <w:rFonts w:ascii="Mwangwego Book" w:hAnsi="Mwangwego Book" w:cstheme="minorHAnsi"/>
               </w:rPr>
-              <w:t>󰀍󰀡</w:t>
+              <w:t>𖸍𖸡</w:t>
             </w:r>
           </w:p>
         </w:tc>
@@ -7974,7 +7283,7 @@
               <w:rPr>
                 <w:rFonts w:ascii="Mwangwego Book" w:hAnsi="Mwangwego Book" w:cstheme="minorHAnsi"/>
               </w:rPr>
-              <w:t>󰀍󰀢</w:t>
+              <w:t>𖸍𖸢</w:t>
             </w:r>
           </w:p>
         </w:tc>
@@ -8001,7 +7310,7 @@
               <w:rPr>
                 <w:rFonts w:ascii="Mwangwego Book" w:hAnsi="Mwangwego Book" w:cstheme="minorHAnsi"/>
               </w:rPr>
-              <w:t>󰀍󰀣</w:t>
+              <w:t>𖸍𖸣</w:t>
             </w:r>
           </w:p>
         </w:tc>
@@ -8088,7 +7397,7 @@
               <w:rPr>
                 <w:rFonts w:ascii="Mwangwego Book" w:hAnsi="Mwangwego Book" w:cstheme="minorHAnsi"/>
               </w:rPr>
-              <w:t>󰀎</w:t>
+              <w:t>𖸎</w:t>
             </w:r>
           </w:p>
         </w:tc>
@@ -8115,7 +7424,7 @@
               <w:rPr>
                 <w:rFonts w:ascii="Mwangwego Book" w:hAnsi="Mwangwego Book" w:cstheme="minorHAnsi"/>
               </w:rPr>
-              <w:t>󰀎󰀠</w:t>
+              <w:t>𖸎𖸠</w:t>
             </w:r>
           </w:p>
         </w:tc>
@@ -8142,7 +7451,7 @@
               <w:rPr>
                 <w:rFonts w:ascii="Mwangwego Book" w:hAnsi="Mwangwego Book" w:cstheme="minorHAnsi"/>
               </w:rPr>
-              <w:t>󰀎󰀡</w:t>
+              <w:t>𖸎𖸡</w:t>
             </w:r>
           </w:p>
         </w:tc>
@@ -8169,7 +7478,7 @@
               <w:rPr>
                 <w:rFonts w:ascii="Mwangwego Book" w:hAnsi="Mwangwego Book" w:cstheme="minorHAnsi"/>
               </w:rPr>
-              <w:t>󰀎󰀢</w:t>
+              <w:t>𖸎𖸢</w:t>
             </w:r>
           </w:p>
         </w:tc>
@@ -8196,7 +7505,7 @@
               <w:rPr>
                 <w:rFonts w:ascii="Mwangwego Book" w:hAnsi="Mwangwego Book" w:cstheme="minorHAnsi"/>
               </w:rPr>
-              <w:t>󰀎󰀣</w:t>
+              <w:t>𖸎𖸣</w:t>
             </w:r>
           </w:p>
         </w:tc>
@@ -8282,7 +7591,7 @@
               <w:rPr>
                 <w:rFonts w:ascii="Mwangwego Book" w:hAnsi="Mwangwego Book" w:cstheme="minorHAnsi"/>
               </w:rPr>
-              <w:t>󰀏</w:t>
+              <w:t>𖸏</w:t>
             </w:r>
           </w:p>
         </w:tc>
@@ -8309,7 +7618,7 @@
               <w:rPr>
                 <w:rFonts w:ascii="Mwangwego Book" w:hAnsi="Mwangwego Book" w:cstheme="minorHAnsi"/>
               </w:rPr>
-              <w:t>󰀏󰀠</w:t>
+              <w:t>𖸏𖸠</w:t>
             </w:r>
           </w:p>
         </w:tc>
@@ -8336,7 +7645,7 @@
               <w:rPr>
                 <w:rFonts w:ascii="Mwangwego Book" w:hAnsi="Mwangwego Book" w:cstheme="minorHAnsi"/>
               </w:rPr>
-              <w:t>󰀏󰀡</w:t>
+              <w:t>𖸏𖸡</w:t>
             </w:r>
           </w:p>
         </w:tc>
@@ -8363,7 +7672,7 @@
               <w:rPr>
                 <w:rFonts w:ascii="Mwangwego Book" w:hAnsi="Mwangwego Book" w:cstheme="minorHAnsi"/>
               </w:rPr>
-              <w:t>󰀏󰀢</w:t>
+              <w:t>𖸏𖸢</w:t>
             </w:r>
           </w:p>
         </w:tc>
@@ -8390,7 +7699,7 @@
               <w:rPr>
                 <w:rFonts w:ascii="Mwangwego Book" w:hAnsi="Mwangwego Book" w:cstheme="minorHAnsi"/>
               </w:rPr>
-              <w:t>󰀏󰀣</w:t>
+              <w:t>𖸏𖸣</w:t>
             </w:r>
           </w:p>
         </w:tc>
@@ -8476,7 +7785,7 @@
               <w:rPr>
                 <w:rFonts w:ascii="Mwangwego Book" w:hAnsi="Mwangwego Book" w:cstheme="minorHAnsi"/>
               </w:rPr>
-              <w:t>󰀐</w:t>
+              <w:t>𖸐</w:t>
             </w:r>
           </w:p>
         </w:tc>
@@ -8503,7 +7812,7 @@
               <w:rPr>
                 <w:rFonts w:ascii="Mwangwego Book" w:hAnsi="Mwangwego Book" w:cstheme="minorHAnsi"/>
               </w:rPr>
-              <w:t>󰀐󰀠</w:t>
+              <w:t>𖸐𖸠</w:t>
             </w:r>
           </w:p>
         </w:tc>
@@ -8530,7 +7839,7 @@
               <w:rPr>
                 <w:rFonts w:ascii="Mwangwego Book" w:hAnsi="Mwangwego Book" w:cstheme="minorHAnsi"/>
               </w:rPr>
-              <w:t>󰀐󰀡</w:t>
+              <w:t>𖸐𖸡</w:t>
             </w:r>
           </w:p>
         </w:tc>
@@ -8557,7 +7866,7 @@
               <w:rPr>
                 <w:rFonts w:ascii="Mwangwego Book" w:hAnsi="Mwangwego Book" w:cstheme="minorHAnsi"/>
               </w:rPr>
-              <w:t>󰀐󰀢</w:t>
+              <w:t>𖸐𖸢</w:t>
             </w:r>
           </w:p>
         </w:tc>
@@ -8584,7 +7893,7 @@
               <w:rPr>
                 <w:rFonts w:ascii="Mwangwego Book" w:hAnsi="Mwangwego Book" w:cstheme="minorHAnsi"/>
               </w:rPr>
-              <w:t>󰀐󰀣</w:t>
+              <w:t>𖸐𖸣</w:t>
             </w:r>
           </w:p>
         </w:tc>
@@ -8670,7 +7979,7 @@
               <w:rPr>
                 <w:rFonts w:ascii="Mwangwego Book" w:hAnsi="Mwangwego Book" w:cstheme="minorHAnsi"/>
               </w:rPr>
-              <w:t>󰀑</w:t>
+              <w:t>𖸑</w:t>
             </w:r>
           </w:p>
         </w:tc>
@@ -8697,7 +8006,7 @@
               <w:rPr>
                 <w:rFonts w:ascii="Mwangwego Book" w:hAnsi="Mwangwego Book" w:cstheme="minorHAnsi"/>
               </w:rPr>
-              <w:t>󰀑󰀠</w:t>
+              <w:t>𖸑𖸠</w:t>
             </w:r>
           </w:p>
         </w:tc>
@@ -8724,7 +8033,7 @@
               <w:rPr>
                 <w:rFonts w:ascii="Mwangwego Book" w:hAnsi="Mwangwego Book" w:cstheme="minorHAnsi"/>
               </w:rPr>
-              <w:t>󰀑󰀡</w:t>
+              <w:t>𖸑𖸡</w:t>
             </w:r>
           </w:p>
         </w:tc>
@@ -8751,7 +8060,7 @@
               <w:rPr>
                 <w:rFonts w:ascii="Mwangwego Book" w:hAnsi="Mwangwego Book" w:cstheme="minorHAnsi"/>
               </w:rPr>
-              <w:t>󰀑󰀢</w:t>
+              <w:t>𖸑𖸢</w:t>
             </w:r>
           </w:p>
         </w:tc>
@@ -8778,7 +8087,7 @@
               <w:rPr>
                 <w:rFonts w:ascii="Mwangwego Book" w:hAnsi="Mwangwego Book" w:cstheme="minorHAnsi"/>
               </w:rPr>
-              <w:t>󰀑󰀣</w:t>
+              <w:t>𖸑𖸣</w:t>
             </w:r>
           </w:p>
         </w:tc>
@@ -8865,7 +8174,7 @@
               <w:rPr>
                 <w:rFonts w:ascii="Mwangwego Book" w:hAnsi="Mwangwego Book" w:cstheme="minorHAnsi"/>
               </w:rPr>
-              <w:t>󰀒</w:t>
+              <w:t>𖸒</w:t>
             </w:r>
           </w:p>
         </w:tc>
@@ -8892,7 +8201,7 @@
               <w:rPr>
                 <w:rFonts w:ascii="Mwangwego Book" w:hAnsi="Mwangwego Book" w:cstheme="minorHAnsi"/>
               </w:rPr>
-              <w:t>󰀒󰀠</w:t>
+              <w:t>𖸒𖸠</w:t>
             </w:r>
           </w:p>
         </w:tc>
@@ -8919,7 +8228,7 @@
               <w:rPr>
                 <w:rFonts w:ascii="Mwangwego Book" w:hAnsi="Mwangwego Book" w:cstheme="minorHAnsi"/>
               </w:rPr>
-              <w:t>󰀒󰀡</w:t>
+              <w:t>𖸒𖸡</w:t>
             </w:r>
           </w:p>
         </w:tc>
@@ -8946,7 +8255,7 @@
               <w:rPr>
                 <w:rFonts w:ascii="Mwangwego Book" w:hAnsi="Mwangwego Book" w:cstheme="minorHAnsi"/>
               </w:rPr>
-              <w:t>󰀒󰀢</w:t>
+              <w:t>𖸒𖸢</w:t>
             </w:r>
           </w:p>
         </w:tc>
@@ -8973,7 +8282,7 @@
               <w:rPr>
                 <w:rFonts w:ascii="Mwangwego Book" w:hAnsi="Mwangwego Book" w:cstheme="minorHAnsi"/>
               </w:rPr>
-              <w:t>󰀒󰀣</w:t>
+              <w:t>𖸒𖸣</w:t>
             </w:r>
           </w:p>
         </w:tc>
@@ -9059,7 +8368,7 @@
               <w:rPr>
                 <w:rFonts w:ascii="Mwangwego Book" w:hAnsi="Mwangwego Book" w:cstheme="minorHAnsi"/>
               </w:rPr>
-              <w:t>󰀓</w:t>
+              <w:t>𖸓</w:t>
             </w:r>
           </w:p>
         </w:tc>
@@ -9086,7 +8395,7 @@
               <w:rPr>
                 <w:rFonts w:ascii="Mwangwego Book" w:hAnsi="Mwangwego Book" w:cstheme="minorHAnsi"/>
               </w:rPr>
-              <w:t>󰀓󰀠</w:t>
+              <w:t>𖸓𖸠</w:t>
             </w:r>
           </w:p>
         </w:tc>
@@ -9113,7 +8422,7 @@
               <w:rPr>
                 <w:rFonts w:ascii="Mwangwego Book" w:hAnsi="Mwangwego Book" w:cstheme="minorHAnsi"/>
               </w:rPr>
-              <w:t>󰀓󰀡</w:t>
+              <w:t>𖸓𖸡</w:t>
             </w:r>
           </w:p>
         </w:tc>
@@ -9140,7 +8449,7 @@
               <w:rPr>
                 <w:rFonts w:ascii="Mwangwego Book" w:hAnsi="Mwangwego Book" w:cstheme="minorHAnsi"/>
               </w:rPr>
-              <w:t>󰀓󰀢</w:t>
+              <w:t>𖸓𖸢</w:t>
             </w:r>
           </w:p>
         </w:tc>
@@ -9167,7 +8476,7 @@
               <w:rPr>
                 <w:rFonts w:ascii="Mwangwego Book" w:hAnsi="Mwangwego Book" w:cstheme="minorHAnsi"/>
               </w:rPr>
-              <w:t>󰀓󰀣</w:t>
+              <w:t>𖸓𖸣</w:t>
             </w:r>
           </w:p>
         </w:tc>
@@ -9259,7 +8568,7 @@
               <w:rPr>
                 <w:rFonts w:ascii="Mwangwego Book" w:hAnsi="Mwangwego Book" w:cstheme="minorHAnsi"/>
               </w:rPr>
-              <w:t>󰀔</w:t>
+              <w:t>𖸔</w:t>
             </w:r>
           </w:p>
         </w:tc>
@@ -9286,7 +8595,7 @@
               <w:rPr>
                 <w:rFonts w:ascii="Mwangwego Book" w:hAnsi="Mwangwego Book" w:cstheme="minorHAnsi"/>
               </w:rPr>
-              <w:t>󰀔󰀠</w:t>
+              <w:t>𖸔𖸠</w:t>
             </w:r>
           </w:p>
         </w:tc>
@@ -9313,7 +8622,7 @@
               <w:rPr>
                 <w:rFonts w:ascii="Mwangwego Book" w:hAnsi="Mwangwego Book" w:cstheme="minorHAnsi"/>
               </w:rPr>
-              <w:t>󰀔󰀡</w:t>
+              <w:t>𖸔𖸡</w:t>
             </w:r>
           </w:p>
         </w:tc>
@@ -9340,7 +8649,7 @@
               <w:rPr>
                 <w:rFonts w:ascii="Mwangwego Book" w:hAnsi="Mwangwego Book" w:cstheme="minorHAnsi"/>
               </w:rPr>
-              <w:t>󰀔󰀢</w:t>
+              <w:t>𖸔𖸢</w:t>
             </w:r>
           </w:p>
         </w:tc>
@@ -9367,7 +8676,7 @@
               <w:rPr>
                 <w:rFonts w:ascii="Mwangwego Book" w:hAnsi="Mwangwego Book" w:cstheme="minorHAnsi"/>
               </w:rPr>
-              <w:t>󰀔󰀣</w:t>
+              <w:t>𖸔𖸣</w:t>
             </w:r>
           </w:p>
         </w:tc>
@@ -9454,7 +8763,7 @@
               <w:rPr>
                 <w:rFonts w:ascii="Mwangwego Book" w:hAnsi="Mwangwego Book" w:cstheme="minorHAnsi"/>
               </w:rPr>
-              <w:t>󰀕</w:t>
+              <w:t>𖸕</w:t>
             </w:r>
           </w:p>
         </w:tc>
@@ -9481,7 +8790,7 @@
               <w:rPr>
                 <w:rFonts w:ascii="Mwangwego Book" w:hAnsi="Mwangwego Book" w:cstheme="minorHAnsi"/>
               </w:rPr>
-              <w:t>󰀕󰀠</w:t>
+              <w:t>𖸕𖸠</w:t>
             </w:r>
           </w:p>
         </w:tc>
@@ -9508,7 +8817,7 @@
               <w:rPr>
                 <w:rFonts w:ascii="Mwangwego Book" w:hAnsi="Mwangwego Book" w:cstheme="minorHAnsi"/>
               </w:rPr>
-              <w:t>󰀕󰀡</w:t>
+              <w:t>𖸕𖸡</w:t>
             </w:r>
           </w:p>
         </w:tc>
@@ -9535,7 +8844,7 @@
               <w:rPr>
                 <w:rFonts w:ascii="Mwangwego Book" w:hAnsi="Mwangwego Book" w:cstheme="minorHAnsi"/>
               </w:rPr>
-              <w:t>󰀕󰀢</w:t>
+              <w:t>𖸕𖸢</w:t>
             </w:r>
           </w:p>
         </w:tc>
@@ -9562,7 +8871,7 @@
               <w:rPr>
                 <w:rFonts w:ascii="Mwangwego Book" w:hAnsi="Mwangwego Book" w:cstheme="minorHAnsi"/>
               </w:rPr>
-              <w:t>󰀕󰀣</w:t>
+              <w:t>𖸕𖸣</w:t>
             </w:r>
           </w:p>
         </w:tc>
@@ -9648,7 +8957,7 @@
               <w:rPr>
                 <w:rFonts w:ascii="Mwangwego Book" w:hAnsi="Mwangwego Book" w:cstheme="minorHAnsi"/>
               </w:rPr>
-              <w:t>󰀖</w:t>
+              <w:t>𖸖</w:t>
             </w:r>
           </w:p>
         </w:tc>
@@ -9675,7 +8984,7 @@
               <w:rPr>
                 <w:rFonts w:ascii="Mwangwego Book" w:hAnsi="Mwangwego Book" w:cstheme="minorHAnsi"/>
               </w:rPr>
-              <w:t>󰀖󰀠</w:t>
+              <w:t>𖸖𖸠</w:t>
             </w:r>
           </w:p>
         </w:tc>
@@ -9702,7 +9011,7 @@
               <w:rPr>
                 <w:rFonts w:ascii="Mwangwego Book" w:hAnsi="Mwangwego Book" w:cstheme="minorHAnsi"/>
               </w:rPr>
-              <w:t>󰀖󰀡</w:t>
+              <w:t>𖸖𖸡</w:t>
             </w:r>
           </w:p>
         </w:tc>
@@ -9729,7 +9038,7 @@
               <w:rPr>
                 <w:rFonts w:ascii="Mwangwego Book" w:hAnsi="Mwangwego Book" w:cstheme="minorHAnsi"/>
               </w:rPr>
-              <w:t>󰀖󰀢</w:t>
+              <w:t>𖸖𖸢</w:t>
             </w:r>
           </w:p>
         </w:tc>
@@ -9756,7 +9065,7 @@
               <w:rPr>
                 <w:rFonts w:ascii="Mwangwego Book" w:hAnsi="Mwangwego Book" w:cstheme="minorHAnsi"/>
               </w:rPr>
-              <w:t>󰀖󰀣</w:t>
+              <w:t>𖸖𖸣</w:t>
             </w:r>
           </w:p>
         </w:tc>
@@ -9842,7 +9151,7 @@
               <w:rPr>
                 <w:rFonts w:ascii="Mwangwego Book" w:hAnsi="Mwangwego Book" w:cstheme="minorHAnsi"/>
               </w:rPr>
-              <w:t>󰀗</w:t>
+              <w:t>𖸗</w:t>
             </w:r>
           </w:p>
         </w:tc>
@@ -9869,7 +9178,7 @@
               <w:rPr>
                 <w:rFonts w:ascii="Mwangwego Book" w:hAnsi="Mwangwego Book" w:cstheme="minorHAnsi"/>
               </w:rPr>
-              <w:t>󰀗󰀠</w:t>
+              <w:t>𖸗𖸠</w:t>
             </w:r>
           </w:p>
         </w:tc>
@@ -9896,7 +9205,7 @@
               <w:rPr>
                 <w:rFonts w:ascii="Mwangwego Book" w:hAnsi="Mwangwego Book" w:cstheme="minorHAnsi"/>
               </w:rPr>
-              <w:t>󰀗󰀡</w:t>
+              <w:t>𖸗𖸡</w:t>
             </w:r>
           </w:p>
         </w:tc>
@@ -9923,7 +9232,7 @@
               <w:rPr>
                 <w:rFonts w:ascii="Mwangwego Book" w:hAnsi="Mwangwego Book" w:cstheme="minorHAnsi"/>
               </w:rPr>
-              <w:t>󰀗󰀢</w:t>
+              <w:t>𖸗𖸢</w:t>
             </w:r>
           </w:p>
         </w:tc>
@@ -9950,7 +9259,7 @@
               <w:rPr>
                 <w:rFonts w:ascii="Mwangwego Book" w:hAnsi="Mwangwego Book" w:cstheme="minorHAnsi"/>
               </w:rPr>
-              <w:t>󰀗󰀣</w:t>
+              <w:t>𖸗𖸣</w:t>
             </w:r>
           </w:p>
         </w:tc>
@@ -10036,7 +9345,7 @@
               <w:rPr>
                 <w:rFonts w:ascii="Mwangwego Book" w:hAnsi="Mwangwego Book" w:cstheme="minorHAnsi"/>
               </w:rPr>
-              <w:t>󰀘</w:t>
+              <w:t>𖸘</w:t>
             </w:r>
           </w:p>
         </w:tc>
@@ -10063,7 +9372,7 @@
               <w:rPr>
                 <w:rFonts w:ascii="Mwangwego Book" w:hAnsi="Mwangwego Book" w:cstheme="minorHAnsi"/>
               </w:rPr>
-              <w:t>󰀘󰀠</w:t>
+              <w:t>𖸘𖸠</w:t>
             </w:r>
           </w:p>
         </w:tc>
@@ -10090,7 +9399,7 @@
               <w:rPr>
                 <w:rFonts w:ascii="Mwangwego Book" w:hAnsi="Mwangwego Book" w:cstheme="minorHAnsi"/>
               </w:rPr>
-              <w:t>󰀘󰀡</w:t>
+              <w:t>𖸘𖸡</w:t>
             </w:r>
           </w:p>
         </w:tc>
@@ -10117,7 +9426,7 @@
               <w:rPr>
                 <w:rFonts w:ascii="Mwangwego Book" w:hAnsi="Mwangwego Book" w:cstheme="minorHAnsi"/>
               </w:rPr>
-              <w:t>󰀘󰀢</w:t>
+              <w:t>𖸘𖸢</w:t>
             </w:r>
           </w:p>
         </w:tc>
@@ -10144,7 +9453,7 @@
               <w:rPr>
                 <w:rFonts w:ascii="Mwangwego Book" w:hAnsi="Mwangwego Book" w:cstheme="minorHAnsi"/>
               </w:rPr>
-              <w:t>󰀘󰀣</w:t>
+              <w:t>𖸘𖸣</w:t>
             </w:r>
           </w:p>
         </w:tc>
@@ -10230,7 +9539,7 @@
               <w:rPr>
                 <w:rFonts w:ascii="Mwangwego Book" w:hAnsi="Mwangwego Book" w:cstheme="minorHAnsi"/>
               </w:rPr>
-              <w:t>󰀙</w:t>
+              <w:t>𖸙</w:t>
             </w:r>
           </w:p>
         </w:tc>
@@ -10257,7 +9566,7 @@
               <w:rPr>
                 <w:rFonts w:ascii="Mwangwego Book" w:hAnsi="Mwangwego Book" w:cstheme="minorHAnsi"/>
               </w:rPr>
-              <w:t>󰀙󰀠</w:t>
+              <w:t>𖸙𖸠</w:t>
             </w:r>
           </w:p>
         </w:tc>
@@ -10284,7 +9593,7 @@
               <w:rPr>
                 <w:rFonts w:ascii="Mwangwego Book" w:hAnsi="Mwangwego Book" w:cstheme="minorHAnsi"/>
               </w:rPr>
-              <w:t>󰀙󰀡</w:t>
+              <w:t>𖸙𖸡</w:t>
             </w:r>
           </w:p>
         </w:tc>
@@ -10311,7 +9620,7 @@
               <w:rPr>
                 <w:rFonts w:ascii="Mwangwego Book" w:hAnsi="Mwangwego Book" w:cstheme="minorHAnsi"/>
               </w:rPr>
-              <w:t>󰀙󰀢</w:t>
+              <w:t>𖸙𖸢</w:t>
             </w:r>
           </w:p>
         </w:tc>
@@ -10338,7 +9647,7 @@
               <w:rPr>
                 <w:rFonts w:ascii="Mwangwego Book" w:hAnsi="Mwangwego Book" w:cstheme="minorHAnsi"/>
               </w:rPr>
-              <w:t>󰀙󰀣</w:t>
+              <w:t>𖸙𖸣</w:t>
             </w:r>
           </w:p>
         </w:tc>
@@ -10425,7 +9734,7 @@
               <w:rPr>
                 <w:rFonts w:ascii="Mwangwego Book" w:hAnsi="Mwangwego Book" w:cstheme="minorHAnsi"/>
               </w:rPr>
-              <w:t>󰀚</w:t>
+              <w:t>𖸚</w:t>
             </w:r>
           </w:p>
         </w:tc>
@@ -10452,7 +9761,7 @@
               <w:rPr>
                 <w:rFonts w:ascii="Mwangwego Book" w:hAnsi="Mwangwego Book" w:cstheme="minorHAnsi"/>
               </w:rPr>
-              <w:t>󰀚󰀠</w:t>
+              <w:t>𖸚𖸠</w:t>
             </w:r>
           </w:p>
         </w:tc>
@@ -10479,7 +9788,7 @@
               <w:rPr>
                 <w:rFonts w:ascii="Mwangwego Book" w:hAnsi="Mwangwego Book" w:cstheme="minorHAnsi"/>
               </w:rPr>
-              <w:t>󰀚󰀡</w:t>
+              <w:t>𖸚𖸡</w:t>
             </w:r>
           </w:p>
         </w:tc>
@@ -10506,7 +9815,7 @@
               <w:rPr>
                 <w:rFonts w:ascii="Mwangwego Book" w:hAnsi="Mwangwego Book" w:cstheme="minorHAnsi"/>
               </w:rPr>
-              <w:t>󰀚󰀢</w:t>
+              <w:t>𖸚𖸢</w:t>
             </w:r>
           </w:p>
         </w:tc>
@@ -10533,7 +9842,7 @@
               <w:rPr>
                 <w:rFonts w:ascii="Mwangwego Book" w:hAnsi="Mwangwego Book" w:cstheme="minorHAnsi"/>
               </w:rPr>
-              <w:t>󰀚󰀣</w:t>
+              <w:t>𖸚𖸣</w:t>
             </w:r>
           </w:p>
         </w:tc>
@@ -10620,7 +9929,7 @@
               <w:rPr>
                 <w:rFonts w:ascii="Mwangwego Book" w:hAnsi="Mwangwego Book" w:cstheme="minorHAnsi"/>
               </w:rPr>
-              <w:t>󰀛</w:t>
+              <w:t>𖸛</w:t>
             </w:r>
           </w:p>
         </w:tc>
@@ -10647,7 +9956,7 @@
               <w:rPr>
                 <w:rFonts w:ascii="Mwangwego Book" w:hAnsi="Mwangwego Book" w:cstheme="minorHAnsi"/>
               </w:rPr>
-              <w:t>󰀛󰀠</w:t>
+              <w:t>𖸛𖸠</w:t>
             </w:r>
           </w:p>
         </w:tc>
@@ -10674,7 +9983,7 @@
               <w:rPr>
                 <w:rFonts w:ascii="Mwangwego Book" w:hAnsi="Mwangwego Book" w:cstheme="minorHAnsi"/>
               </w:rPr>
-              <w:t>󰀛󰀡</w:t>
+              <w:t>𖸛𖸡</w:t>
             </w:r>
           </w:p>
         </w:tc>
@@ -10701,7 +10010,7 @@
               <w:rPr>
                 <w:rFonts w:ascii="Mwangwego Book" w:hAnsi="Mwangwego Book" w:cstheme="minorHAnsi"/>
               </w:rPr>
-              <w:t>󰀛󰀢</w:t>
+              <w:t>𖸛𖸢</w:t>
             </w:r>
           </w:p>
         </w:tc>
@@ -10728,7 +10037,7 @@
               <w:rPr>
                 <w:rFonts w:ascii="Mwangwego Book" w:hAnsi="Mwangwego Book" w:cstheme="minorHAnsi"/>
               </w:rPr>
-              <w:t>󰀛󰀣</w:t>
+              <w:t>𖸛𖸣</w:t>
             </w:r>
           </w:p>
         </w:tc>
@@ -10815,7 +10124,7 @@
               <w:rPr>
                 <w:rFonts w:ascii="Mwangwego Book" w:hAnsi="Mwangwego Book" w:cstheme="minorHAnsi"/>
               </w:rPr>
-              <w:t>󰀜</w:t>
+              <w:t>𖸜</w:t>
             </w:r>
           </w:p>
         </w:tc>
@@ -10842,7 +10151,7 @@
               <w:rPr>
                 <w:rFonts w:ascii="Mwangwego Book" w:hAnsi="Mwangwego Book" w:cstheme="minorHAnsi"/>
               </w:rPr>
-              <w:t>󰀜󰀠</w:t>
+              <w:t>𖸜𖸠</w:t>
             </w:r>
           </w:p>
         </w:tc>
@@ -10869,7 +10178,7 @@
               <w:rPr>
                 <w:rFonts w:ascii="Mwangwego Book" w:hAnsi="Mwangwego Book" w:cstheme="minorHAnsi"/>
               </w:rPr>
-              <w:t>󰀜󰀡</w:t>
+              <w:t>𖸜𖸡</w:t>
             </w:r>
           </w:p>
         </w:tc>
@@ -10896,7 +10205,7 @@
               <w:rPr>
                 <w:rFonts w:ascii="Mwangwego Book" w:hAnsi="Mwangwego Book" w:cstheme="minorHAnsi"/>
               </w:rPr>
-              <w:t>󰀜󰀢</w:t>
+              <w:t>𖸜𖸢</w:t>
             </w:r>
           </w:p>
         </w:tc>
@@ -10923,7 +10232,7 @@
               <w:rPr>
                 <w:rFonts w:ascii="Mwangwego Book" w:hAnsi="Mwangwego Book" w:cstheme="minorHAnsi"/>
               </w:rPr>
-              <w:t>󰀜󰀣</w:t>
+              <w:t>𖸜𖸣</w:t>
             </w:r>
           </w:p>
         </w:tc>
@@ -11009,7 +10318,7 @@
               <w:rPr>
                 <w:rFonts w:ascii="Mwangwego Book" w:hAnsi="Mwangwego Book" w:cstheme="minorHAnsi"/>
               </w:rPr>
-              <w:t>󰀝</w:t>
+              <w:t>𖸝</w:t>
             </w:r>
           </w:p>
         </w:tc>
@@ -11036,7 +10345,7 @@
               <w:rPr>
                 <w:rFonts w:ascii="Mwangwego Book" w:hAnsi="Mwangwego Book" w:cstheme="minorHAnsi"/>
               </w:rPr>
-              <w:t>󰀝󰀠</w:t>
+              <w:t>𖸝𖸠</w:t>
             </w:r>
           </w:p>
         </w:tc>
@@ -11063,7 +10372,7 @@
               <w:rPr>
                 <w:rFonts w:ascii="Mwangwego Book" w:hAnsi="Mwangwego Book" w:cstheme="minorHAnsi"/>
               </w:rPr>
-              <w:t>󰀝󰀡</w:t>
+              <w:t>𖸝𖸡</w:t>
             </w:r>
           </w:p>
         </w:tc>
@@ -11090,7 +10399,7 @@
               <w:rPr>
                 <w:rFonts w:ascii="Mwangwego Book" w:hAnsi="Mwangwego Book" w:cstheme="minorHAnsi"/>
               </w:rPr>
-              <w:t>󰀝󰀢</w:t>
+              <w:t>𖸝𖸢</w:t>
             </w:r>
           </w:p>
         </w:tc>
@@ -11117,7 +10426,7 @@
               <w:rPr>
                 <w:rFonts w:ascii="Mwangwego Book" w:hAnsi="Mwangwego Book" w:cstheme="minorHAnsi"/>
               </w:rPr>
-              <w:t>󰀝󰀣</w:t>
+              <w:t>𖸝𖸣</w:t>
             </w:r>
           </w:p>
         </w:tc>
@@ -11203,7 +10512,7 @@
               <w:rPr>
                 <w:rFonts w:ascii="Mwangwego Book" w:hAnsi="Mwangwego Book" w:cstheme="minorHAnsi"/>
               </w:rPr>
-              <w:t>󰀞</w:t>
+              <w:t>𖸞</w:t>
             </w:r>
           </w:p>
         </w:tc>
@@ -11230,7 +10539,7 @@
               <w:rPr>
                 <w:rFonts w:ascii="Mwangwego Book" w:hAnsi="Mwangwego Book" w:cstheme="minorHAnsi"/>
               </w:rPr>
-              <w:t>󰀞󰀠</w:t>
+              <w:t>𖸞𖸠</w:t>
             </w:r>
           </w:p>
         </w:tc>
@@ -11257,7 +10566,7 @@
               <w:rPr>
                 <w:rFonts w:ascii="Mwangwego Book" w:hAnsi="Mwangwego Book" w:cstheme="minorHAnsi"/>
               </w:rPr>
-              <w:t>󰀞󰀡</w:t>
+              <w:t>𖸞𖸡</w:t>
             </w:r>
           </w:p>
         </w:tc>
@@ -11284,7 +10593,7 @@
               <w:rPr>
                 <w:rFonts w:ascii="Mwangwego Book" w:hAnsi="Mwangwego Book" w:cstheme="minorHAnsi"/>
               </w:rPr>
-              <w:t>󰀞󰀢</w:t>
+              <w:t>𖸞𖸢</w:t>
             </w:r>
           </w:p>
         </w:tc>
@@ -11311,7 +10620,7 @@
               <w:rPr>
                 <w:rFonts w:ascii="Mwangwego Book" w:hAnsi="Mwangwego Book" w:cstheme="minorHAnsi"/>
               </w:rPr>
-              <w:t>󰀞󰀣</w:t>
+              <w:t>𖸞𖸣</w:t>
             </w:r>
           </w:p>
         </w:tc>
@@ -11400,7 +10709,7 @@
                 <w:rFonts w:ascii="Mwangwego Book" w:hAnsi="Mwangwego Book" w:cstheme="minorHAnsi"/>
                 <w14:cntxtAlts/>
               </w:rPr>
-              <w:t>󰀟</w:t>
+              <w:t>𖸟</w:t>
             </w:r>
           </w:p>
         </w:tc>
@@ -11427,7 +10736,7 @@
               <w:rPr>
                 <w:rFonts w:ascii="Mwangwego Book" w:hAnsi="Mwangwego Book" w:cstheme="minorHAnsi"/>
               </w:rPr>
-              <w:t>󰀟󰀠</w:t>
+              <w:t>𖸟𖸠</w:t>
             </w:r>
           </w:p>
         </w:tc>
@@ -11454,7 +10763,7 @@
               <w:rPr>
                 <w:rFonts w:ascii="Mwangwego Book" w:hAnsi="Mwangwego Book" w:cstheme="minorHAnsi"/>
               </w:rPr>
-              <w:t>󰀟󰀡</w:t>
+              <w:t>𖸟𖸡</w:t>
             </w:r>
           </w:p>
         </w:tc>
@@ -11481,7 +10790,7 @@
               <w:rPr>
                 <w:rFonts w:ascii="Mwangwego Book" w:hAnsi="Mwangwego Book" w:cstheme="minorHAnsi"/>
               </w:rPr>
-              <w:t>󰀟󰀢</w:t>
+              <w:t>𖸟𖸢</w:t>
             </w:r>
           </w:p>
         </w:tc>
@@ -11508,7 +10817,7 @@
               <w:rPr>
                 <w:rFonts w:ascii="Mwangwego Book" w:hAnsi="Mwangwego Book" w:cstheme="minorHAnsi"/>
               </w:rPr>
-              <w:t>󰀟󰀣</w:t>
+              <w:t>𖸟𖸣</w:t>
             </w:r>
           </w:p>
         </w:tc>

</xml_diff>

<commit_message>
Documentation update for new encoding.
</commit_message>
<xml_diff>
--- a/experimental/gff/gff_mwangwego/source/Mwangwego-Typing-English.docx
+++ b/experimental/gff/gff_mwangwego/source/Mwangwego-Typing-English.docx
@@ -1,6 +1,6 @@
 
 <file path=word/document.xml><?xml version="1.0" encoding="utf-8"?>
-<w:document xmlns:wpc="http://schemas.microsoft.com/office/word/2010/wordprocessingCanvas" xmlns:cx="http://schemas.microsoft.com/office/drawing/2014/chartex" xmlns:cx1="http://schemas.microsoft.com/office/drawing/2015/9/8/chartex" xmlns:cx2="http://schemas.microsoft.com/office/drawing/2015/10/21/chartex" xmlns:cx3="http://schemas.microsoft.com/office/drawing/2016/5/9/chartex" xmlns:cx4="http://schemas.microsoft.com/office/drawing/2016/5/10/chartex" xmlns:cx5="http://schemas.microsoft.com/office/drawing/2016/5/11/chartex" xmlns:cx6="http://schemas.microsoft.com/office/drawing/2016/5/12/chartex" xmlns:cx7="http://schemas.microsoft.com/office/drawing/2016/5/13/chartex" xmlns:cx8="http://schemas.microsoft.com/office/drawing/2016/5/14/chartex" xmlns:mc="http://schemas.openxmlformats.org/markup-compatibility/2006" xmlns:aink="http://schemas.microsoft.com/office/drawing/2016/ink" xmlns:am3d="http://schemas.microsoft.com/office/drawing/2017/model3d" xmlns:o="urn:schemas-microsoft-com:office:office" xmlns:oel="http://schemas.microsoft.com/office/2019/extlst" xmlns:r="http://schemas.openxmlformats.org/officeDocument/2006/relationships" xmlns:m="http://schemas.openxmlformats.org/officeDocument/2006/math" xmlns:v="urn:schemas-microsoft-com:vml" xmlns:wp14="http://schemas.microsoft.com/office/word/2010/wordprocessingDrawing" xmlns:wp="http://schemas.openxmlformats.org/drawingml/2006/wordprocessingDrawing" xmlns:w10="urn:schemas-microsoft-com:office:word" xmlns:w="http://schemas.openxmlformats.org/wordprocessingml/2006/main" xmlns:w14="http://schemas.microsoft.com/office/word/2010/wordml" xmlns:w15="http://schemas.microsoft.com/office/word/2012/wordml" xmlns:w16cex="http://schemas.microsoft.com/office/word/2018/wordml/cex" xmlns:w16cid="http://schemas.microsoft.com/office/word/2016/wordml/cid" xmlns:w16="http://schemas.microsoft.com/office/word/2018/wordml" xmlns:w16du="http://schemas.microsoft.com/office/word/2023/wordml/word16du" xmlns:w16sdtdh="http://schemas.microsoft.com/office/word/2020/wordml/sdtdatahash" xmlns:w16se="http://schemas.microsoft.com/office/word/2015/wordml/symex" xmlns:wpg="http://schemas.microsoft.com/office/word/2010/wordprocessingGroup" xmlns:wpi="http://schemas.microsoft.com/office/word/2010/wordprocessingInk" xmlns:wne="http://schemas.microsoft.com/office/word/2006/wordml" xmlns:wps="http://schemas.microsoft.com/office/word/2010/wordprocessingShape" mc:Ignorable="w14 w15 w16se w16cid w16 w16cex w16sdtdh w16du wp14">
+<w:document xmlns:wpc="http://schemas.microsoft.com/office/word/2010/wordprocessingCanvas" xmlns:cx="http://schemas.microsoft.com/office/drawing/2014/chartex" xmlns:cx1="http://schemas.microsoft.com/office/drawing/2015/9/8/chartex" xmlns:cx2="http://schemas.microsoft.com/office/drawing/2015/10/21/chartex" xmlns:cx3="http://schemas.microsoft.com/office/drawing/2016/5/9/chartex" xmlns:cx4="http://schemas.microsoft.com/office/drawing/2016/5/10/chartex" xmlns:cx5="http://schemas.microsoft.com/office/drawing/2016/5/11/chartex" xmlns:cx6="http://schemas.microsoft.com/office/drawing/2016/5/12/chartex" xmlns:cx7="http://schemas.microsoft.com/office/drawing/2016/5/13/chartex" xmlns:cx8="http://schemas.microsoft.com/office/drawing/2016/5/14/chartex" xmlns:mc="http://schemas.openxmlformats.org/markup-compatibility/2006" xmlns:aink="http://schemas.microsoft.com/office/drawing/2016/ink" xmlns:am3d="http://schemas.microsoft.com/office/drawing/2017/model3d" xmlns:o="urn:schemas-microsoft-com:office:office" xmlns:oel="http://schemas.microsoft.com/office/2019/extlst" xmlns:r="http://schemas.openxmlformats.org/officeDocument/2006/relationships" xmlns:m="http://schemas.openxmlformats.org/officeDocument/2006/math" xmlns:v="urn:schemas-microsoft-com:vml" xmlns:wp14="http://schemas.microsoft.com/office/word/2010/wordprocessingDrawing" xmlns:wp="http://schemas.openxmlformats.org/drawingml/2006/wordprocessingDrawing" xmlns:w10="urn:schemas-microsoft-com:office:word" xmlns:w="http://schemas.openxmlformats.org/wordprocessingml/2006/main" xmlns:w14="http://schemas.microsoft.com/office/word/2010/wordml" xmlns:w15="http://schemas.microsoft.com/office/word/2012/wordml" xmlns:w16cex="http://schemas.microsoft.com/office/word/2018/wordml/cex" xmlns:w16cid="http://schemas.microsoft.com/office/word/2016/wordml/cid" xmlns:w16="http://schemas.microsoft.com/office/word/2018/wordml" xmlns:w16du="http://schemas.microsoft.com/office/word/2023/wordml/word16du" xmlns:w16sdtdh="http://schemas.microsoft.com/office/word/2020/wordml/sdtdatahash" xmlns:w16sdtfl="http://schemas.microsoft.com/office/word/2024/wordml/sdtformatlock" xmlns:w16se="http://schemas.microsoft.com/office/word/2015/wordml/symex" xmlns:wpg="http://schemas.microsoft.com/office/word/2010/wordprocessingGroup" xmlns:wpi="http://schemas.microsoft.com/office/word/2010/wordprocessingInk" xmlns:wne="http://schemas.microsoft.com/office/word/2006/wordml" xmlns:wps="http://schemas.microsoft.com/office/word/2010/wordprocessingShape" mc:Ignorable="w14 w15 w16se w16cid w16 w16cex w16sdtdh w16sdtfl w16du wp14">
   <w:body>
     <w:p>
       <w:pPr>
@@ -58,31 +58,26 @@
         <w:jc w:val="both"/>
       </w:pPr>
       <w:r>
+        <w:t xml:space="preserve">The </w:t>
+      </w:r>
+      <w:r>
+        <w:t>Mwangwego</w:t>
+      </w:r>
+      <w:r>
+        <w:t xml:space="preserve"> script</w:t>
+      </w:r>
+      <w:r>
+        <w:t xml:space="preserve"> keyboard </w:t>
+      </w:r>
+      <w:r>
+        <w:t>(</w:t>
+      </w:r>
+      <w:r>
         <w:rPr>
-          <w:noProof/>
+          <w:rFonts w:ascii="Mwangwego Book" w:hAnsi="Mwangwego Book"/>
+          <w:color w:val="EE0000"/>
         </w:rPr>
-      </w:r>
-      <w:r>
-        <w:t xml:space="preserve">The </w:t>
-      </w:r>
-      <w:r>
-        <w:t>Mwangwego</w:t>
-      </w:r>
-      <w:r>
-        <w:t xml:space="preserve"> script</w:t>
-      </w:r>
-      <w:r>
-        <w:t xml:space="preserve"> keyboard </w:t>
-      </w:r>
-      <w:r>
-        <w:t xml:space="preserve">(  </w:t>
-      </w:r>
-      <w:r>
-        <w:rPr>
-          <w:sz w:val="20"/>
-          <w:szCs w:val="20"/>
-        </w:rPr>
-        <w:t xml:space="preserve"> </w:t>
+        <w:t>𖸨𖸌</w:t>
       </w:r>
       <w:r>
         <w:t xml:space="preserve">) </w:t>
@@ -283,22 +278,6 @@
         <w:jc w:val="both"/>
       </w:pPr>
       <w:r>
-        <w:rPr>
-          <w:rFonts w:ascii="Courier New" w:hAnsi="Courier New" w:cs="Courier New"/>
-          <w:noProof/>
-          <w:bdr w:val="single" w:sz="4" w:space="0" w:color="767171" w:themeColor="background2" w:themeShade="80"/>
-          <w:shd w:val="clear" w:color="auto" w:fill="A6A6A6" w:themeFill="background1" w:themeFillShade="A6"/>
-        </w:rPr>
-      </w:r>
-      <w:r>
-        <w:rPr>
-          <w:rFonts w:ascii="Courier New" w:hAnsi="Courier New" w:cs="Courier New"/>
-          <w:noProof/>
-          <w:bdr w:val="single" w:sz="4" w:space="0" w:color="767171" w:themeColor="background2" w:themeShade="80"/>
-          <w:shd w:val="clear" w:color="auto" w:fill="A6A6A6" w:themeFill="background1" w:themeFillShade="A6"/>
-        </w:rPr>
-      </w:r>
-      <w:r>
         <w:t xml:space="preserve">The keyboard uses some capital (uppercase) letters to type </w:t>
       </w:r>
       <w:r>
@@ -320,22 +299,6 @@
           <w:lang w:val="de-DE"/>
         </w:rPr>
       </w:pPr>
-      <w:r>
-        <w:rPr>
-          <w:rFonts w:ascii="Courier New" w:hAnsi="Courier New" w:cs="Courier New"/>
-          <w:noProof/>
-          <w:bdr w:val="single" w:sz="4" w:space="0" w:color="767171" w:themeColor="background2" w:themeShade="80"/>
-          <w:shd w:val="clear" w:color="auto" w:fill="A6A6A6" w:themeFill="background1" w:themeFillShade="A6"/>
-        </w:rPr>
-      </w:r>
-      <w:r>
-        <w:rPr>
-          <w:rFonts w:ascii="Courier New" w:hAnsi="Courier New" w:cs="Courier New"/>
-          <w:noProof/>
-          <w:bdr w:val="single" w:sz="4" w:space="0" w:color="767171" w:themeColor="background2" w:themeShade="80"/>
-          <w:shd w:val="clear" w:color="auto" w:fill="A6A6A6" w:themeFill="background1" w:themeFillShade="A6"/>
-        </w:rPr>
-      </w:r>
       <w:r>
         <w:rPr>
           <w:rFonts w:ascii="Courier New" w:hAnsi="Courier New" w:cs="Courier New"/>
@@ -354,6 +317,12 @@
       </w:r>
       <w:r>
         <w:rPr>
+          <w:rFonts w:ascii="Mwangwego Book" w:hAnsi="Mwangwego Book" w:cstheme="minorHAnsi"/>
+        </w:rPr>
+        <w:t>𖸃</w:t>
+      </w:r>
+      <w:r>
+        <w:rPr>
           <w:lang w:val="de-DE"/>
         </w:rPr>
         <w:tab/>
@@ -377,13 +346,13 @@
         <w:rPr>
           <w:lang w:val="de-DE"/>
         </w:rPr>
-        <w:t xml:space="preserve"> =</w:t>
+        <w:t xml:space="preserve"> = </w:t>
       </w:r>
       <w:r>
         <w:rPr>
-          <w:lang w:val="de-DE"/>
+          <w:rFonts w:ascii="Mwangwego Book" w:hAnsi="Mwangwego Book" w:cstheme="minorHAnsi"/>
         </w:rPr>
-        <w:t xml:space="preserve"> </w:t>
+        <w:t>𖸛</w:t>
       </w:r>
       <w:r>
         <w:rPr>
@@ -402,22 +371,6 @@
           <w:lang w:val="de-DE"/>
         </w:rPr>
       </w:pPr>
-      <w:r>
-        <w:rPr>
-          <w:rFonts w:ascii="Courier New" w:hAnsi="Courier New" w:cs="Courier New"/>
-          <w:noProof/>
-          <w:bdr w:val="single" w:sz="4" w:space="0" w:color="767171" w:themeColor="background2" w:themeShade="80"/>
-          <w:shd w:val="clear" w:color="auto" w:fill="A6A6A6" w:themeFill="background1" w:themeFillShade="A6"/>
-        </w:rPr>
-      </w:r>
-      <w:r>
-        <w:rPr>
-          <w:rFonts w:ascii="Courier New" w:hAnsi="Courier New" w:cs="Courier New"/>
-          <w:noProof/>
-          <w:bdr w:val="single" w:sz="4" w:space="0" w:color="767171" w:themeColor="background2" w:themeShade="80"/>
-          <w:shd w:val="clear" w:color="auto" w:fill="A6A6A6" w:themeFill="background1" w:themeFillShade="A6"/>
-        </w:rPr>
-      </w:r>
       <w:r>
         <w:rPr>
           <w:rFonts w:ascii="Courier New" w:hAnsi="Courier New" w:cs="Courier New"/>
@@ -435,6 +388,12 @@
       </w:r>
       <w:r>
         <w:rPr>
+          <w:rFonts w:ascii="Mwangwego Book" w:hAnsi="Mwangwego Book" w:cstheme="minorHAnsi"/>
+        </w:rPr>
+        <w:t>𖸍</w:t>
+      </w:r>
+      <w:r>
+        <w:rPr>
           <w:lang w:val="de-DE"/>
         </w:rPr>
         <w:tab/>
@@ -473,6 +432,12 @@
         </w:rPr>
         <w:t xml:space="preserve"> </w:t>
       </w:r>
+      <w:r>
+        <w:rPr>
+          <w:rFonts w:ascii="Mwangwego Book" w:hAnsi="Mwangwego Book" w:cstheme="minorHAnsi"/>
+        </w:rPr>
+        <w:t>𖸎</w:t>
+      </w:r>
     </w:p>
     <w:p>
       <w:pPr>
@@ -481,6 +446,7 @@
           <w:rFonts w:ascii="Mwangwego16" w:eastAsia="Athinkra – Sheikh Bakri Sapalo" w:hAnsi="Mwangwego16" w:cs="Abyssinica SIL test"/>
           <w:sz w:val="28"/>
           <w:szCs w:val="28"/>
+          <w:lang w:val="de-DE"/>
         </w:rPr>
       </w:pPr>
       <w:r>
@@ -506,6 +472,12 @@
       </w:r>
       <w:r>
         <w:rPr>
+          <w:rFonts w:ascii="Mwangwego Book" w:hAnsi="Mwangwego Book" w:cstheme="minorHAnsi"/>
+        </w:rPr>
+        <w:t>𖸓</w:t>
+      </w:r>
+      <w:r>
+        <w:rPr>
           <w:lang w:val="de-DE"/>
         </w:rPr>
         <w:tab/>
@@ -531,6 +503,13 @@
         </w:rPr>
         <w:t xml:space="preserve"> = </w:t>
       </w:r>
+      <w:r>
+        <w:rPr>
+          <w:rFonts w:ascii="Mwangwego Book" w:hAnsi="Mwangwego Book" w:cstheme="minorHAnsi"/>
+          <w14:cntxtAlts/>
+        </w:rPr>
+        <w:t>𖸟</w:t>
+      </w:r>
     </w:p>
     <w:p>
       <w:pPr>
@@ -538,6 +517,7 @@
         <w:rPr>
           <w:sz w:val="22"/>
           <w:szCs w:val="22"/>
+          <w:lang w:val="de-DE"/>
         </w:rPr>
       </w:pPr>
     </w:p>
@@ -686,14 +666,7 @@
           <w:sz w:val="28"/>
           <w:szCs w:val="28"/>
         </w:rPr>
-        <w:t>b</w:t>
-      </w:r>
-      <w:r>
-        <w:rPr>
-          <w:sz w:val="28"/>
-          <w:szCs w:val="28"/>
-        </w:rPr>
-        <w:t>e</w:t>
+        <w:t>be</w:t>
       </w:r>
       <w:r>
         <w:rPr>
@@ -873,14 +846,7 @@
           <w:sz w:val="28"/>
           <w:szCs w:val="28"/>
         </w:rPr>
-        <w:t>b</w:t>
-      </w:r>
-      <w:r>
-        <w:rPr>
-          <w:sz w:val="28"/>
-          <w:szCs w:val="28"/>
-        </w:rPr>
-        <w:t>u</w:t>
+        <w:t>bu</w:t>
       </w:r>
       <w:r>
         <w:rPr>
@@ -929,12 +895,22 @@
           <w:bCs/>
         </w:rPr>
       </w:pPr>
-      <w:r>
+    </w:p>
+    <w:p>
+      <w:pPr>
         <w:rPr>
           <w:rFonts w:asciiTheme="minorHAnsi" w:hAnsiTheme="minorHAnsi" w:cstheme="minorHAnsi"/>
           <w:b/>
           <w:bCs/>
         </w:rPr>
+      </w:pPr>
+      <w:r>
+        <w:rPr>
+          <w:rFonts w:asciiTheme="minorHAnsi" w:hAnsiTheme="minorHAnsi" w:cstheme="minorHAnsi"/>
+          <w:b/>
+          <w:bCs/>
+        </w:rPr>
+        <w:br w:type="page"/>
       </w:r>
     </w:p>
     <w:p>
@@ -953,6 +929,7 @@
           <w:b/>
           <w:bCs/>
         </w:rPr>
+        <w:lastRenderedPageBreak/>
         <w:t>M</w:t>
       </w:r>
       <w:r>
@@ -2592,23 +2569,7 @@
           <w:b/>
           <w:bCs/>
         </w:rPr>
-        <w:t>i</w:t>
-      </w:r>
-      <w:r>
-        <w:rPr>
-          <w:rFonts w:asciiTheme="minorHAnsi" w:hAnsiTheme="minorHAnsi" w:cstheme="minorHAnsi"/>
-          <w:b/>
-          <w:bCs/>
-        </w:rPr>
-        <w:t>tuyo</w:t>
-      </w:r>
-      <w:r>
-        <w:rPr>
-          <w:rFonts w:asciiTheme="minorHAnsi" w:hAnsiTheme="minorHAnsi" w:cstheme="minorHAnsi"/>
-          <w:b/>
-          <w:bCs/>
-        </w:rPr>
-        <w:t xml:space="preserve"> (Stacked Mutuyo)</w:t>
+        <w:t>ituyo (Stacked Mutuyo)</w:t>
       </w:r>
     </w:p>
     <w:p>
@@ -3118,21 +3079,7 @@
                 <w:sz w:val="28"/>
                 <w:szCs w:val="28"/>
               </w:rPr>
-              <w:t>1</w:t>
-            </w:r>
-            <w:r>
-              <w:rPr>
-                <w:sz w:val="28"/>
-                <w:szCs w:val="28"/>
-              </w:rPr>
-              <w:t>3</w:t>
-            </w:r>
-            <w:r>
-              <w:rPr>
-                <w:sz w:val="28"/>
-                <w:szCs w:val="28"/>
-              </w:rPr>
-              <w:t>4</w:t>
+              <w:t>134</w:t>
             </w:r>
           </w:p>
         </w:tc>
@@ -3280,21 +3227,7 @@
                 <w:sz w:val="28"/>
                 <w:szCs w:val="28"/>
               </w:rPr>
-              <w:t>13</w:t>
-            </w:r>
-            <w:r>
-              <w:rPr>
-                <w:sz w:val="28"/>
-                <w:szCs w:val="28"/>
-              </w:rPr>
-              <w:t>4</w:t>
-            </w:r>
-            <w:r>
-              <w:rPr>
-                <w:sz w:val="28"/>
-                <w:szCs w:val="28"/>
-              </w:rPr>
-              <w:t>5</w:t>
+              <w:t>1345</w:t>
             </w:r>
           </w:p>
         </w:tc>
@@ -3483,15 +3416,7 @@
                 <w:sz w:val="28"/>
                 <w:szCs w:val="28"/>
               </w:rPr>
-              <w:t>⇨</w:t>
-            </w:r>
-            <w:r>
-              <w:rPr>
-                <w:rFonts w:ascii="Cambria Math" w:hAnsi="Cambria Math" w:cs="Cambria Math"/>
-                <w:sz w:val="28"/>
-                <w:szCs w:val="28"/>
-              </w:rPr>
-              <w:t xml:space="preserve"> </w:t>
+              <w:t xml:space="preserve">⇨ </w:t>
             </w:r>
             <w:r>
               <w:rPr>
@@ -3763,15 +3688,7 @@
                 <w:sz w:val="28"/>
                 <w:szCs w:val="28"/>
               </w:rPr>
-              <w:t>⇨</w:t>
-            </w:r>
-            <w:r>
-              <w:rPr>
-                <w:rFonts w:ascii="Cambria Math" w:hAnsi="Cambria Math" w:cs="Cambria Math"/>
-                <w:sz w:val="28"/>
-                <w:szCs w:val="28"/>
-              </w:rPr>
-              <w:t xml:space="preserve"> </w:t>
+              <w:t xml:space="preserve">⇨ </w:t>
             </w:r>
             <w:r>
               <w:rPr>
@@ -3903,15 +3820,7 @@
                 <w:sz w:val="28"/>
                 <w:szCs w:val="28"/>
               </w:rPr>
-              <w:t>⇨</w:t>
-            </w:r>
-            <w:r>
-              <w:rPr>
-                <w:rFonts w:ascii="Cambria Math" w:hAnsi="Cambria Math" w:cs="Cambria Math"/>
-                <w:sz w:val="28"/>
-                <w:szCs w:val="28"/>
-              </w:rPr>
-              <w:t xml:space="preserve"> </w:t>
+              <w:t xml:space="preserve">⇨ </w:t>
             </w:r>
             <w:r>
               <w:rPr>
@@ -4043,15 +3952,7 @@
                 <w:sz w:val="28"/>
                 <w:szCs w:val="28"/>
               </w:rPr>
-              <w:t>⇨</w:t>
-            </w:r>
-            <w:r>
-              <w:rPr>
-                <w:rFonts w:ascii="Cambria Math" w:hAnsi="Cambria Math" w:cs="Cambria Math"/>
-                <w:sz w:val="28"/>
-                <w:szCs w:val="28"/>
-              </w:rPr>
-              <w:t xml:space="preserve"> </w:t>
+              <w:t xml:space="preserve">⇨ </w:t>
             </w:r>
             <w:r>
               <w:rPr>
@@ -4183,15 +4084,7 @@
                 <w:sz w:val="28"/>
                 <w:szCs w:val="28"/>
               </w:rPr>
-              <w:t>⇨</w:t>
-            </w:r>
-            <w:r>
-              <w:rPr>
-                <w:rFonts w:ascii="Cambria Math" w:hAnsi="Cambria Math" w:cs="Cambria Math"/>
-                <w:sz w:val="28"/>
-                <w:szCs w:val="28"/>
-              </w:rPr>
-              <w:t xml:space="preserve"> </w:t>
+              <w:t xml:space="preserve">⇨ </w:t>
             </w:r>
             <w:r>
               <w:rPr>
@@ -4323,15 +4216,7 @@
                 <w:sz w:val="28"/>
                 <w:szCs w:val="28"/>
               </w:rPr>
-              <w:t>⇨</w:t>
-            </w:r>
-            <w:r>
-              <w:rPr>
-                <w:rFonts w:ascii="Cambria Math" w:hAnsi="Cambria Math" w:cs="Cambria Math"/>
-                <w:sz w:val="28"/>
-                <w:szCs w:val="28"/>
-              </w:rPr>
-              <w:t xml:space="preserve"> </w:t>
+              <w:t xml:space="preserve">⇨ </w:t>
             </w:r>
             <w:r>
               <w:rPr>
@@ -4368,6 +4253,7 @@
           <w:sz w:val="40"/>
           <w:szCs w:val="40"/>
         </w:rPr>
+        <w:lastRenderedPageBreak/>
         <w:t>Mwangwego</w:t>
       </w:r>
       <w:r>
@@ -10886,7 +10772,7 @@
 </file>
 
 <file path=word/endnotes.xml><?xml version="1.0" encoding="utf-8"?>
-<w:endnotes xmlns:wpc="http://schemas.microsoft.com/office/word/2010/wordprocessingCanvas" xmlns:cx="http://schemas.microsoft.com/office/drawing/2014/chartex" xmlns:cx1="http://schemas.microsoft.com/office/drawing/2015/9/8/chartex" xmlns:cx2="http://schemas.microsoft.com/office/drawing/2015/10/21/chartex" xmlns:cx3="http://schemas.microsoft.com/office/drawing/2016/5/9/chartex" xmlns:cx4="http://schemas.microsoft.com/office/drawing/2016/5/10/chartex" xmlns:cx5="http://schemas.microsoft.com/office/drawing/2016/5/11/chartex" xmlns:cx6="http://schemas.microsoft.com/office/drawing/2016/5/12/chartex" xmlns:cx7="http://schemas.microsoft.com/office/drawing/2016/5/13/chartex" xmlns:cx8="http://schemas.microsoft.com/office/drawing/2016/5/14/chartex" xmlns:mc="http://schemas.openxmlformats.org/markup-compatibility/2006" xmlns:aink="http://schemas.microsoft.com/office/drawing/2016/ink" xmlns:am3d="http://schemas.microsoft.com/office/drawing/2017/model3d" xmlns:o="urn:schemas-microsoft-com:office:office" xmlns:oel="http://schemas.microsoft.com/office/2019/extlst" xmlns:r="http://schemas.openxmlformats.org/officeDocument/2006/relationships" xmlns:m="http://schemas.openxmlformats.org/officeDocument/2006/math" xmlns:v="urn:schemas-microsoft-com:vml" xmlns:wp14="http://schemas.microsoft.com/office/word/2010/wordprocessingDrawing" xmlns:wp="http://schemas.openxmlformats.org/drawingml/2006/wordprocessingDrawing" xmlns:w10="urn:schemas-microsoft-com:office:word" xmlns:w="http://schemas.openxmlformats.org/wordprocessingml/2006/main" xmlns:w14="http://schemas.microsoft.com/office/word/2010/wordml" xmlns:w15="http://schemas.microsoft.com/office/word/2012/wordml" xmlns:w16cex="http://schemas.microsoft.com/office/word/2018/wordml/cex" xmlns:w16cid="http://schemas.microsoft.com/office/word/2016/wordml/cid" xmlns:w16="http://schemas.microsoft.com/office/word/2018/wordml" xmlns:w16du="http://schemas.microsoft.com/office/word/2023/wordml/word16du" xmlns:w16sdtdh="http://schemas.microsoft.com/office/word/2020/wordml/sdtdatahash" xmlns:w16se="http://schemas.microsoft.com/office/word/2015/wordml/symex" xmlns:wpg="http://schemas.microsoft.com/office/word/2010/wordprocessingGroup" xmlns:wpi="http://schemas.microsoft.com/office/word/2010/wordprocessingInk" xmlns:wne="http://schemas.microsoft.com/office/word/2006/wordml" xmlns:wps="http://schemas.microsoft.com/office/word/2010/wordprocessingShape" mc:Ignorable="w14 w15 w16se w16cid w16 w16cex w16sdtdh w16du wp14">
+<w:endnotes xmlns:wpc="http://schemas.microsoft.com/office/word/2010/wordprocessingCanvas" xmlns:cx="http://schemas.microsoft.com/office/drawing/2014/chartex" xmlns:cx1="http://schemas.microsoft.com/office/drawing/2015/9/8/chartex" xmlns:cx2="http://schemas.microsoft.com/office/drawing/2015/10/21/chartex" xmlns:cx3="http://schemas.microsoft.com/office/drawing/2016/5/9/chartex" xmlns:cx4="http://schemas.microsoft.com/office/drawing/2016/5/10/chartex" xmlns:cx5="http://schemas.microsoft.com/office/drawing/2016/5/11/chartex" xmlns:cx6="http://schemas.microsoft.com/office/drawing/2016/5/12/chartex" xmlns:cx7="http://schemas.microsoft.com/office/drawing/2016/5/13/chartex" xmlns:cx8="http://schemas.microsoft.com/office/drawing/2016/5/14/chartex" xmlns:mc="http://schemas.openxmlformats.org/markup-compatibility/2006" xmlns:aink="http://schemas.microsoft.com/office/drawing/2016/ink" xmlns:am3d="http://schemas.microsoft.com/office/drawing/2017/model3d" xmlns:o="urn:schemas-microsoft-com:office:office" xmlns:oel="http://schemas.microsoft.com/office/2019/extlst" xmlns:r="http://schemas.openxmlformats.org/officeDocument/2006/relationships" xmlns:m="http://schemas.openxmlformats.org/officeDocument/2006/math" xmlns:v="urn:schemas-microsoft-com:vml" xmlns:wp14="http://schemas.microsoft.com/office/word/2010/wordprocessingDrawing" xmlns:wp="http://schemas.openxmlformats.org/drawingml/2006/wordprocessingDrawing" xmlns:w10="urn:schemas-microsoft-com:office:word" xmlns:w="http://schemas.openxmlformats.org/wordprocessingml/2006/main" xmlns:w14="http://schemas.microsoft.com/office/word/2010/wordml" xmlns:w15="http://schemas.microsoft.com/office/word/2012/wordml" xmlns:w16cex="http://schemas.microsoft.com/office/word/2018/wordml/cex" xmlns:w16cid="http://schemas.microsoft.com/office/word/2016/wordml/cid" xmlns:w16="http://schemas.microsoft.com/office/word/2018/wordml" xmlns:w16du="http://schemas.microsoft.com/office/word/2023/wordml/word16du" xmlns:w16sdtdh="http://schemas.microsoft.com/office/word/2020/wordml/sdtdatahash" xmlns:w16sdtfl="http://schemas.microsoft.com/office/word/2024/wordml/sdtformatlock" xmlns:w16se="http://schemas.microsoft.com/office/word/2015/wordml/symex" xmlns:wpg="http://schemas.microsoft.com/office/word/2010/wordprocessingGroup" xmlns:wpi="http://schemas.microsoft.com/office/word/2010/wordprocessingInk" xmlns:wne="http://schemas.microsoft.com/office/word/2006/wordml" xmlns:wps="http://schemas.microsoft.com/office/word/2010/wordprocessingShape" mc:Ignorable="w14 w15 w16se w16cid w16 w16cex w16sdtdh w16sdtfl w16du wp14">
   <w:endnote w:type="separator" w:id="-1">
     <w:p>
       <w:r>
@@ -10905,7 +10791,7 @@
 </file>
 
 <file path=word/footnotes.xml><?xml version="1.0" encoding="utf-8"?>
-<w:footnotes xmlns:wpc="http://schemas.microsoft.com/office/word/2010/wordprocessingCanvas" xmlns:cx="http://schemas.microsoft.com/office/drawing/2014/chartex" xmlns:cx1="http://schemas.microsoft.com/office/drawing/2015/9/8/chartex" xmlns:cx2="http://schemas.microsoft.com/office/drawing/2015/10/21/chartex" xmlns:cx3="http://schemas.microsoft.com/office/drawing/2016/5/9/chartex" xmlns:cx4="http://schemas.microsoft.com/office/drawing/2016/5/10/chartex" xmlns:cx5="http://schemas.microsoft.com/office/drawing/2016/5/11/chartex" xmlns:cx6="http://schemas.microsoft.com/office/drawing/2016/5/12/chartex" xmlns:cx7="http://schemas.microsoft.com/office/drawing/2016/5/13/chartex" xmlns:cx8="http://schemas.microsoft.com/office/drawing/2016/5/14/chartex" xmlns:mc="http://schemas.openxmlformats.org/markup-compatibility/2006" xmlns:aink="http://schemas.microsoft.com/office/drawing/2016/ink" xmlns:am3d="http://schemas.microsoft.com/office/drawing/2017/model3d" xmlns:o="urn:schemas-microsoft-com:office:office" xmlns:oel="http://schemas.microsoft.com/office/2019/extlst" xmlns:r="http://schemas.openxmlformats.org/officeDocument/2006/relationships" xmlns:m="http://schemas.openxmlformats.org/officeDocument/2006/math" xmlns:v="urn:schemas-microsoft-com:vml" xmlns:wp14="http://schemas.microsoft.com/office/word/2010/wordprocessingDrawing" xmlns:wp="http://schemas.openxmlformats.org/drawingml/2006/wordprocessingDrawing" xmlns:w10="urn:schemas-microsoft-com:office:word" xmlns:w="http://schemas.openxmlformats.org/wordprocessingml/2006/main" xmlns:w14="http://schemas.microsoft.com/office/word/2010/wordml" xmlns:w15="http://schemas.microsoft.com/office/word/2012/wordml" xmlns:w16cex="http://schemas.microsoft.com/office/word/2018/wordml/cex" xmlns:w16cid="http://schemas.microsoft.com/office/word/2016/wordml/cid" xmlns:w16="http://schemas.microsoft.com/office/word/2018/wordml" xmlns:w16du="http://schemas.microsoft.com/office/word/2023/wordml/word16du" xmlns:w16sdtdh="http://schemas.microsoft.com/office/word/2020/wordml/sdtdatahash" xmlns:w16se="http://schemas.microsoft.com/office/word/2015/wordml/symex" xmlns:wpg="http://schemas.microsoft.com/office/word/2010/wordprocessingGroup" xmlns:wpi="http://schemas.microsoft.com/office/word/2010/wordprocessingInk" xmlns:wne="http://schemas.microsoft.com/office/word/2006/wordml" xmlns:wps="http://schemas.microsoft.com/office/word/2010/wordprocessingShape" mc:Ignorable="w14 w15 w16se w16cid w16 w16cex w16sdtdh w16du wp14">
+<w:footnotes xmlns:wpc="http://schemas.microsoft.com/office/word/2010/wordprocessingCanvas" xmlns:cx="http://schemas.microsoft.com/office/drawing/2014/chartex" xmlns:cx1="http://schemas.microsoft.com/office/drawing/2015/9/8/chartex" xmlns:cx2="http://schemas.microsoft.com/office/drawing/2015/10/21/chartex" xmlns:cx3="http://schemas.microsoft.com/office/drawing/2016/5/9/chartex" xmlns:cx4="http://schemas.microsoft.com/office/drawing/2016/5/10/chartex" xmlns:cx5="http://schemas.microsoft.com/office/drawing/2016/5/11/chartex" xmlns:cx6="http://schemas.microsoft.com/office/drawing/2016/5/12/chartex" xmlns:cx7="http://schemas.microsoft.com/office/drawing/2016/5/13/chartex" xmlns:cx8="http://schemas.microsoft.com/office/drawing/2016/5/14/chartex" xmlns:mc="http://schemas.openxmlformats.org/markup-compatibility/2006" xmlns:aink="http://schemas.microsoft.com/office/drawing/2016/ink" xmlns:am3d="http://schemas.microsoft.com/office/drawing/2017/model3d" xmlns:o="urn:schemas-microsoft-com:office:office" xmlns:oel="http://schemas.microsoft.com/office/2019/extlst" xmlns:r="http://schemas.openxmlformats.org/officeDocument/2006/relationships" xmlns:m="http://schemas.openxmlformats.org/officeDocument/2006/math" xmlns:v="urn:schemas-microsoft-com:vml" xmlns:wp14="http://schemas.microsoft.com/office/word/2010/wordprocessingDrawing" xmlns:wp="http://schemas.openxmlformats.org/drawingml/2006/wordprocessingDrawing" xmlns:w10="urn:schemas-microsoft-com:office:word" xmlns:w="http://schemas.openxmlformats.org/wordprocessingml/2006/main" xmlns:w14="http://schemas.microsoft.com/office/word/2010/wordml" xmlns:w15="http://schemas.microsoft.com/office/word/2012/wordml" xmlns:w16cex="http://schemas.microsoft.com/office/word/2018/wordml/cex" xmlns:w16cid="http://schemas.microsoft.com/office/word/2016/wordml/cid" xmlns:w16="http://schemas.microsoft.com/office/word/2018/wordml" xmlns:w16du="http://schemas.microsoft.com/office/word/2023/wordml/word16du" xmlns:w16sdtdh="http://schemas.microsoft.com/office/word/2020/wordml/sdtdatahash" xmlns:w16sdtfl="http://schemas.microsoft.com/office/word/2024/wordml/sdtformatlock" xmlns:w16se="http://schemas.microsoft.com/office/word/2015/wordml/symex" xmlns:wpg="http://schemas.microsoft.com/office/word/2010/wordprocessingGroup" xmlns:wpi="http://schemas.microsoft.com/office/word/2010/wordprocessingInk" xmlns:wne="http://schemas.microsoft.com/office/word/2006/wordml" xmlns:wps="http://schemas.microsoft.com/office/word/2010/wordprocessingShape" mc:Ignorable="w14 w15 w16se w16cid w16 w16cex w16sdtdh w16sdtfl w16du wp14">
   <w:footnote w:type="separator" w:id="-1">
     <w:p>
       <w:r>
@@ -10924,7 +10810,7 @@
 </file>
 
 <file path=word/numbering.xml><?xml version="1.0" encoding="utf-8"?>
-<w:numbering xmlns:wpc="http://schemas.microsoft.com/office/word/2010/wordprocessingCanvas" xmlns:cx="http://schemas.microsoft.com/office/drawing/2014/chartex" xmlns:cx1="http://schemas.microsoft.com/office/drawing/2015/9/8/chartex" xmlns:cx2="http://schemas.microsoft.com/office/drawing/2015/10/21/chartex" xmlns:cx3="http://schemas.microsoft.com/office/drawing/2016/5/9/chartex" xmlns:cx4="http://schemas.microsoft.com/office/drawing/2016/5/10/chartex" xmlns:cx5="http://schemas.microsoft.com/office/drawing/2016/5/11/chartex" xmlns:cx6="http://schemas.microsoft.com/office/drawing/2016/5/12/chartex" xmlns:cx7="http://schemas.microsoft.com/office/drawing/2016/5/13/chartex" xmlns:cx8="http://schemas.microsoft.com/office/drawing/2016/5/14/chartex" xmlns:mc="http://schemas.openxmlformats.org/markup-compatibility/2006" xmlns:aink="http://schemas.microsoft.com/office/drawing/2016/ink" xmlns:am3d="http://schemas.microsoft.com/office/drawing/2017/model3d" xmlns:o="urn:schemas-microsoft-com:office:office" xmlns:oel="http://schemas.microsoft.com/office/2019/extlst" xmlns:r="http://schemas.openxmlformats.org/officeDocument/2006/relationships" xmlns:m="http://schemas.openxmlformats.org/officeDocument/2006/math" xmlns:v="urn:schemas-microsoft-com:vml" xmlns:wp14="http://schemas.microsoft.com/office/word/2010/wordprocessingDrawing" xmlns:wp="http://schemas.openxmlformats.org/drawingml/2006/wordprocessingDrawing" xmlns:w10="urn:schemas-microsoft-com:office:word" xmlns:w="http://schemas.openxmlformats.org/wordprocessingml/2006/main" xmlns:w14="http://schemas.microsoft.com/office/word/2010/wordml" xmlns:w15="http://schemas.microsoft.com/office/word/2012/wordml" xmlns:w16cex="http://schemas.microsoft.com/office/word/2018/wordml/cex" xmlns:w16cid="http://schemas.microsoft.com/office/word/2016/wordml/cid" xmlns:w16="http://schemas.microsoft.com/office/word/2018/wordml" xmlns:w16du="http://schemas.microsoft.com/office/word/2023/wordml/word16du" xmlns:w16sdtdh="http://schemas.microsoft.com/office/word/2020/wordml/sdtdatahash" xmlns:w16se="http://schemas.microsoft.com/office/word/2015/wordml/symex" xmlns:wpg="http://schemas.microsoft.com/office/word/2010/wordprocessingGroup" xmlns:wpi="http://schemas.microsoft.com/office/word/2010/wordprocessingInk" xmlns:wne="http://schemas.microsoft.com/office/word/2006/wordml" xmlns:wps="http://schemas.microsoft.com/office/word/2010/wordprocessingShape" mc:Ignorable="w14 w15 w16se w16cid w16 w16cex w16sdtdh w16du wp14">
+<w:numbering xmlns:wpc="http://schemas.microsoft.com/office/word/2010/wordprocessingCanvas" xmlns:cx="http://schemas.microsoft.com/office/drawing/2014/chartex" xmlns:cx1="http://schemas.microsoft.com/office/drawing/2015/9/8/chartex" xmlns:cx2="http://schemas.microsoft.com/office/drawing/2015/10/21/chartex" xmlns:cx3="http://schemas.microsoft.com/office/drawing/2016/5/9/chartex" xmlns:cx4="http://schemas.microsoft.com/office/drawing/2016/5/10/chartex" xmlns:cx5="http://schemas.microsoft.com/office/drawing/2016/5/11/chartex" xmlns:cx6="http://schemas.microsoft.com/office/drawing/2016/5/12/chartex" xmlns:cx7="http://schemas.microsoft.com/office/drawing/2016/5/13/chartex" xmlns:cx8="http://schemas.microsoft.com/office/drawing/2016/5/14/chartex" xmlns:mc="http://schemas.openxmlformats.org/markup-compatibility/2006" xmlns:aink="http://schemas.microsoft.com/office/drawing/2016/ink" xmlns:am3d="http://schemas.microsoft.com/office/drawing/2017/model3d" xmlns:o="urn:schemas-microsoft-com:office:office" xmlns:oel="http://schemas.microsoft.com/office/2019/extlst" xmlns:r="http://schemas.openxmlformats.org/officeDocument/2006/relationships" xmlns:m="http://schemas.openxmlformats.org/officeDocument/2006/math" xmlns:v="urn:schemas-microsoft-com:vml" xmlns:wp14="http://schemas.microsoft.com/office/word/2010/wordprocessingDrawing" xmlns:wp="http://schemas.openxmlformats.org/drawingml/2006/wordprocessingDrawing" xmlns:w10="urn:schemas-microsoft-com:office:word" xmlns:w="http://schemas.openxmlformats.org/wordprocessingml/2006/main" xmlns:w14="http://schemas.microsoft.com/office/word/2010/wordml" xmlns:w15="http://schemas.microsoft.com/office/word/2012/wordml" xmlns:w16cex="http://schemas.microsoft.com/office/word/2018/wordml/cex" xmlns:w16cid="http://schemas.microsoft.com/office/word/2016/wordml/cid" xmlns:w16="http://schemas.microsoft.com/office/word/2018/wordml" xmlns:w16du="http://schemas.microsoft.com/office/word/2023/wordml/word16du" xmlns:w16sdtdh="http://schemas.microsoft.com/office/word/2020/wordml/sdtdatahash" xmlns:w16sdtfl="http://schemas.microsoft.com/office/word/2024/wordml/sdtformatlock" xmlns:w16se="http://schemas.microsoft.com/office/word/2015/wordml/symex" xmlns:wpg="http://schemas.microsoft.com/office/word/2010/wordprocessingGroup" xmlns:wpi="http://schemas.microsoft.com/office/word/2010/wordprocessingInk" xmlns:wne="http://schemas.microsoft.com/office/word/2006/wordml" xmlns:wps="http://schemas.microsoft.com/office/word/2010/wordprocessingShape" mc:Ignorable="w14 w15 w16se w16cid w16 w16cex w16sdtdh w16sdtfl w16du wp14">
   <w:abstractNum w:abstractNumId="0" w15:restartNumberingAfterBreak="0">
     <w:nsid w:val="FFFFFF7C"/>
     <w:multiLevelType w:val="singleLevel"/>
@@ -12494,7 +12380,7 @@
 </file>
 
 <file path=word/styles.xml><?xml version="1.0" encoding="utf-8"?>
-<w:styles xmlns:mc="http://schemas.openxmlformats.org/markup-compatibility/2006" xmlns:r="http://schemas.openxmlformats.org/officeDocument/2006/relationships" xmlns:w="http://schemas.openxmlformats.org/wordprocessingml/2006/main" xmlns:w14="http://schemas.microsoft.com/office/word/2010/wordml" xmlns:w15="http://schemas.microsoft.com/office/word/2012/wordml" xmlns:w16cex="http://schemas.microsoft.com/office/word/2018/wordml/cex" xmlns:w16cid="http://schemas.microsoft.com/office/word/2016/wordml/cid" xmlns:w16="http://schemas.microsoft.com/office/word/2018/wordml" xmlns:w16du="http://schemas.microsoft.com/office/word/2023/wordml/word16du" xmlns:w16sdtdh="http://schemas.microsoft.com/office/word/2020/wordml/sdtdatahash" xmlns:w16se="http://schemas.microsoft.com/office/word/2015/wordml/symex" mc:Ignorable="w14 w15 w16se w16cid w16 w16cex w16sdtdh w16du">
+<w:styles xmlns:mc="http://schemas.openxmlformats.org/markup-compatibility/2006" xmlns:r="http://schemas.openxmlformats.org/officeDocument/2006/relationships" xmlns:w="http://schemas.openxmlformats.org/wordprocessingml/2006/main" xmlns:w14="http://schemas.microsoft.com/office/word/2010/wordml" xmlns:w15="http://schemas.microsoft.com/office/word/2012/wordml" xmlns:w16cex="http://schemas.microsoft.com/office/word/2018/wordml/cex" xmlns:w16cid="http://schemas.microsoft.com/office/word/2016/wordml/cid" xmlns:w16="http://schemas.microsoft.com/office/word/2018/wordml" xmlns:w16du="http://schemas.microsoft.com/office/word/2023/wordml/word16du" xmlns:w16sdtdh="http://schemas.microsoft.com/office/word/2020/wordml/sdtdatahash" xmlns:w16sdtfl="http://schemas.microsoft.com/office/word/2024/wordml/sdtformatlock" xmlns:w16se="http://schemas.microsoft.com/office/word/2015/wordml/symex" mc:Ignorable="w14 w15 w16se w16cid w16 w16cex w16sdtdh w16sdtfl w16du">
   <w:docDefaults>
     <w:rPrDefault>
       <w:rPr>
@@ -12950,6 +12836,7 @@
   <w:style w:type="character" w:default="1" w:styleId="DefaultParagraphFont">
     <w:name w:val="Default Paragraph Font"/>
     <w:uiPriority w:val="1"/>
+    <w:semiHidden/>
     <w:unhideWhenUsed/>
   </w:style>
   <w:style w:type="table" w:default="1" w:styleId="TableNormal">

</xml_diff>